<commit_message>
Displaying tags on camera view
</commit_message>
<xml_diff>
--- a/Пояснительная записка к дипломной работе.docx
+++ b/Пояснительная записка к дипломной работе.docx
@@ -5,116 +5,628 @@
     <w:p>
       <w:pPr>
         <w:pStyle w:val="Default"/>
+        <w:pageBreakBefore/>
         <w:spacing w:after="28" w:line="360" w:lineRule="auto"/>
-        <w:jc w:val="center"/>
-        <w:rPr>
-          <w:sz w:val="26"/>
-          <w:szCs w:val="26"/>
-        </w:rPr>
-      </w:pPr>
-      <w:r>
-        <w:rPr>
-          <w:sz w:val="26"/>
-          <w:szCs w:val="26"/>
-        </w:rPr>
-        <w:t xml:space="preserve">План-проспект дипломной работы </w:t>
+        <w:rPr>
+          <w:b/>
+          <w:bCs/>
+          <w:sz w:val="26"/>
+          <w:szCs w:val="26"/>
+          <w:lang w:val="en-US"/>
+        </w:rPr>
+      </w:pPr>
+      <w:r>
+        <w:rPr>
+          <w:b/>
+          <w:bCs/>
+          <w:sz w:val="26"/>
+          <w:szCs w:val="26"/>
+        </w:rPr>
+        <w:t>0.Содержание.</w:t>
+      </w:r>
+    </w:p>
+    <w:p>
+      <w:pPr>
+        <w:rPr>
+          <w:rFonts w:ascii="Times New Roman" w:hAnsi="Times New Roman" w:cs="Times New Roman"/>
+          <w:sz w:val="24"/>
+          <w:szCs w:val="24"/>
+        </w:rPr>
+      </w:pPr>
+      <w:r>
+        <w:rPr>
+          <w:rFonts w:ascii="Times New Roman" w:hAnsi="Times New Roman" w:cs="Times New Roman"/>
+          <w:sz w:val="24"/>
+          <w:szCs w:val="24"/>
+        </w:rPr>
+        <w:t>1.Введение.</w:t>
       </w:r>
     </w:p>
     <w:p>
       <w:pPr>
         <w:pStyle w:val="Default"/>
         <w:spacing w:after="28" w:line="360" w:lineRule="auto"/>
-        <w:jc w:val="center"/>
-        <w:rPr>
-          <w:sz w:val="26"/>
-          <w:szCs w:val="26"/>
-        </w:rPr>
-      </w:pPr>
-      <w:r>
-        <w:rPr>
-          <w:b/>
+      </w:pPr>
+      <w:r>
+        <w:t xml:space="preserve">1.1.Общие сведения о </w:t>
+      </w:r>
+      <w:proofErr w:type="spellStart"/>
+      <w:r>
+        <w:t>геолокационных</w:t>
+      </w:r>
+      <w:proofErr w:type="spellEnd"/>
+      <w:r>
+        <w:t xml:space="preserve"> системах и дополненной реальности.</w:t>
+      </w:r>
+    </w:p>
+    <w:p>
+      <w:pPr>
+        <w:pStyle w:val="Default"/>
+        <w:spacing w:after="28" w:line="360" w:lineRule="auto"/>
+      </w:pPr>
+      <w:r>
+        <w:rPr>
           <w:bCs/>
-          <w:sz w:val="26"/>
-          <w:szCs w:val="26"/>
-        </w:rPr>
-        <w:t xml:space="preserve">Тема: Визуализация в </w:t>
-      </w:r>
-      <w:r>
-        <w:rPr>
-          <w:b/>
-          <w:bCs/>
-          <w:sz w:val="26"/>
-          <w:szCs w:val="26"/>
+        </w:rPr>
+        <w:t xml:space="preserve">1.2.Цель данной работы: </w:t>
+      </w:r>
+    </w:p>
+    <w:p>
+      <w:pPr>
+        <w:spacing w:after="28" w:line="360" w:lineRule="auto"/>
+        <w:rPr>
+          <w:rFonts w:ascii="Times New Roman" w:hAnsi="Times New Roman" w:cs="Times New Roman"/>
+          <w:sz w:val="24"/>
+          <w:szCs w:val="24"/>
+        </w:rPr>
+      </w:pPr>
+      <w:r>
+        <w:rPr>
+          <w:rFonts w:ascii="Times New Roman" w:hAnsi="Times New Roman" w:cs="Times New Roman"/>
+          <w:sz w:val="24"/>
+          <w:szCs w:val="24"/>
+        </w:rPr>
+        <w:t>1.3.</w:t>
+      </w:r>
+      <w:r>
+        <w:rPr>
+          <w:rFonts w:ascii="Times New Roman" w:hAnsi="Times New Roman" w:cs="Times New Roman"/>
+          <w:sz w:val="24"/>
+          <w:szCs w:val="24"/>
           <w:lang w:val="en-US"/>
         </w:rPr>
+        <w:t>Geo</w:t>
+      </w:r>
+      <w:r>
+        <w:rPr>
+          <w:rFonts w:ascii="Times New Roman" w:hAnsi="Times New Roman" w:cs="Times New Roman"/>
+          <w:sz w:val="24"/>
+          <w:szCs w:val="24"/>
+        </w:rPr>
+        <w:t>2</w:t>
+      </w:r>
+      <w:r>
+        <w:rPr>
+          <w:rFonts w:ascii="Times New Roman" w:hAnsi="Times New Roman" w:cs="Times New Roman"/>
+          <w:sz w:val="24"/>
+          <w:szCs w:val="24"/>
+          <w:lang w:val="en-US"/>
+        </w:rPr>
+        <w:t>tag</w:t>
+      </w:r>
+    </w:p>
+    <w:p>
+      <w:pPr>
+        <w:spacing w:after="28" w:line="360" w:lineRule="auto"/>
+        <w:rPr>
+          <w:rFonts w:ascii="Times New Roman" w:hAnsi="Times New Roman" w:cs="Times New Roman"/>
+          <w:sz w:val="24"/>
+          <w:szCs w:val="24"/>
+        </w:rPr>
+      </w:pPr>
+      <w:r>
+        <w:rPr>
+          <w:rFonts w:ascii="Times New Roman" w:hAnsi="Times New Roman" w:cs="Times New Roman"/>
+          <w:sz w:val="24"/>
+          <w:szCs w:val="24"/>
+        </w:rPr>
+        <w:t>2.Дополненная реальность.</w:t>
+      </w:r>
+    </w:p>
+    <w:p>
+      <w:pPr>
+        <w:spacing w:after="28" w:line="360" w:lineRule="auto"/>
+        <w:rPr>
+          <w:rFonts w:ascii="Times New Roman" w:hAnsi="Times New Roman" w:cs="Times New Roman"/>
+          <w:sz w:val="24"/>
+          <w:szCs w:val="24"/>
+        </w:rPr>
+      </w:pPr>
+      <w:r>
+        <w:rPr>
+          <w:rFonts w:ascii="Times New Roman" w:hAnsi="Times New Roman" w:cs="Times New Roman"/>
+          <w:sz w:val="24"/>
+          <w:szCs w:val="24"/>
+        </w:rPr>
+        <w:t>2.1. Дополненная реальность и военная техника.</w:t>
+      </w:r>
+    </w:p>
+    <w:p>
+      <w:pPr>
+        <w:spacing w:after="28" w:line="360" w:lineRule="auto"/>
+        <w:rPr>
+          <w:rFonts w:ascii="Times New Roman" w:hAnsi="Times New Roman" w:cs="Times New Roman"/>
+          <w:sz w:val="24"/>
+          <w:szCs w:val="24"/>
+        </w:rPr>
+      </w:pPr>
+      <w:r>
+        <w:rPr>
+          <w:rFonts w:ascii="Times New Roman" w:hAnsi="Times New Roman" w:cs="Times New Roman"/>
+          <w:sz w:val="24"/>
+          <w:szCs w:val="24"/>
+        </w:rPr>
+        <w:t>2.2. Дополненная реальность и мобильные технологии.</w:t>
+      </w:r>
+    </w:p>
+    <w:p>
+      <w:pPr>
+        <w:spacing w:after="28" w:line="360" w:lineRule="auto"/>
+        <w:rPr>
+          <w:rFonts w:ascii="Times New Roman" w:hAnsi="Times New Roman" w:cs="Times New Roman"/>
+          <w:sz w:val="24"/>
+          <w:szCs w:val="24"/>
+        </w:rPr>
+      </w:pPr>
+      <w:r>
+        <w:rPr>
+          <w:rFonts w:ascii="Times New Roman" w:hAnsi="Times New Roman" w:cs="Times New Roman"/>
+          <w:sz w:val="24"/>
+          <w:szCs w:val="24"/>
+        </w:rPr>
+        <w:t>2.3. Дополненная реальность и игры.</w:t>
+      </w:r>
+    </w:p>
+    <w:p>
+      <w:pPr>
+        <w:spacing w:after="28" w:line="360" w:lineRule="auto"/>
+        <w:rPr>
+          <w:rFonts w:ascii="Times New Roman" w:hAnsi="Times New Roman" w:cs="Times New Roman"/>
+          <w:sz w:val="24"/>
+          <w:szCs w:val="24"/>
+        </w:rPr>
+      </w:pPr>
+      <w:r>
+        <w:rPr>
+          <w:rFonts w:ascii="Times New Roman" w:hAnsi="Times New Roman" w:cs="Times New Roman"/>
+          <w:sz w:val="24"/>
+          <w:szCs w:val="24"/>
+        </w:rPr>
+        <w:t>3.Геолокационные системы.</w:t>
+      </w:r>
+    </w:p>
+    <w:p>
+      <w:pPr>
+        <w:spacing w:after="28" w:line="360" w:lineRule="auto"/>
+        <w:rPr>
+          <w:rFonts w:ascii="Times New Roman" w:hAnsi="Times New Roman" w:cs="Times New Roman"/>
+          <w:sz w:val="24"/>
+          <w:szCs w:val="24"/>
+        </w:rPr>
+      </w:pPr>
+      <w:r>
+        <w:rPr>
+          <w:rFonts w:ascii="Times New Roman" w:hAnsi="Times New Roman" w:cs="Times New Roman"/>
+          <w:sz w:val="24"/>
+          <w:szCs w:val="24"/>
+        </w:rPr>
+        <w:t>3.1. Что такое LBS-сервисы.</w:t>
+      </w:r>
+    </w:p>
+    <w:p>
+      <w:pPr>
+        <w:spacing w:after="28" w:line="360" w:lineRule="auto"/>
+        <w:rPr>
+          <w:rFonts w:ascii="Times New Roman" w:hAnsi="Times New Roman" w:cs="Times New Roman"/>
+          <w:sz w:val="24"/>
+          <w:szCs w:val="24"/>
+        </w:rPr>
+      </w:pPr>
+      <w:r>
+        <w:rPr>
+          <w:rFonts w:ascii="Times New Roman" w:hAnsi="Times New Roman" w:cs="Times New Roman"/>
+          <w:sz w:val="24"/>
+          <w:szCs w:val="24"/>
+        </w:rPr>
+        <w:t>3.2. Основные методы определения местонахождения.</w:t>
+      </w:r>
+    </w:p>
+    <w:p>
+      <w:pPr>
+        <w:spacing w:after="28" w:line="360" w:lineRule="auto"/>
+        <w:rPr>
+          <w:rFonts w:ascii="Times New Roman" w:hAnsi="Times New Roman" w:cs="Times New Roman"/>
+          <w:sz w:val="24"/>
+          <w:szCs w:val="24"/>
+        </w:rPr>
+      </w:pPr>
+      <w:r>
+        <w:rPr>
+          <w:rFonts w:ascii="Times New Roman" w:hAnsi="Times New Roman" w:cs="Times New Roman"/>
+          <w:sz w:val="24"/>
+          <w:szCs w:val="24"/>
+        </w:rPr>
+        <w:t>3.3. LBS-сервисы в России.</w:t>
+      </w:r>
+    </w:p>
+    <w:p>
+      <w:pPr>
+        <w:spacing w:after="28" w:line="360" w:lineRule="auto"/>
+        <w:rPr>
+          <w:rFonts w:ascii="Times New Roman" w:hAnsi="Times New Roman" w:cs="Times New Roman"/>
+          <w:sz w:val="24"/>
+          <w:szCs w:val="24"/>
+        </w:rPr>
+      </w:pPr>
+      <w:r>
+        <w:rPr>
+          <w:rFonts w:ascii="Times New Roman" w:hAnsi="Times New Roman" w:cs="Times New Roman"/>
+          <w:sz w:val="24"/>
+          <w:szCs w:val="24"/>
+        </w:rPr>
+        <w:t>3.4. Известные LBS-сервисы.</w:t>
+      </w:r>
+    </w:p>
+    <w:p>
+      <w:pPr>
+        <w:spacing w:after="28" w:line="360" w:lineRule="auto"/>
+        <w:rPr>
+          <w:rFonts w:ascii="Times New Roman" w:hAnsi="Times New Roman" w:cs="Times New Roman"/>
+          <w:sz w:val="24"/>
+          <w:szCs w:val="24"/>
+        </w:rPr>
+      </w:pPr>
+      <w:r>
+        <w:rPr>
+          <w:rFonts w:ascii="Times New Roman" w:hAnsi="Times New Roman" w:cs="Times New Roman"/>
+          <w:sz w:val="24"/>
+          <w:szCs w:val="24"/>
+        </w:rPr>
+        <w:t>3.5. Российские LBS-сервисы.</w:t>
+      </w:r>
+    </w:p>
+    <w:p>
+      <w:pPr>
+        <w:spacing w:after="28" w:line="360" w:lineRule="auto"/>
+        <w:rPr>
+          <w:rFonts w:ascii="Times New Roman" w:hAnsi="Times New Roman" w:cs="Times New Roman"/>
+          <w:sz w:val="24"/>
+          <w:szCs w:val="24"/>
+        </w:rPr>
+      </w:pPr>
+      <w:r>
+        <w:rPr>
+          <w:rFonts w:ascii="Times New Roman" w:hAnsi="Times New Roman" w:cs="Times New Roman"/>
+          <w:sz w:val="24"/>
+          <w:szCs w:val="24"/>
+        </w:rPr>
+        <w:t>4.Indoor-сервисы.</w:t>
+      </w:r>
+    </w:p>
+    <w:p>
+      <w:pPr>
+        <w:spacing w:after="28" w:line="360" w:lineRule="auto"/>
+        <w:rPr>
+          <w:rFonts w:ascii="Times New Roman" w:hAnsi="Times New Roman" w:cs="Times New Roman"/>
+          <w:sz w:val="24"/>
+          <w:szCs w:val="24"/>
+        </w:rPr>
+      </w:pPr>
+      <w:r>
+        <w:rPr>
+          <w:rFonts w:ascii="Times New Roman" w:hAnsi="Times New Roman" w:cs="Times New Roman"/>
+          <w:sz w:val="24"/>
+          <w:szCs w:val="24"/>
+        </w:rPr>
+        <w:t>4.1. Indor-сервисы, общие сведения.</w:t>
+      </w:r>
+    </w:p>
+    <w:p>
+      <w:pPr>
+        <w:spacing w:after="28" w:line="360" w:lineRule="auto"/>
+        <w:rPr>
+          <w:rFonts w:ascii="Times New Roman" w:hAnsi="Times New Roman" w:cs="Times New Roman"/>
+          <w:sz w:val="24"/>
+          <w:szCs w:val="24"/>
+        </w:rPr>
+      </w:pPr>
+      <w:r>
+        <w:rPr>
+          <w:rFonts w:ascii="Times New Roman" w:hAnsi="Times New Roman" w:cs="Times New Roman"/>
+          <w:sz w:val="24"/>
+          <w:szCs w:val="24"/>
+        </w:rPr>
+        <w:t>4.2. Направления.</w:t>
+      </w:r>
+    </w:p>
+    <w:p>
+      <w:pPr>
+        <w:spacing w:after="28" w:line="360" w:lineRule="auto"/>
+        <w:rPr>
+          <w:rFonts w:ascii="Times New Roman" w:hAnsi="Times New Roman" w:cs="Times New Roman"/>
+          <w:sz w:val="24"/>
+          <w:szCs w:val="24"/>
+        </w:rPr>
+      </w:pPr>
+      <w:r>
+        <w:rPr>
+          <w:rFonts w:ascii="Times New Roman" w:hAnsi="Times New Roman" w:cs="Times New Roman"/>
+          <w:sz w:val="24"/>
+          <w:szCs w:val="24"/>
+        </w:rPr>
+        <w:t>5.Обзор существующих приложений.</w:t>
+      </w:r>
+    </w:p>
+    <w:p>
+      <w:pPr>
+        <w:spacing w:after="28" w:line="360" w:lineRule="auto"/>
+        <w:rPr>
+          <w:rFonts w:ascii="Times New Roman" w:hAnsi="Times New Roman" w:cs="Times New Roman"/>
+          <w:sz w:val="24"/>
+          <w:szCs w:val="24"/>
+        </w:rPr>
+      </w:pPr>
+      <w:r>
+        <w:rPr>
+          <w:rFonts w:ascii="Times New Roman" w:hAnsi="Times New Roman" w:cs="Times New Roman"/>
+          <w:sz w:val="24"/>
+          <w:szCs w:val="24"/>
+        </w:rPr>
+        <w:t xml:space="preserve">5.1. </w:t>
+      </w:r>
+      <w:proofErr w:type="spellStart"/>
+      <w:r>
+        <w:rPr>
+          <w:rFonts w:ascii="Times New Roman" w:hAnsi="Times New Roman" w:cs="Times New Roman"/>
+          <w:sz w:val="24"/>
+          <w:szCs w:val="24"/>
+        </w:rPr>
+        <w:t>Layar</w:t>
+      </w:r>
+      <w:proofErr w:type="spellEnd"/>
+      <w:r>
+        <w:rPr>
+          <w:rFonts w:ascii="Times New Roman" w:hAnsi="Times New Roman" w:cs="Times New Roman"/>
+          <w:sz w:val="24"/>
+          <w:szCs w:val="24"/>
+        </w:rPr>
+        <w:t xml:space="preserve"> </w:t>
+      </w:r>
+      <w:proofErr w:type="spellStart"/>
+      <w:r>
+        <w:rPr>
+          <w:rFonts w:ascii="Times New Roman" w:hAnsi="Times New Roman" w:cs="Times New Roman"/>
+          <w:sz w:val="24"/>
+          <w:szCs w:val="24"/>
+        </w:rPr>
+        <w:t>Reality</w:t>
+      </w:r>
+      <w:proofErr w:type="spellEnd"/>
+      <w:r>
+        <w:rPr>
+          <w:rFonts w:ascii="Times New Roman" w:hAnsi="Times New Roman" w:cs="Times New Roman"/>
+          <w:sz w:val="24"/>
+          <w:szCs w:val="24"/>
+        </w:rPr>
+        <w:t xml:space="preserve"> </w:t>
+      </w:r>
+      <w:proofErr w:type="spellStart"/>
+      <w:r>
+        <w:rPr>
+          <w:rFonts w:ascii="Times New Roman" w:hAnsi="Times New Roman" w:cs="Times New Roman"/>
+          <w:sz w:val="24"/>
+          <w:szCs w:val="24"/>
+        </w:rPr>
+        <w:t>Browser</w:t>
+      </w:r>
+      <w:proofErr w:type="spellEnd"/>
+      <w:r>
+        <w:rPr>
+          <w:rFonts w:ascii="Times New Roman" w:hAnsi="Times New Roman" w:cs="Times New Roman"/>
+          <w:sz w:val="24"/>
+          <w:szCs w:val="24"/>
+        </w:rPr>
+        <w:t>.</w:t>
+      </w:r>
+    </w:p>
+    <w:p>
+      <w:pPr>
+        <w:spacing w:after="28" w:line="360" w:lineRule="auto"/>
+        <w:rPr>
+          <w:rFonts w:ascii="Times New Roman" w:hAnsi="Times New Roman" w:cs="Times New Roman"/>
+          <w:sz w:val="24"/>
+          <w:szCs w:val="24"/>
+          <w:lang w:val="en-US"/>
+        </w:rPr>
+      </w:pPr>
+      <w:r>
+        <w:rPr>
+          <w:rFonts w:ascii="Times New Roman" w:hAnsi="Times New Roman" w:cs="Times New Roman"/>
+          <w:sz w:val="24"/>
+          <w:szCs w:val="24"/>
+          <w:lang w:val="en-US"/>
+        </w:rPr>
+        <w:t>5.2</w:t>
+      </w:r>
+      <w:proofErr w:type="gramStart"/>
+      <w:r>
+        <w:rPr>
+          <w:rFonts w:ascii="Times New Roman" w:hAnsi="Times New Roman" w:cs="Times New Roman"/>
+          <w:sz w:val="24"/>
+          <w:szCs w:val="24"/>
+          <w:lang w:val="en-US"/>
+        </w:rPr>
+        <w:t>.WikiTude</w:t>
+      </w:r>
+      <w:proofErr w:type="gramEnd"/>
+      <w:r>
+        <w:rPr>
+          <w:rFonts w:ascii="Times New Roman" w:hAnsi="Times New Roman" w:cs="Times New Roman"/>
+          <w:sz w:val="24"/>
+          <w:szCs w:val="24"/>
+          <w:lang w:val="en-US"/>
+        </w:rPr>
+        <w:t xml:space="preserve"> Drive.</w:t>
+      </w:r>
+    </w:p>
+    <w:p>
+      <w:pPr>
+        <w:spacing w:after="28" w:line="360" w:lineRule="auto"/>
+        <w:rPr>
+          <w:rFonts w:ascii="Times New Roman" w:hAnsi="Times New Roman" w:cs="Times New Roman"/>
+          <w:sz w:val="24"/>
+          <w:szCs w:val="24"/>
+          <w:lang w:val="en-US"/>
+        </w:rPr>
+      </w:pPr>
+      <w:r>
+        <w:rPr>
+          <w:rFonts w:ascii="Times New Roman" w:hAnsi="Times New Roman" w:cs="Times New Roman"/>
+          <w:sz w:val="24"/>
+          <w:szCs w:val="24"/>
+          <w:lang w:val="en-US"/>
+        </w:rPr>
+        <w:t>5.3</w:t>
+      </w:r>
+      <w:proofErr w:type="gramStart"/>
+      <w:r>
+        <w:rPr>
+          <w:rFonts w:ascii="Times New Roman" w:hAnsi="Times New Roman" w:cs="Times New Roman"/>
+          <w:sz w:val="24"/>
+          <w:szCs w:val="24"/>
+          <w:lang w:val="en-US"/>
+        </w:rPr>
+        <w:t>.TagWhat</w:t>
+      </w:r>
+      <w:proofErr w:type="gramEnd"/>
+      <w:r>
+        <w:rPr>
+          <w:rFonts w:ascii="Times New Roman" w:hAnsi="Times New Roman" w:cs="Times New Roman"/>
+          <w:sz w:val="24"/>
+          <w:szCs w:val="24"/>
+          <w:lang w:val="en-US"/>
+        </w:rPr>
+        <w:t>.</w:t>
+      </w:r>
+    </w:p>
+    <w:p>
+      <w:pPr>
+        <w:spacing w:after="28" w:line="360" w:lineRule="auto"/>
+        <w:rPr>
+          <w:rFonts w:ascii="Times New Roman" w:hAnsi="Times New Roman" w:cs="Times New Roman"/>
+          <w:sz w:val="24"/>
+          <w:szCs w:val="24"/>
+          <w:lang w:val="en-US"/>
+        </w:rPr>
+      </w:pPr>
+      <w:r>
+        <w:rPr>
+          <w:rFonts w:ascii="Times New Roman" w:hAnsi="Times New Roman" w:cs="Times New Roman"/>
+          <w:sz w:val="24"/>
+          <w:szCs w:val="24"/>
+          <w:lang w:val="en-US"/>
+        </w:rPr>
+        <w:t>5.4.3D Compass+ (AR Compass).</w:t>
+      </w:r>
+    </w:p>
+    <w:p>
+      <w:pPr>
+        <w:spacing w:after="28" w:line="360" w:lineRule="auto"/>
+        <w:rPr>
+          <w:rFonts w:ascii="Times New Roman" w:hAnsi="Times New Roman" w:cs="Times New Roman"/>
+          <w:sz w:val="24"/>
+          <w:szCs w:val="24"/>
+        </w:rPr>
+      </w:pPr>
+      <w:r>
+        <w:rPr>
+          <w:rFonts w:ascii="Times New Roman" w:hAnsi="Times New Roman" w:cs="Times New Roman"/>
+          <w:sz w:val="24"/>
+          <w:szCs w:val="24"/>
+        </w:rPr>
+        <w:t>5.5.Augement.</w:t>
+      </w:r>
+    </w:p>
+    <w:p>
+      <w:pPr>
+        <w:spacing w:after="28" w:line="360" w:lineRule="auto"/>
+        <w:rPr>
+          <w:rFonts w:ascii="Times New Roman" w:hAnsi="Times New Roman" w:cs="Times New Roman"/>
+          <w:sz w:val="24"/>
+          <w:szCs w:val="24"/>
+        </w:rPr>
+      </w:pPr>
+      <w:r>
+        <w:rPr>
+          <w:rFonts w:ascii="Times New Roman" w:hAnsi="Times New Roman" w:cs="Times New Roman"/>
+          <w:sz w:val="24"/>
+          <w:szCs w:val="24"/>
+        </w:rPr>
+        <w:t xml:space="preserve">6.Отличия разрабатываемого приложения от </w:t>
+      </w:r>
+      <w:proofErr w:type="gramStart"/>
+      <w:r>
+        <w:rPr>
+          <w:rFonts w:ascii="Times New Roman" w:hAnsi="Times New Roman" w:cs="Times New Roman"/>
+          <w:sz w:val="24"/>
+          <w:szCs w:val="24"/>
+        </w:rPr>
+        <w:t>существующих</w:t>
+      </w:r>
+      <w:proofErr w:type="gramEnd"/>
+      <w:r>
+        <w:rPr>
+          <w:rFonts w:ascii="Times New Roman" w:hAnsi="Times New Roman" w:cs="Times New Roman"/>
+          <w:sz w:val="24"/>
+          <w:szCs w:val="24"/>
+        </w:rPr>
+        <w:t>.</w:t>
+      </w:r>
+    </w:p>
+    <w:p>
+      <w:pPr>
+        <w:spacing w:after="28" w:line="360" w:lineRule="auto"/>
+        <w:rPr>
+          <w:rFonts w:ascii="Times New Roman" w:hAnsi="Times New Roman" w:cs="Times New Roman"/>
+          <w:sz w:val="24"/>
+          <w:szCs w:val="24"/>
+        </w:rPr>
+      </w:pPr>
+      <w:r>
+        <w:rPr>
+          <w:rFonts w:ascii="Times New Roman" w:hAnsi="Times New Roman" w:cs="Times New Roman"/>
+          <w:sz w:val="24"/>
+          <w:szCs w:val="24"/>
+        </w:rPr>
+        <w:t xml:space="preserve">7.Особенности разработки AR-приложений под </w:t>
+      </w:r>
+      <w:proofErr w:type="spellStart"/>
+      <w:r>
+        <w:rPr>
+          <w:rFonts w:ascii="Times New Roman" w:hAnsi="Times New Roman" w:cs="Times New Roman"/>
+          <w:sz w:val="24"/>
+          <w:szCs w:val="24"/>
+        </w:rPr>
         <w:t>Android</w:t>
       </w:r>
-      <w:r>
-        <w:rPr>
-          <w:b/>
-          <w:bCs/>
-          <w:sz w:val="26"/>
-          <w:szCs w:val="26"/>
-        </w:rPr>
-        <w:t xml:space="preserve"> (разработка клиента-приложения дополненной реальности для </w:t>
-      </w:r>
-      <w:proofErr w:type="spellStart"/>
-      <w:r>
-        <w:rPr>
-          <w:b/>
-          <w:bCs/>
-          <w:sz w:val="26"/>
-          <w:szCs w:val="26"/>
-        </w:rPr>
-        <w:t>геолокационной</w:t>
-      </w:r>
-      <w:proofErr w:type="spellEnd"/>
-      <w:r>
-        <w:rPr>
-          <w:b/>
-          <w:bCs/>
-          <w:sz w:val="26"/>
-          <w:szCs w:val="26"/>
-        </w:rPr>
-        <w:t xml:space="preserve"> платформы </w:t>
-      </w:r>
-      <w:r>
-        <w:rPr>
-          <w:b/>
-          <w:bCs/>
-          <w:sz w:val="26"/>
-          <w:szCs w:val="26"/>
-          <w:lang w:val="en-US"/>
-        </w:rPr>
-        <w:t>Geo</w:t>
-      </w:r>
-      <w:r>
-        <w:rPr>
-          <w:b/>
-          <w:bCs/>
-          <w:sz w:val="26"/>
-          <w:szCs w:val="26"/>
-        </w:rPr>
-        <w:t>2</w:t>
-      </w:r>
-      <w:r>
-        <w:rPr>
-          <w:b/>
-          <w:bCs/>
-          <w:sz w:val="26"/>
-          <w:szCs w:val="26"/>
-          <w:lang w:val="en-US"/>
-        </w:rPr>
-        <w:t>tag</w:t>
-      </w:r>
-      <w:r>
-        <w:rPr>
-          <w:b/>
-          <w:bCs/>
-          <w:sz w:val="26"/>
-          <w:szCs w:val="26"/>
-        </w:rPr>
-        <w:t>)</w:t>
+      <w:proofErr w:type="spellEnd"/>
+      <w:r>
+        <w:rPr>
+          <w:rFonts w:ascii="Times New Roman" w:hAnsi="Times New Roman" w:cs="Times New Roman"/>
+          <w:sz w:val="24"/>
+          <w:szCs w:val="24"/>
+        </w:rPr>
+        <w:t>.</w:t>
       </w:r>
     </w:p>
     <w:p>
@@ -122,254 +634,140 @@
         <w:spacing w:after="28" w:line="360" w:lineRule="auto"/>
         <w:rPr>
           <w:rFonts w:ascii="Times New Roman" w:hAnsi="Times New Roman" w:cs="Times New Roman"/>
-          <w:sz w:val="26"/>
-          <w:szCs w:val="26"/>
-        </w:rPr>
-      </w:pPr>
+          <w:sz w:val="24"/>
+          <w:szCs w:val="24"/>
+        </w:rPr>
+      </w:pPr>
+      <w:r>
+        <w:rPr>
+          <w:rFonts w:ascii="Times New Roman" w:hAnsi="Times New Roman" w:cs="Times New Roman"/>
+          <w:sz w:val="24"/>
+          <w:szCs w:val="24"/>
+        </w:rPr>
+        <w:t xml:space="preserve">7.1.Камера + гироскоп/акселерометр + </w:t>
+      </w:r>
+      <w:proofErr w:type="spellStart"/>
+      <w:r>
+        <w:rPr>
+          <w:rFonts w:ascii="Times New Roman" w:hAnsi="Times New Roman" w:cs="Times New Roman"/>
+          <w:sz w:val="24"/>
+          <w:szCs w:val="24"/>
+        </w:rPr>
+        <w:t>отрисовка</w:t>
+      </w:r>
+      <w:proofErr w:type="spellEnd"/>
+      <w:r>
+        <w:rPr>
+          <w:rFonts w:ascii="Times New Roman" w:hAnsi="Times New Roman" w:cs="Times New Roman"/>
+          <w:sz w:val="24"/>
+          <w:szCs w:val="24"/>
+        </w:rPr>
+        <w:t xml:space="preserve"> объектов (визуализация).</w:t>
+      </w:r>
     </w:p>
     <w:p>
       <w:pPr>
         <w:spacing w:after="28" w:line="360" w:lineRule="auto"/>
         <w:rPr>
           <w:rFonts w:ascii="Times New Roman" w:hAnsi="Times New Roman" w:cs="Times New Roman"/>
-          <w:sz w:val="26"/>
-          <w:szCs w:val="26"/>
-        </w:rPr>
-      </w:pPr>
+          <w:sz w:val="24"/>
+          <w:szCs w:val="24"/>
+        </w:rPr>
+      </w:pPr>
+      <w:r>
+        <w:rPr>
+          <w:rFonts w:ascii="Times New Roman" w:hAnsi="Times New Roman" w:cs="Times New Roman"/>
+          <w:sz w:val="24"/>
+          <w:szCs w:val="24"/>
+        </w:rPr>
+        <w:t xml:space="preserve">8.Существующие библиотеки и </w:t>
+      </w:r>
+      <w:proofErr w:type="spellStart"/>
+      <w:r>
+        <w:rPr>
+          <w:rFonts w:ascii="Times New Roman" w:hAnsi="Times New Roman" w:cs="Times New Roman"/>
+          <w:sz w:val="24"/>
+          <w:szCs w:val="24"/>
+        </w:rPr>
+        <w:t>фреймворки</w:t>
+      </w:r>
+      <w:proofErr w:type="spellEnd"/>
+      <w:r>
+        <w:rPr>
+          <w:rFonts w:ascii="Times New Roman" w:hAnsi="Times New Roman" w:cs="Times New Roman"/>
+          <w:sz w:val="24"/>
+          <w:szCs w:val="24"/>
+        </w:rPr>
+        <w:t xml:space="preserve"> для создания AR-приложений под </w:t>
+      </w:r>
+      <w:proofErr w:type="spellStart"/>
+      <w:r>
+        <w:rPr>
+          <w:rFonts w:ascii="Times New Roman" w:hAnsi="Times New Roman" w:cs="Times New Roman"/>
+          <w:sz w:val="24"/>
+          <w:szCs w:val="24"/>
+        </w:rPr>
+        <w:t>Android</w:t>
+      </w:r>
+      <w:proofErr w:type="spellEnd"/>
+      <w:r>
+        <w:rPr>
+          <w:rFonts w:ascii="Times New Roman" w:hAnsi="Times New Roman" w:cs="Times New Roman"/>
+          <w:sz w:val="24"/>
+          <w:szCs w:val="24"/>
+        </w:rPr>
+        <w:t>.</w:t>
+      </w:r>
     </w:p>
     <w:p>
       <w:pPr>
         <w:spacing w:after="28" w:line="360" w:lineRule="auto"/>
         <w:rPr>
           <w:rFonts w:ascii="Times New Roman" w:hAnsi="Times New Roman" w:cs="Times New Roman"/>
-          <w:sz w:val="26"/>
-          <w:szCs w:val="26"/>
-        </w:rPr>
-      </w:pPr>
+          <w:sz w:val="24"/>
+          <w:szCs w:val="24"/>
+        </w:rPr>
+      </w:pPr>
+      <w:r>
+        <w:rPr>
+          <w:rFonts w:ascii="Times New Roman" w:hAnsi="Times New Roman" w:cs="Times New Roman"/>
+          <w:sz w:val="24"/>
+          <w:szCs w:val="24"/>
+        </w:rPr>
+        <w:t>9.Результаты работы, выводы.</w:t>
+      </w:r>
     </w:p>
     <w:p>
       <w:pPr>
         <w:spacing w:after="28" w:line="360" w:lineRule="auto"/>
         <w:rPr>
           <w:rFonts w:ascii="Times New Roman" w:hAnsi="Times New Roman" w:cs="Times New Roman"/>
-          <w:sz w:val="26"/>
-          <w:szCs w:val="26"/>
-        </w:rPr>
-      </w:pPr>
-    </w:p>
-    <w:p>
-      <w:pPr>
+          <w:sz w:val="24"/>
+          <w:szCs w:val="24"/>
+        </w:rPr>
+      </w:pPr>
+      <w:r>
+        <w:rPr>
+          <w:rFonts w:ascii="Times New Roman" w:hAnsi="Times New Roman" w:cs="Times New Roman"/>
+          <w:sz w:val="24"/>
+          <w:szCs w:val="24"/>
+        </w:rPr>
+        <w:t>10.Используемая литература.</w:t>
+      </w:r>
+    </w:p>
+    <w:p>
+      <w:pPr>
+        <w:pStyle w:val="Default"/>
         <w:spacing w:after="28" w:line="360" w:lineRule="auto"/>
         <w:rPr>
-          <w:rFonts w:ascii="Times New Roman" w:hAnsi="Times New Roman" w:cs="Times New Roman"/>
-          <w:sz w:val="26"/>
-          <w:szCs w:val="26"/>
-        </w:rPr>
-      </w:pPr>
-    </w:p>
-    <w:p>
-      <w:pPr>
-        <w:spacing w:after="28" w:line="360" w:lineRule="auto"/>
-        <w:rPr>
-          <w:rFonts w:ascii="Times New Roman" w:hAnsi="Times New Roman" w:cs="Times New Roman"/>
-          <w:sz w:val="26"/>
-          <w:szCs w:val="26"/>
-        </w:rPr>
-      </w:pPr>
-    </w:p>
-    <w:p>
-      <w:pPr>
-        <w:spacing w:after="28" w:line="360" w:lineRule="auto"/>
-        <w:rPr>
-          <w:rFonts w:ascii="Times New Roman" w:hAnsi="Times New Roman" w:cs="Times New Roman"/>
-          <w:sz w:val="26"/>
-          <w:szCs w:val="26"/>
-        </w:rPr>
-      </w:pPr>
-    </w:p>
-    <w:p>
-      <w:pPr>
-        <w:spacing w:after="28" w:line="360" w:lineRule="auto"/>
-        <w:rPr>
-          <w:rFonts w:ascii="Times New Roman" w:hAnsi="Times New Roman" w:cs="Times New Roman"/>
-          <w:sz w:val="26"/>
-          <w:szCs w:val="26"/>
-        </w:rPr>
-      </w:pPr>
-    </w:p>
-    <w:p>
-      <w:pPr>
-        <w:spacing w:after="28" w:line="360" w:lineRule="auto"/>
-        <w:rPr>
-          <w:rFonts w:ascii="Times New Roman" w:hAnsi="Times New Roman" w:cs="Times New Roman"/>
-          <w:sz w:val="26"/>
-          <w:szCs w:val="26"/>
-        </w:rPr>
-      </w:pPr>
-    </w:p>
-    <w:p>
-      <w:pPr>
-        <w:spacing w:after="28" w:line="360" w:lineRule="auto"/>
-        <w:rPr>
-          <w:rFonts w:ascii="Times New Roman" w:hAnsi="Times New Roman" w:cs="Times New Roman"/>
-          <w:sz w:val="26"/>
-          <w:szCs w:val="26"/>
-        </w:rPr>
-      </w:pPr>
-    </w:p>
-    <w:p>
-      <w:pPr>
-        <w:spacing w:after="28" w:line="360" w:lineRule="auto"/>
-        <w:rPr>
-          <w:rFonts w:ascii="Times New Roman" w:hAnsi="Times New Roman" w:cs="Times New Roman"/>
-          <w:sz w:val="26"/>
-          <w:szCs w:val="26"/>
-        </w:rPr>
-      </w:pPr>
-    </w:p>
-    <w:p>
-      <w:pPr>
-        <w:spacing w:after="28" w:line="360" w:lineRule="auto"/>
-        <w:rPr>
-          <w:rFonts w:ascii="Times New Roman" w:hAnsi="Times New Roman" w:cs="Times New Roman"/>
-          <w:sz w:val="26"/>
-          <w:szCs w:val="26"/>
-        </w:rPr>
-      </w:pPr>
-    </w:p>
-    <w:p>
-      <w:pPr>
-        <w:spacing w:after="28" w:line="360" w:lineRule="auto"/>
-        <w:rPr>
-          <w:rFonts w:ascii="Times New Roman" w:hAnsi="Times New Roman" w:cs="Times New Roman"/>
-          <w:sz w:val="26"/>
-          <w:szCs w:val="26"/>
-        </w:rPr>
-      </w:pPr>
-    </w:p>
-    <w:p>
-      <w:pPr>
-        <w:spacing w:after="28" w:line="360" w:lineRule="auto"/>
-        <w:rPr>
-          <w:rFonts w:ascii="Times New Roman" w:hAnsi="Times New Roman" w:cs="Times New Roman"/>
-          <w:sz w:val="26"/>
-          <w:szCs w:val="26"/>
-        </w:rPr>
-      </w:pPr>
-    </w:p>
-    <w:p>
-      <w:pPr>
-        <w:spacing w:after="28" w:line="360" w:lineRule="auto"/>
-        <w:rPr>
-          <w:rFonts w:ascii="Times New Roman" w:hAnsi="Times New Roman" w:cs="Times New Roman"/>
-          <w:sz w:val="26"/>
-          <w:szCs w:val="26"/>
-        </w:rPr>
-      </w:pPr>
-    </w:p>
-    <w:p>
-      <w:pPr>
-        <w:spacing w:after="28" w:line="360" w:lineRule="auto"/>
-        <w:rPr>
-          <w:rFonts w:ascii="Times New Roman" w:hAnsi="Times New Roman" w:cs="Times New Roman"/>
-          <w:sz w:val="26"/>
-          <w:szCs w:val="26"/>
-        </w:rPr>
-      </w:pPr>
-    </w:p>
-    <w:p>
-      <w:pPr>
-        <w:spacing w:after="28" w:line="360" w:lineRule="auto"/>
-        <w:rPr>
-          <w:rFonts w:ascii="Times New Roman" w:hAnsi="Times New Roman" w:cs="Times New Roman"/>
-          <w:sz w:val="26"/>
-          <w:szCs w:val="26"/>
-        </w:rPr>
-      </w:pPr>
-    </w:p>
-    <w:p>
-      <w:pPr>
-        <w:spacing w:after="28" w:line="360" w:lineRule="auto"/>
-        <w:rPr>
-          <w:rFonts w:ascii="Times New Roman" w:hAnsi="Times New Roman" w:cs="Times New Roman"/>
-          <w:sz w:val="26"/>
-          <w:szCs w:val="26"/>
-        </w:rPr>
-      </w:pPr>
-    </w:p>
-    <w:p>
-      <w:pPr>
-        <w:spacing w:after="28" w:line="360" w:lineRule="auto"/>
-        <w:rPr>
-          <w:rFonts w:ascii="Times New Roman" w:hAnsi="Times New Roman" w:cs="Times New Roman"/>
-          <w:sz w:val="26"/>
-          <w:szCs w:val="26"/>
-        </w:rPr>
-      </w:pPr>
-    </w:p>
-    <w:p>
-      <w:pPr>
-        <w:spacing w:after="28" w:line="360" w:lineRule="auto"/>
-        <w:rPr>
-          <w:rFonts w:ascii="Times New Roman" w:hAnsi="Times New Roman" w:cs="Times New Roman"/>
-          <w:sz w:val="26"/>
-          <w:szCs w:val="26"/>
-        </w:rPr>
-      </w:pPr>
-    </w:p>
-    <w:p>
-      <w:pPr>
-        <w:spacing w:after="28" w:line="360" w:lineRule="auto"/>
-        <w:rPr>
-          <w:rFonts w:ascii="Times New Roman" w:hAnsi="Times New Roman" w:cs="Times New Roman"/>
-          <w:sz w:val="26"/>
-          <w:szCs w:val="26"/>
-        </w:rPr>
-      </w:pPr>
-    </w:p>
-    <w:p>
-      <w:pPr>
-        <w:spacing w:after="28" w:line="360" w:lineRule="auto"/>
-        <w:rPr>
-          <w:rFonts w:ascii="Times New Roman" w:hAnsi="Times New Roman" w:cs="Times New Roman"/>
-          <w:sz w:val="26"/>
-          <w:szCs w:val="26"/>
-        </w:rPr>
-      </w:pPr>
-    </w:p>
-    <w:p>
-      <w:pPr>
-        <w:spacing w:after="28" w:line="360" w:lineRule="auto"/>
-        <w:rPr>
-          <w:rFonts w:ascii="Times New Roman" w:hAnsi="Times New Roman" w:cs="Times New Roman"/>
-          <w:sz w:val="26"/>
-          <w:szCs w:val="26"/>
-        </w:rPr>
-      </w:pPr>
-    </w:p>
-    <w:p>
-      <w:pPr>
-        <w:spacing w:after="28" w:line="360" w:lineRule="auto"/>
-        <w:rPr>
-          <w:rFonts w:ascii="Times New Roman" w:hAnsi="Times New Roman" w:cs="Times New Roman"/>
-          <w:sz w:val="26"/>
-          <w:szCs w:val="26"/>
-        </w:rPr>
-      </w:pPr>
-    </w:p>
-    <w:p>
-      <w:pPr>
-        <w:spacing w:after="28" w:line="360" w:lineRule="auto"/>
-        <w:rPr>
-          <w:rFonts w:ascii="Times New Roman" w:hAnsi="Times New Roman" w:cs="Times New Roman"/>
-          <w:sz w:val="26"/>
-          <w:szCs w:val="26"/>
-        </w:rPr>
-      </w:pPr>
-    </w:p>
-    <w:p>
-      <w:pPr>
-        <w:spacing w:after="28" w:line="360" w:lineRule="auto"/>
+          <w:b/>
+          <w:sz w:val="26"/>
+          <w:szCs w:val="26"/>
+        </w:rPr>
+      </w:pPr>
+    </w:p>
+    <w:p>
+      <w:pPr>
         <w:rPr>
           <w:rFonts w:ascii="Times New Roman" w:hAnsi="Times New Roman" w:cs="Times New Roman"/>
           <w:sz w:val="26"/>
@@ -383,29 +781,6 @@
         <w:pageBreakBefore/>
         <w:spacing w:after="28" w:line="360" w:lineRule="auto"/>
         <w:rPr>
-          <w:b/>
-          <w:bCs/>
-          <w:sz w:val="26"/>
-          <w:szCs w:val="26"/>
-        </w:rPr>
-      </w:pPr>
-      <w:r>
-        <w:rPr>
-          <w:b/>
-          <w:bCs/>
-          <w:sz w:val="26"/>
-          <w:szCs w:val="26"/>
-        </w:rPr>
-        <w:lastRenderedPageBreak/>
-        <w:t>0.Содержание.</w:t>
-      </w:r>
-    </w:p>
-    <w:p>
-      <w:pPr>
-        <w:pStyle w:val="Default"/>
-        <w:pageBreakBefore/>
-        <w:spacing w:after="28" w:line="360" w:lineRule="auto"/>
-        <w:rPr>
           <w:sz w:val="26"/>
           <w:szCs w:val="26"/>
         </w:rPr>
@@ -431,6 +806,14 @@
           <w:szCs w:val="26"/>
         </w:rPr>
       </w:pPr>
+      <w:r>
+        <w:rPr>
+          <w:b/>
+          <w:sz w:val="26"/>
+          <w:szCs w:val="26"/>
+        </w:rPr>
+        <w:t>1.1.</w:t>
+      </w:r>
       <w:r>
         <w:rPr>
           <w:b/>
@@ -776,7 +1159,6 @@
           <w:sz w:val="26"/>
           <w:szCs w:val="26"/>
           <w:shd w:val="clear" w:color="auto" w:fill="FFFFFF"/>
-          <w:lang w:val="en-US"/>
         </w:rPr>
       </w:pPr>
       <w:r>
@@ -813,9 +1195,16 @@
           <w:sz w:val="26"/>
           <w:szCs w:val="26"/>
           <w:shd w:val="clear" w:color="auto" w:fill="FFFFFF"/>
-          <w:lang/>
-        </w:rPr>
-        <w:t>augmented</w:t>
+        </w:rPr>
+        <w:t>augmented reality</w:t>
+      </w:r>
+      <w:r>
+        <w:rPr>
+          <w:sz w:val="26"/>
+          <w:szCs w:val="26"/>
+          <w:shd w:val="clear" w:color="auto" w:fill="FFFFFF"/>
+        </w:rPr>
+        <w:t>, AR), — термин, относящийся ко всем проектам, направленным на дополнение реальности любыми виртуальными элементами. Дополненная реальность — составляющая часть смешанной реальности (</w:t>
       </w:r>
       <w:r>
         <w:rPr>
@@ -825,58 +1214,7 @@
           <w:szCs w:val="26"/>
           <w:shd w:val="clear" w:color="auto" w:fill="FFFFFF"/>
         </w:rPr>
-        <w:t xml:space="preserve"> </w:t>
-      </w:r>
-      <w:r>
-        <w:rPr>
-          <w:i/>
-          <w:iCs/>
-          <w:sz w:val="26"/>
-          <w:szCs w:val="26"/>
-          <w:shd w:val="clear" w:color="auto" w:fill="FFFFFF"/>
-          <w:lang/>
-        </w:rPr>
-        <w:t>reality</w:t>
-      </w:r>
-      <w:r>
-        <w:rPr>
-          <w:sz w:val="26"/>
-          <w:szCs w:val="26"/>
-          <w:shd w:val="clear" w:color="auto" w:fill="FFFFFF"/>
-        </w:rPr>
-        <w:t>, AR), — термин, относящийся ко всем проектам, направленным на дополнение реальности любыми виртуальными элементами. Дополненная реальность — составляющая часть смешанной реальности (</w:t>
-      </w:r>
-      <w:r>
-        <w:rPr>
-          <w:i/>
-          <w:iCs/>
-          <w:sz w:val="26"/>
-          <w:szCs w:val="26"/>
-          <w:shd w:val="clear" w:color="auto" w:fill="FFFFFF"/>
-          <w:lang/>
-        </w:rPr>
-        <w:t>mixed</w:t>
-      </w:r>
-      <w:r>
-        <w:rPr>
-          <w:i/>
-          <w:iCs/>
-          <w:sz w:val="26"/>
-          <w:szCs w:val="26"/>
-          <w:shd w:val="clear" w:color="auto" w:fill="FFFFFF"/>
-        </w:rPr>
-        <w:t xml:space="preserve"> </w:t>
-      </w:r>
-      <w:r>
-        <w:rPr>
-          <w:i/>
-          <w:iCs/>
-          <w:sz w:val="26"/>
-          <w:szCs w:val="26"/>
-          <w:shd w:val="clear" w:color="auto" w:fill="FFFFFF"/>
-          <w:lang/>
-        </w:rPr>
-        <w:t>reality</w:t>
+        <w:t>mixed reality</w:t>
       </w:r>
       <w:r>
         <w:rPr>
@@ -1036,7 +1374,6 @@
           <w:bCs/>
           <w:sz w:val="26"/>
           <w:szCs w:val="26"/>
-          <w:lang w:val="en-US"/>
         </w:rPr>
       </w:pPr>
     </w:p>
@@ -1048,7 +1385,6 @@
           <w:bCs/>
           <w:sz w:val="26"/>
           <w:szCs w:val="26"/>
-          <w:lang w:val="en-US"/>
         </w:rPr>
       </w:pPr>
     </w:p>
@@ -1060,7 +1396,6 @@
           <w:bCs/>
           <w:sz w:val="26"/>
           <w:szCs w:val="26"/>
-          <w:lang w:val="en-US"/>
         </w:rPr>
       </w:pPr>
     </w:p>
@@ -1081,6 +1416,15 @@
           <w:szCs w:val="26"/>
         </w:rPr>
         <w:lastRenderedPageBreak/>
+        <w:t>1.2.</w:t>
+      </w:r>
+      <w:r>
+        <w:rPr>
+          <w:b/>
+          <w:bCs/>
+          <w:sz w:val="26"/>
+          <w:szCs w:val="26"/>
+        </w:rPr>
         <w:t xml:space="preserve">Цель </w:t>
       </w:r>
       <w:r>
@@ -1109,16 +1453,50 @@
           <w:rFonts w:ascii="Times New Roman" w:hAnsi="Times New Roman" w:cs="Times New Roman"/>
           <w:sz w:val="26"/>
           <w:szCs w:val="26"/>
+        </w:rPr>
+      </w:pPr>
+      <w:r>
+        <w:rPr>
+          <w:rFonts w:ascii="Times New Roman" w:hAnsi="Times New Roman" w:cs="Times New Roman"/>
+          <w:sz w:val="26"/>
+          <w:szCs w:val="26"/>
+        </w:rPr>
+        <w:t xml:space="preserve">Разработка приложения-клиента под </w:t>
+      </w:r>
+      <w:r>
+        <w:rPr>
+          <w:rFonts w:ascii="Times New Roman" w:hAnsi="Times New Roman" w:cs="Times New Roman"/>
+          <w:sz w:val="26"/>
+          <w:szCs w:val="26"/>
           <w:lang w:val="en-US"/>
         </w:rPr>
-      </w:pPr>
-      <w:r>
-        <w:rPr>
-          <w:rFonts w:ascii="Times New Roman" w:hAnsi="Times New Roman" w:cs="Times New Roman"/>
-          <w:sz w:val="26"/>
-          <w:szCs w:val="26"/>
-        </w:rPr>
-        <w:t xml:space="preserve">Разработка приложения-клиента под </w:t>
+        <w:t>Android</w:t>
+      </w:r>
+      <w:r>
+        <w:rPr>
+          <w:rFonts w:ascii="Times New Roman" w:hAnsi="Times New Roman" w:cs="Times New Roman"/>
+          <w:sz w:val="26"/>
+          <w:szCs w:val="26"/>
+        </w:rPr>
+        <w:t xml:space="preserve"> для </w:t>
+      </w:r>
+      <w:proofErr w:type="spellStart"/>
+      <w:r>
+        <w:rPr>
+          <w:rFonts w:ascii="Times New Roman" w:hAnsi="Times New Roman" w:cs="Times New Roman"/>
+          <w:sz w:val="26"/>
+          <w:szCs w:val="26"/>
+        </w:rPr>
+        <w:t>геолокационной</w:t>
+      </w:r>
+      <w:proofErr w:type="spellEnd"/>
+      <w:r>
+        <w:rPr>
+          <w:rFonts w:ascii="Times New Roman" w:hAnsi="Times New Roman" w:cs="Times New Roman"/>
+          <w:sz w:val="26"/>
+          <w:szCs w:val="26"/>
+        </w:rPr>
+        <w:t xml:space="preserve"> системы </w:t>
       </w:r>
       <w:r>
         <w:rPr>
@@ -1127,33 +1505,15 @@
           <w:szCs w:val="26"/>
           <w:lang w:val="en-US"/>
         </w:rPr>
-        <w:t>Android</w:t>
-      </w:r>
-      <w:r>
-        <w:rPr>
-          <w:rFonts w:ascii="Times New Roman" w:hAnsi="Times New Roman" w:cs="Times New Roman"/>
-          <w:sz w:val="26"/>
-          <w:szCs w:val="26"/>
-        </w:rPr>
-        <w:t xml:space="preserve"> для </w:t>
-      </w:r>
-      <w:proofErr w:type="spellStart"/>
-      <w:r>
-        <w:rPr>
-          <w:rFonts w:ascii="Times New Roman" w:hAnsi="Times New Roman" w:cs="Times New Roman"/>
-          <w:sz w:val="26"/>
-          <w:szCs w:val="26"/>
-        </w:rPr>
-        <w:t>геолокационной</w:t>
-      </w:r>
-      <w:proofErr w:type="spellEnd"/>
-      <w:r>
-        <w:rPr>
-          <w:rFonts w:ascii="Times New Roman" w:hAnsi="Times New Roman" w:cs="Times New Roman"/>
-          <w:sz w:val="26"/>
-          <w:szCs w:val="26"/>
-        </w:rPr>
-        <w:t xml:space="preserve"> системы </w:t>
+        <w:t>Geo</w:t>
+      </w:r>
+      <w:r>
+        <w:rPr>
+          <w:rFonts w:ascii="Times New Roman" w:hAnsi="Times New Roman" w:cs="Times New Roman"/>
+          <w:sz w:val="26"/>
+          <w:szCs w:val="26"/>
+        </w:rPr>
+        <w:t>2</w:t>
       </w:r>
       <w:r>
         <w:rPr>
@@ -1162,23 +1522,6 @@
           <w:szCs w:val="26"/>
           <w:lang w:val="en-US"/>
         </w:rPr>
-        <w:t>Geo</w:t>
-      </w:r>
-      <w:r>
-        <w:rPr>
-          <w:rFonts w:ascii="Times New Roman" w:hAnsi="Times New Roman" w:cs="Times New Roman"/>
-          <w:sz w:val="26"/>
-          <w:szCs w:val="26"/>
-        </w:rPr>
-        <w:t>2</w:t>
-      </w:r>
-      <w:r>
-        <w:rPr>
-          <w:rFonts w:ascii="Times New Roman" w:hAnsi="Times New Roman" w:cs="Times New Roman"/>
-          <w:sz w:val="26"/>
-          <w:szCs w:val="26"/>
-          <w:lang w:val="en-US"/>
-        </w:rPr>
         <w:t>tag</w:t>
       </w:r>
       <w:r>
@@ -1210,6 +1553,15 @@
           <w:szCs w:val="26"/>
         </w:rPr>
       </w:pPr>
+      <w:r>
+        <w:rPr>
+          <w:rFonts w:ascii="Times New Roman" w:hAnsi="Times New Roman" w:cs="Times New Roman"/>
+          <w:b/>
+          <w:sz w:val="26"/>
+          <w:szCs w:val="26"/>
+        </w:rPr>
+        <w:t>1.3.</w:t>
+      </w:r>
       <w:r>
         <w:rPr>
           <w:rFonts w:ascii="Times New Roman" w:hAnsi="Times New Roman" w:cs="Times New Roman"/>
@@ -2903,9 +3255,15 @@
           <w:iCs/>
           <w:sz w:val="26"/>
           <w:szCs w:val="26"/>
-          <w:lang/>
-        </w:rPr>
-        <w:t>augmented</w:t>
+        </w:rPr>
+        <w:t>augmented reality</w:t>
+      </w:r>
+      <w:r>
+        <w:rPr>
+          <w:sz w:val="26"/>
+          <w:szCs w:val="26"/>
+        </w:rPr>
+        <w:t>, AR), — термин, относящийся ко всем проектам, направленным на дополнение реальности любыми виртуальными элементами. Дополненная реальность — составляющая часть смешанной реальности (</w:t>
       </w:r>
       <w:r>
         <w:rPr>
@@ -2914,53 +3272,7 @@
           <w:sz w:val="26"/>
           <w:szCs w:val="26"/>
         </w:rPr>
-        <w:t xml:space="preserve"> </w:t>
-      </w:r>
-      <w:r>
-        <w:rPr>
-          <w:i/>
-          <w:iCs/>
-          <w:sz w:val="26"/>
-          <w:szCs w:val="26"/>
-          <w:lang/>
-        </w:rPr>
-        <w:t>reality</w:t>
-      </w:r>
-      <w:r>
-        <w:rPr>
-          <w:sz w:val="26"/>
-          <w:szCs w:val="26"/>
-        </w:rPr>
-        <w:t>, AR), — термин, относящийся ко всем проектам, направленным на дополнение реальности любыми виртуальными элементами. Дополненная реальность — составляющая часть смешанной реальности (</w:t>
-      </w:r>
-      <w:r>
-        <w:rPr>
-          <w:i/>
-          <w:iCs/>
-          <w:sz w:val="26"/>
-          <w:szCs w:val="26"/>
-          <w:lang/>
-        </w:rPr>
-        <w:t>mixed</w:t>
-      </w:r>
-      <w:r>
-        <w:rPr>
-          <w:i/>
-          <w:iCs/>
-          <w:sz w:val="26"/>
-          <w:szCs w:val="26"/>
-        </w:rPr>
-        <w:t xml:space="preserve"> </w:t>
-      </w:r>
-      <w:r>
-        <w:rPr>
-          <w:i/>
-          <w:iCs/>
-          <w:sz w:val="26"/>
-          <w:szCs w:val="26"/>
-          <w:lang/>
-        </w:rPr>
-        <w:t>reality</w:t>
+        <w:t>mixed reality</w:t>
       </w:r>
       <w:r>
         <w:rPr>
@@ -5138,7 +5450,6 @@
           <w:color w:val="000000"/>
           <w:sz w:val="26"/>
           <w:szCs w:val="26"/>
-          <w:lang w:val="en-US"/>
         </w:rPr>
       </w:pPr>
       <w:r>
@@ -5561,16 +5872,7 @@
           <w:szCs w:val="26"/>
         </w:rPr>
         <w:lastRenderedPageBreak/>
-        <w:t xml:space="preserve">использовать, покупать и продавать, согласно действующему законодательству в России и на Украине. </w:t>
-      </w:r>
-      <w:proofErr w:type="gramStart"/>
-      <w:r>
-        <w:rPr>
-          <w:color w:val="000000"/>
-          <w:sz w:val="26"/>
-          <w:szCs w:val="26"/>
-        </w:rPr>
-        <w:t xml:space="preserve">Так, впервые было указано на то, что </w:t>
+        <w:t xml:space="preserve">использовать, покупать и продавать, согласно действующему законодательству в России и на Украине. Так, впервые было указано на то, что </w:t>
       </w:r>
       <w:proofErr w:type="spellStart"/>
       <w:r>
@@ -5606,16 +5908,7 @@
           <w:sz w:val="26"/>
           <w:szCs w:val="26"/>
         </w:rPr>
-        <w:t xml:space="preserve"> можно считать «шпионским» устройством, поскольку с его помощью можно вести фото- и видеосъемку</w:t>
-      </w:r>
-      <w:proofErr w:type="gramEnd"/>
-      <w:r>
-        <w:rPr>
-          <w:color w:val="000000"/>
-          <w:sz w:val="26"/>
-          <w:szCs w:val="26"/>
-        </w:rPr>
-        <w:t xml:space="preserve"> незаметно от находящихся поблизости людей. Позднее Служба безопасности Украины заявила, что по предварительному заключению, основанному на информации из Интернета, ничего шпионского в </w:t>
+        <w:t xml:space="preserve"> можно считать «шпионским» устройством, поскольку с его помощью можно вести фото- и видеосъемку незаметно от находящихся поблизости людей. Позднее Служба безопасности Украины заявила, что по предварительному заключению, основанному на информации из Интернета, ничего шпионского в </w:t>
       </w:r>
       <w:proofErr w:type="spellStart"/>
       <w:r>
@@ -7180,6 +7473,7 @@
         <w:t xml:space="preserve"> — </w:t>
       </w:r>
       <w:proofErr w:type="spellStart"/>
+      <w:proofErr w:type="gramStart"/>
       <w:r>
         <w:rPr>
           <w:rFonts w:ascii="Times New Roman" w:eastAsia="Times New Roman" w:hAnsi="Times New Roman" w:cs="Times New Roman"/>
@@ -7207,6 +7501,7 @@
         </w:rPr>
         <w:t>). </w:t>
       </w:r>
+      <w:proofErr w:type="gramEnd"/>
     </w:p>
     <w:p>
       <w:pPr>
@@ -7246,7 +7541,6 @@
           <w:b/>
           <w:sz w:val="26"/>
           <w:szCs w:val="26"/>
-          <w:lang w:val="en-US"/>
         </w:rPr>
       </w:pPr>
       <w:r>
@@ -9450,7 +9744,6 @@
           <w:b/>
           <w:sz w:val="26"/>
           <w:szCs w:val="26"/>
-          <w:lang w:val="en-US"/>
         </w:rPr>
       </w:pPr>
       <w:r>
@@ -9797,6 +10090,7 @@
         <w:spacing w:after="28" w:line="360" w:lineRule="auto"/>
         <w:rPr>
           <w:rFonts w:ascii="Times New Roman" w:hAnsi="Times New Roman" w:cs="Times New Roman"/>
+          <w:b/>
           <w:sz w:val="26"/>
           <w:szCs w:val="26"/>
           <w:lang w:val="en-US"/>
@@ -9805,6 +10099,7 @@
       <w:r>
         <w:rPr>
           <w:rFonts w:ascii="Times New Roman" w:hAnsi="Times New Roman" w:cs="Times New Roman"/>
+          <w:b/>
           <w:sz w:val="26"/>
           <w:szCs w:val="26"/>
         </w:rPr>
@@ -9813,6 +10108,7 @@
       <w:r>
         <w:rPr>
           <w:rFonts w:ascii="Times New Roman" w:hAnsi="Times New Roman" w:cs="Times New Roman"/>
+          <w:b/>
           <w:sz w:val="26"/>
           <w:szCs w:val="26"/>
           <w:lang w:val="en-US"/>
@@ -9822,6 +10118,7 @@
       <w:r>
         <w:rPr>
           <w:rFonts w:ascii="Times New Roman" w:hAnsi="Times New Roman" w:cs="Times New Roman"/>
+          <w:b/>
           <w:sz w:val="26"/>
           <w:szCs w:val="26"/>
         </w:rPr>
@@ -10431,13 +10728,15 @@
         <w:spacing w:after="28" w:line="360" w:lineRule="auto"/>
         <w:rPr>
           <w:rFonts w:ascii="Times New Roman" w:hAnsi="Times New Roman" w:cs="Times New Roman"/>
-          <w:sz w:val="26"/>
-          <w:szCs w:val="26"/>
-        </w:rPr>
-      </w:pPr>
-      <w:r>
-        <w:rPr>
-          <w:rFonts w:ascii="Times New Roman" w:hAnsi="Times New Roman" w:cs="Times New Roman"/>
+          <w:b/>
+          <w:sz w:val="26"/>
+          <w:szCs w:val="26"/>
+        </w:rPr>
+      </w:pPr>
+      <w:r>
+        <w:rPr>
+          <w:rFonts w:ascii="Times New Roman" w:hAnsi="Times New Roman" w:cs="Times New Roman"/>
+          <w:b/>
           <w:sz w:val="26"/>
           <w:szCs w:val="26"/>
         </w:rPr>
@@ -10446,6 +10745,7 @@
       <w:r>
         <w:rPr>
           <w:rFonts w:ascii="Times New Roman" w:hAnsi="Times New Roman" w:cs="Times New Roman"/>
+          <w:b/>
           <w:sz w:val="26"/>
           <w:szCs w:val="26"/>
           <w:lang w:val="en-US"/>
@@ -10455,6 +10755,7 @@
       <w:r>
         <w:rPr>
           <w:rFonts w:ascii="Times New Roman" w:hAnsi="Times New Roman" w:cs="Times New Roman"/>
+          <w:b/>
           <w:sz w:val="26"/>
           <w:szCs w:val="26"/>
         </w:rPr>
@@ -12743,7 +13044,6 @@
         <w:rPr>
           <w:sz w:val="26"/>
           <w:szCs w:val="26"/>
-          <w:lang w:val="en-US"/>
         </w:rPr>
       </w:pPr>
       <w:hyperlink r:id="rId55" w:history="1">
@@ -12755,14 +13055,81 @@
             <w:szCs w:val="26"/>
             <w:lang w:val="en-US"/>
           </w:rPr>
-          <w:t>http://www.layar.com/</w:t>
+          <w:t>http</w:t>
+        </w:r>
+        <w:r>
+          <w:rPr>
+            <w:rStyle w:val="a4"/>
+            <w:color w:val="auto"/>
+            <w:sz w:val="26"/>
+            <w:szCs w:val="26"/>
+          </w:rPr>
+          <w:t>://</w:t>
+        </w:r>
+        <w:r>
+          <w:rPr>
+            <w:rStyle w:val="a4"/>
+            <w:color w:val="auto"/>
+            <w:sz w:val="26"/>
+            <w:szCs w:val="26"/>
+            <w:lang w:val="en-US"/>
+          </w:rPr>
+          <w:t>www</w:t>
+        </w:r>
+        <w:r>
+          <w:rPr>
+            <w:rStyle w:val="a4"/>
+            <w:color w:val="auto"/>
+            <w:sz w:val="26"/>
+            <w:szCs w:val="26"/>
+          </w:rPr>
+          <w:t>.</w:t>
+        </w:r>
+        <w:proofErr w:type="spellStart"/>
+        <w:r>
+          <w:rPr>
+            <w:rStyle w:val="a4"/>
+            <w:color w:val="auto"/>
+            <w:sz w:val="26"/>
+            <w:szCs w:val="26"/>
+            <w:lang w:val="en-US"/>
+          </w:rPr>
+          <w:t>layar</w:t>
+        </w:r>
+        <w:proofErr w:type="spellEnd"/>
+        <w:r>
+          <w:rPr>
+            <w:rStyle w:val="a4"/>
+            <w:color w:val="auto"/>
+            <w:sz w:val="26"/>
+            <w:szCs w:val="26"/>
+          </w:rPr>
+          <w:t>.</w:t>
+        </w:r>
+        <w:r>
+          <w:rPr>
+            <w:rStyle w:val="a4"/>
+            <w:color w:val="auto"/>
+            <w:sz w:val="26"/>
+            <w:szCs w:val="26"/>
+            <w:lang w:val="en-US"/>
+          </w:rPr>
+          <w:t>com</w:t>
+        </w:r>
+        <w:r>
+          <w:rPr>
+            <w:rStyle w:val="a4"/>
+            <w:color w:val="auto"/>
+            <w:sz w:val="26"/>
+            <w:szCs w:val="26"/>
+          </w:rPr>
+          <w:t>/</w:t>
         </w:r>
       </w:hyperlink>
       <w:r>
         <w:rPr>
           <w:sz w:val="26"/>
           <w:szCs w:val="26"/>
-          <w:lang w:val="en-US"/>
         </w:rPr>
         <w:br/>
       </w:r>
@@ -12878,20 +13245,49 @@
           <w:rFonts w:ascii="Times New Roman" w:hAnsi="Times New Roman" w:cs="Times New Roman"/>
           <w:sz w:val="26"/>
           <w:szCs w:val="26"/>
+        </w:rPr>
+      </w:pPr>
+    </w:p>
+    <w:p>
+      <w:pPr>
+        <w:spacing w:after="28" w:line="360" w:lineRule="auto"/>
+        <w:rPr>
+          <w:rFonts w:ascii="Times New Roman" w:hAnsi="Times New Roman" w:cs="Times New Roman"/>
+          <w:b/>
+          <w:sz w:val="26"/>
+          <w:szCs w:val="26"/>
+        </w:rPr>
+      </w:pPr>
+      <w:r>
+        <w:rPr>
+          <w:rFonts w:ascii="Times New Roman" w:hAnsi="Times New Roman" w:cs="Times New Roman"/>
+          <w:b/>
+          <w:sz w:val="26"/>
+          <w:szCs w:val="26"/>
+        </w:rPr>
+        <w:t>5.2.</w:t>
+      </w:r>
+      <w:proofErr w:type="spellStart"/>
+      <w:r>
+        <w:rPr>
+          <w:rFonts w:ascii="Times New Roman" w:hAnsi="Times New Roman" w:cs="Times New Roman"/>
+          <w:b/>
+          <w:sz w:val="26"/>
+          <w:szCs w:val="26"/>
           <w:lang w:val="en-US"/>
         </w:rPr>
-      </w:pPr>
-    </w:p>
-    <w:p>
-      <w:pPr>
-        <w:spacing w:after="28" w:line="360" w:lineRule="auto"/>
-        <w:rPr>
-          <w:rFonts w:ascii="Times New Roman" w:hAnsi="Times New Roman" w:cs="Times New Roman"/>
-          <w:b/>
-          <w:sz w:val="26"/>
-          <w:szCs w:val="26"/>
-        </w:rPr>
-      </w:pPr>
+        <w:t>WikiTude</w:t>
+      </w:r>
+      <w:proofErr w:type="spellEnd"/>
+      <w:r>
+        <w:rPr>
+          <w:rFonts w:ascii="Times New Roman" w:hAnsi="Times New Roman" w:cs="Times New Roman"/>
+          <w:b/>
+          <w:sz w:val="26"/>
+          <w:szCs w:val="26"/>
+        </w:rPr>
+        <w:t xml:space="preserve"> </w:t>
+      </w:r>
       <w:r>
         <w:rPr>
           <w:rFonts w:ascii="Times New Roman" w:hAnsi="Times New Roman" w:cs="Times New Roman"/>
@@ -12900,29 +13296,7 @@
           <w:szCs w:val="26"/>
           <w:lang w:val="en-US"/>
         </w:rPr>
-        <w:t>5.2</w:t>
-      </w:r>
-      <w:proofErr w:type="gramStart"/>
-      <w:r>
-        <w:rPr>
-          <w:rFonts w:ascii="Times New Roman" w:hAnsi="Times New Roman" w:cs="Times New Roman"/>
-          <w:b/>
-          <w:sz w:val="26"/>
-          <w:szCs w:val="26"/>
-          <w:lang w:val="en-US"/>
-        </w:rPr>
-        <w:t>.WikiTude</w:t>
-      </w:r>
-      <w:proofErr w:type="gramEnd"/>
-      <w:r>
-        <w:rPr>
-          <w:rFonts w:ascii="Times New Roman" w:hAnsi="Times New Roman" w:cs="Times New Roman"/>
-          <w:b/>
-          <w:sz w:val="26"/>
-          <w:szCs w:val="26"/>
-          <w:lang w:val="en-US"/>
-        </w:rPr>
-        <w:t xml:space="preserve"> Drive</w:t>
+        <w:t>Drive</w:t>
       </w:r>
       <w:r>
         <w:rPr>
@@ -13038,6 +13412,7 @@
           <w:noProof/>
           <w:sz w:val="26"/>
           <w:szCs w:val="26"/>
+          <w:lang w:eastAsia="ru-RU"/>
         </w:rPr>
         <w:drawing>
           <wp:inline distT="0" distB="0" distL="0" distR="0">
@@ -14095,7 +14470,27 @@
           <w:szCs w:val="26"/>
         </w:rPr>
         <w:lastRenderedPageBreak/>
-        <w:t>6.Отличия разрабатываемого приложения от существующих.</w:t>
+        <w:t xml:space="preserve">6.Отличия разрабатываемого приложения от </w:t>
+      </w:r>
+      <w:proofErr w:type="gramStart"/>
+      <w:r>
+        <w:rPr>
+          <w:rFonts w:ascii="Times New Roman" w:hAnsi="Times New Roman" w:cs="Times New Roman"/>
+          <w:b/>
+          <w:sz w:val="26"/>
+          <w:szCs w:val="26"/>
+        </w:rPr>
+        <w:t>существующих</w:t>
+      </w:r>
+      <w:proofErr w:type="gramEnd"/>
+      <w:r>
+        <w:rPr>
+          <w:rFonts w:ascii="Times New Roman" w:hAnsi="Times New Roman" w:cs="Times New Roman"/>
+          <w:b/>
+          <w:sz w:val="26"/>
+          <w:szCs w:val="26"/>
+        </w:rPr>
+        <w:t>.</w:t>
       </w:r>
     </w:p>
     <w:p>
@@ -14103,19 +14498,62 @@
         <w:spacing w:after="28" w:line="360" w:lineRule="auto"/>
         <w:rPr>
           <w:rFonts w:ascii="Times New Roman" w:hAnsi="Times New Roman" w:cs="Times New Roman"/>
-          <w:i/>
-          <w:sz w:val="26"/>
-          <w:szCs w:val="26"/>
-        </w:rPr>
-      </w:pPr>
-      <w:r>
-        <w:rPr>
-          <w:rFonts w:ascii="Times New Roman" w:hAnsi="Times New Roman" w:cs="Times New Roman"/>
-          <w:i/>
-          <w:sz w:val="26"/>
-          <w:szCs w:val="26"/>
-        </w:rPr>
-        <w:t>Объем – 1-2 стр.</w:t>
+          <w:sz w:val="26"/>
+          <w:szCs w:val="26"/>
+        </w:rPr>
+      </w:pPr>
+      <w:r>
+        <w:rPr>
+          <w:rFonts w:ascii="Times New Roman" w:hAnsi="Times New Roman" w:cs="Times New Roman"/>
+          <w:sz w:val="26"/>
+          <w:szCs w:val="26"/>
+        </w:rPr>
+        <w:t xml:space="preserve">На данный момент не существует популярных приложений такого рода, которым пользовалось бы большое количество людей. Самое популярное подобное  - </w:t>
+      </w:r>
+      <w:proofErr w:type="spellStart"/>
+      <w:r>
+        <w:rPr>
+          <w:rFonts w:ascii="Times New Roman" w:hAnsi="Times New Roman" w:cs="Times New Roman"/>
+          <w:sz w:val="26"/>
+          <w:szCs w:val="26"/>
+          <w:lang w:val="en-US"/>
+        </w:rPr>
+        <w:t>forsquare</w:t>
+      </w:r>
+      <w:proofErr w:type="spellEnd"/>
+      <w:r>
+        <w:rPr>
+          <w:rFonts w:ascii="Times New Roman" w:hAnsi="Times New Roman" w:cs="Times New Roman"/>
+          <w:sz w:val="26"/>
+          <w:szCs w:val="26"/>
+        </w:rPr>
+        <w:t xml:space="preserve">, </w:t>
+      </w:r>
+      <w:r>
+        <w:rPr>
+          <w:rFonts w:ascii="Times New Roman" w:hAnsi="Times New Roman" w:cs="Times New Roman"/>
+          <w:sz w:val="26"/>
+          <w:szCs w:val="26"/>
+        </w:rPr>
+        <w:t xml:space="preserve">однако там нет возможности просмотра тегов в режиме дополненной реальности, нет возможности создания своих каналов с тегами и подписки на эти каналы и </w:t>
+      </w:r>
+      <w:proofErr w:type="spellStart"/>
+      <w:r>
+        <w:rPr>
+          <w:rFonts w:ascii="Times New Roman" w:hAnsi="Times New Roman" w:cs="Times New Roman"/>
+          <w:sz w:val="26"/>
+          <w:szCs w:val="26"/>
+        </w:rPr>
+        <w:t>тд</w:t>
+      </w:r>
+      <w:proofErr w:type="spellEnd"/>
+      <w:r>
+        <w:rPr>
+          <w:rFonts w:ascii="Times New Roman" w:hAnsi="Times New Roman" w:cs="Times New Roman"/>
+          <w:sz w:val="26"/>
+          <w:szCs w:val="26"/>
+        </w:rPr>
+        <w:t xml:space="preserve">. Хотелось бы сделать подобное приложение и развивать его в будущем. </w:t>
       </w:r>
     </w:p>
     <w:p>
@@ -14123,7 +14561,6 @@
         <w:spacing w:after="28" w:line="360" w:lineRule="auto"/>
         <w:rPr>
           <w:rFonts w:ascii="Times New Roman" w:hAnsi="Times New Roman" w:cs="Times New Roman"/>
-          <w:b/>
           <w:sz w:val="26"/>
           <w:szCs w:val="26"/>
         </w:rPr>
@@ -14192,33 +14629,131 @@
         <w:spacing w:after="28" w:line="360" w:lineRule="auto"/>
         <w:rPr>
           <w:rFonts w:ascii="Times New Roman" w:hAnsi="Times New Roman" w:cs="Times New Roman"/>
-          <w:i/>
-          <w:sz w:val="26"/>
-          <w:szCs w:val="26"/>
-        </w:rPr>
-      </w:pPr>
-      <w:r>
-        <w:rPr>
-          <w:rFonts w:ascii="Times New Roman" w:hAnsi="Times New Roman" w:cs="Times New Roman"/>
-          <w:i/>
-          <w:sz w:val="26"/>
-          <w:szCs w:val="26"/>
-        </w:rPr>
-        <w:t xml:space="preserve">Объем </w:t>
-      </w:r>
-      <w:r>
-        <w:rPr>
-          <w:rFonts w:ascii="Times New Roman" w:hAnsi="Times New Roman" w:cs="Times New Roman"/>
-          <w:i/>
-          <w:sz w:val="26"/>
-          <w:szCs w:val="26"/>
-        </w:rPr>
-        <w:t>–</w:t>
-      </w:r>
-      <w:r>
-        <w:rPr>
-          <w:rFonts w:ascii="Times New Roman" w:hAnsi="Times New Roman" w:cs="Times New Roman"/>
-          <w:i/>
+          <w:b/>
+          <w:sz w:val="26"/>
+          <w:szCs w:val="26"/>
+        </w:rPr>
+      </w:pPr>
+      <w:r>
+        <w:rPr>
+          <w:rFonts w:ascii="Times New Roman" w:hAnsi="Times New Roman" w:cs="Times New Roman"/>
+          <w:b/>
+          <w:sz w:val="26"/>
+          <w:szCs w:val="26"/>
+        </w:rPr>
+        <w:t xml:space="preserve">7.1.Камера + гироскоп/акселерометр + </w:t>
+      </w:r>
+      <w:proofErr w:type="spellStart"/>
+      <w:r>
+        <w:rPr>
+          <w:rFonts w:ascii="Times New Roman" w:hAnsi="Times New Roman" w:cs="Times New Roman"/>
+          <w:b/>
+          <w:sz w:val="26"/>
+          <w:szCs w:val="26"/>
+        </w:rPr>
+        <w:t>отрисовка</w:t>
+      </w:r>
+      <w:proofErr w:type="spellEnd"/>
+      <w:r>
+        <w:rPr>
+          <w:rFonts w:ascii="Times New Roman" w:hAnsi="Times New Roman" w:cs="Times New Roman"/>
+          <w:b/>
+          <w:sz w:val="26"/>
+          <w:szCs w:val="26"/>
+        </w:rPr>
+        <w:t xml:space="preserve"> объектов (визуализация).</w:t>
+      </w:r>
+    </w:p>
+    <w:p>
+      <w:pPr>
+        <w:spacing w:after="28" w:line="360" w:lineRule="auto"/>
+        <w:rPr>
+          <w:rFonts w:ascii="Times New Roman" w:hAnsi="Times New Roman" w:cs="Times New Roman"/>
+          <w:b/>
+          <w:sz w:val="26"/>
+          <w:szCs w:val="26"/>
+        </w:rPr>
+      </w:pPr>
+      <w:r>
+        <w:rPr>
+          <w:rFonts w:ascii="Times New Roman" w:hAnsi="Times New Roman" w:cs="Times New Roman"/>
+          <w:color w:val="222222"/>
+          <w:sz w:val="26"/>
+          <w:szCs w:val="26"/>
+        </w:rPr>
+        <w:t xml:space="preserve">Что нужно для создания приложения с </w:t>
+      </w:r>
+      <w:r>
+        <w:rPr>
+          <w:rFonts w:ascii="Times New Roman" w:hAnsi="Times New Roman" w:cs="Times New Roman"/>
+          <w:color w:val="222222"/>
+          <w:sz w:val="26"/>
+          <w:szCs w:val="26"/>
+          <w:lang w:val="en-US"/>
+        </w:rPr>
+        <w:t>AR</w:t>
+      </w:r>
+      <w:r>
+        <w:rPr>
+          <w:rFonts w:ascii="Times New Roman" w:hAnsi="Times New Roman" w:cs="Times New Roman"/>
+          <w:color w:val="222222"/>
+          <w:sz w:val="26"/>
+          <w:szCs w:val="26"/>
+        </w:rPr>
+        <w:t>:</w:t>
+      </w:r>
+    </w:p>
+    <w:p>
+      <w:pPr>
+        <w:pStyle w:val="a3"/>
+        <w:numPr>
+          <w:ilvl w:val="0"/>
+          <w:numId w:val="17"/>
+        </w:numPr>
+        <w:shd w:val="clear" w:color="auto" w:fill="FFFFFF"/>
+        <w:spacing w:line="360" w:lineRule="auto"/>
+        <w:rPr>
+          <w:color w:val="222222"/>
+          <w:sz w:val="26"/>
+          <w:szCs w:val="26"/>
+        </w:rPr>
+      </w:pPr>
+      <w:r>
+        <w:rPr>
+          <w:color w:val="222222"/>
+          <w:sz w:val="26"/>
+          <w:szCs w:val="26"/>
+        </w:rPr>
+        <w:t>Камера</w:t>
+      </w:r>
+    </w:p>
+    <w:p>
+      <w:pPr>
+        <w:pStyle w:val="a3"/>
+        <w:numPr>
+          <w:ilvl w:val="0"/>
+          <w:numId w:val="17"/>
+        </w:numPr>
+        <w:shd w:val="clear" w:color="auto" w:fill="FFFFFF"/>
+        <w:spacing w:line="360" w:lineRule="auto"/>
+        <w:rPr>
+          <w:color w:val="222222"/>
+          <w:sz w:val="26"/>
+          <w:szCs w:val="26"/>
+        </w:rPr>
+      </w:pPr>
+      <w:r>
+        <w:rPr>
+          <w:color w:val="222222"/>
+          <w:sz w:val="26"/>
+          <w:szCs w:val="26"/>
+          <w:lang w:val="en-US"/>
+        </w:rPr>
+        <w:t>OpenGL</w:t>
+      </w:r>
+      <w:r>
+        <w:rPr>
+          <w:color w:val="222222"/>
           <w:sz w:val="26"/>
           <w:szCs w:val="26"/>
         </w:rPr>
@@ -14226,12 +14761,1179 @@
       </w:r>
       <w:r>
         <w:rPr>
-          <w:rFonts w:ascii="Times New Roman" w:hAnsi="Times New Roman" w:cs="Times New Roman"/>
-          <w:i/>
-          <w:sz w:val="26"/>
-          <w:szCs w:val="26"/>
-        </w:rPr>
-        <w:t>2-3 стр.</w:t>
+          <w:color w:val="222222"/>
+          <w:sz w:val="26"/>
+          <w:szCs w:val="26"/>
+          <w:lang w:val="en-US"/>
+        </w:rPr>
+        <w:t>ES</w:t>
+      </w:r>
+      <w:r>
+        <w:rPr>
+          <w:color w:val="222222"/>
+          <w:sz w:val="26"/>
+          <w:szCs w:val="26"/>
+        </w:rPr>
+        <w:t xml:space="preserve"> – библиотека для </w:t>
+      </w:r>
+      <w:proofErr w:type="spellStart"/>
+      <w:r>
+        <w:rPr>
+          <w:color w:val="222222"/>
+          <w:sz w:val="26"/>
+          <w:szCs w:val="26"/>
+        </w:rPr>
+        <w:t>отрисовки</w:t>
+      </w:r>
+      <w:proofErr w:type="spellEnd"/>
+      <w:r>
+        <w:rPr>
+          <w:color w:val="222222"/>
+          <w:sz w:val="26"/>
+          <w:szCs w:val="26"/>
+        </w:rPr>
+        <w:t xml:space="preserve"> объектов </w:t>
+      </w:r>
+    </w:p>
+    <w:p>
+      <w:pPr>
+        <w:pStyle w:val="a3"/>
+        <w:numPr>
+          <w:ilvl w:val="0"/>
+          <w:numId w:val="17"/>
+        </w:numPr>
+        <w:shd w:val="clear" w:color="auto" w:fill="FFFFFF"/>
+        <w:spacing w:line="360" w:lineRule="auto"/>
+        <w:rPr>
+          <w:color w:val="222222"/>
+          <w:sz w:val="26"/>
+          <w:szCs w:val="26"/>
+        </w:rPr>
+      </w:pPr>
+      <w:r>
+        <w:rPr>
+          <w:color w:val="222222"/>
+          <w:sz w:val="26"/>
+          <w:szCs w:val="26"/>
+        </w:rPr>
+        <w:t>Гироскоп/акселерометр – для определения изменений положения мобильного устройства в пространстве</w:t>
+      </w:r>
+    </w:p>
+    <w:p>
+      <w:pPr>
+        <w:pStyle w:val="a3"/>
+        <w:numPr>
+          <w:ilvl w:val="0"/>
+          <w:numId w:val="17"/>
+        </w:numPr>
+        <w:shd w:val="clear" w:color="auto" w:fill="FFFFFF"/>
+        <w:spacing w:line="360" w:lineRule="auto"/>
+        <w:rPr>
+          <w:color w:val="222222"/>
+          <w:sz w:val="26"/>
+          <w:szCs w:val="26"/>
+        </w:rPr>
+      </w:pPr>
+      <w:proofErr w:type="spellStart"/>
+      <w:r>
+        <w:rPr>
+          <w:color w:val="222222"/>
+          <w:sz w:val="26"/>
+          <w:szCs w:val="26"/>
+          <w:lang w:val="en-US"/>
+        </w:rPr>
+        <w:t>LocationManager</w:t>
+      </w:r>
+      <w:proofErr w:type="spellEnd"/>
+      <w:r>
+        <w:rPr>
+          <w:color w:val="222222"/>
+          <w:sz w:val="26"/>
+          <w:szCs w:val="26"/>
+        </w:rPr>
+        <w:t xml:space="preserve"> – для определения координат</w:t>
+      </w:r>
+      <w:r>
+        <w:rPr>
+          <w:color w:val="222222"/>
+          <w:sz w:val="26"/>
+          <w:szCs w:val="26"/>
+          <w:lang w:val="en-US"/>
+        </w:rPr>
+        <w:t xml:space="preserve"> </w:t>
+      </w:r>
+    </w:p>
+    <w:p>
+      <w:pPr>
+        <w:pStyle w:val="a3"/>
+        <w:numPr>
+          <w:ilvl w:val="0"/>
+          <w:numId w:val="17"/>
+        </w:numPr>
+        <w:shd w:val="clear" w:color="auto" w:fill="FFFFFF"/>
+        <w:spacing w:line="360" w:lineRule="auto"/>
+        <w:rPr>
+          <w:color w:val="222222"/>
+          <w:sz w:val="26"/>
+          <w:szCs w:val="26"/>
+        </w:rPr>
+      </w:pPr>
+      <w:r>
+        <w:rPr>
+          <w:color w:val="222222"/>
+          <w:sz w:val="26"/>
+          <w:szCs w:val="26"/>
+        </w:rPr>
+        <w:t>Вспомогательная библиотека/</w:t>
+      </w:r>
+      <w:proofErr w:type="spellStart"/>
+      <w:r>
+        <w:rPr>
+          <w:color w:val="222222"/>
+          <w:sz w:val="26"/>
+          <w:szCs w:val="26"/>
+        </w:rPr>
+        <w:t>фреймворк</w:t>
+      </w:r>
+      <w:proofErr w:type="spellEnd"/>
+      <w:r>
+        <w:rPr>
+          <w:color w:val="222222"/>
+          <w:sz w:val="26"/>
+          <w:szCs w:val="26"/>
+          <w:lang w:val="en-US"/>
+        </w:rPr>
+        <w:t xml:space="preserve"> </w:t>
+      </w:r>
+    </w:p>
+    <w:p>
+      <w:pPr>
+        <w:shd w:val="clear" w:color="auto" w:fill="FFFFFF"/>
+        <w:spacing w:line="360" w:lineRule="auto"/>
+        <w:textAlignment w:val="baseline"/>
+        <w:rPr>
+          <w:rFonts w:ascii="Times New Roman" w:hAnsi="Times New Roman" w:cs="Times New Roman"/>
+          <w:color w:val="000000"/>
+          <w:sz w:val="26"/>
+          <w:szCs w:val="26"/>
+        </w:rPr>
+      </w:pPr>
+      <w:r>
+        <w:rPr>
+          <w:rFonts w:ascii="Times New Roman" w:hAnsi="Times New Roman" w:cs="Times New Roman"/>
+          <w:color w:val="000000"/>
+          <w:sz w:val="26"/>
+          <w:szCs w:val="26"/>
+          <w:shd w:val="clear" w:color="auto" w:fill="FFFFFF"/>
+        </w:rPr>
+        <w:t xml:space="preserve">Когда в смартфоны пришёл акселерометр и гироскоп, пришла идея соединить их с камерой и </w:t>
+      </w:r>
+      <w:proofErr w:type="spellStart"/>
+      <w:r>
+        <w:rPr>
+          <w:rFonts w:ascii="Times New Roman" w:hAnsi="Times New Roman" w:cs="Times New Roman"/>
+          <w:color w:val="000000"/>
+          <w:sz w:val="26"/>
+          <w:szCs w:val="26"/>
+          <w:shd w:val="clear" w:color="auto" w:fill="FFFFFF"/>
+        </w:rPr>
+        <w:t>OpenGL</w:t>
+      </w:r>
+      <w:proofErr w:type="spellEnd"/>
+      <w:r>
+        <w:rPr>
+          <w:rFonts w:ascii="Times New Roman" w:hAnsi="Times New Roman" w:cs="Times New Roman"/>
+          <w:color w:val="000000"/>
+          <w:sz w:val="26"/>
+          <w:szCs w:val="26"/>
+          <w:shd w:val="clear" w:color="auto" w:fill="FFFFFF"/>
+        </w:rPr>
+        <w:t xml:space="preserve"> ES – так родилось множество игр, навигационных помощников, но больше всего бюджета в этом направлении расходуется </w:t>
+      </w:r>
+      <w:proofErr w:type="gramStart"/>
+      <w:r>
+        <w:rPr>
+          <w:rFonts w:ascii="Times New Roman" w:hAnsi="Times New Roman" w:cs="Times New Roman"/>
+          <w:color w:val="000000"/>
+          <w:sz w:val="26"/>
+          <w:szCs w:val="26"/>
+          <w:shd w:val="clear" w:color="auto" w:fill="FFFFFF"/>
+        </w:rPr>
+        <w:t>на</w:t>
+      </w:r>
+      <w:proofErr w:type="gramEnd"/>
+      <w:r>
+        <w:rPr>
+          <w:rFonts w:ascii="Times New Roman" w:hAnsi="Times New Roman" w:cs="Times New Roman"/>
+          <w:color w:val="000000"/>
+          <w:sz w:val="26"/>
+          <w:szCs w:val="26"/>
+          <w:shd w:val="clear" w:color="auto" w:fill="FFFFFF"/>
+        </w:rPr>
+        <w:t xml:space="preserve"> маркетинговые и </w:t>
+      </w:r>
+      <w:proofErr w:type="spellStart"/>
+      <w:r>
+        <w:rPr>
+          <w:rFonts w:ascii="Times New Roman" w:hAnsi="Times New Roman" w:cs="Times New Roman"/>
+          <w:color w:val="000000"/>
+          <w:sz w:val="26"/>
+          <w:szCs w:val="26"/>
+          <w:shd w:val="clear" w:color="auto" w:fill="FFFFFF"/>
+        </w:rPr>
+        <w:t>промоушн-приложения</w:t>
+      </w:r>
+      <w:proofErr w:type="spellEnd"/>
+      <w:r>
+        <w:rPr>
+          <w:rFonts w:ascii="Times New Roman" w:hAnsi="Times New Roman" w:cs="Times New Roman"/>
+          <w:color w:val="000000"/>
+          <w:sz w:val="26"/>
+          <w:szCs w:val="26"/>
+          <w:shd w:val="clear" w:color="auto" w:fill="FFFFFF"/>
+        </w:rPr>
+        <w:t>. Например, вырезав из журнала бумажный каркас для часов, одев его на руку и посмотрев через камеру телефона, пользователь может “примерить” любую марку часов из тех, что рекламирует журнал.</w:t>
+      </w:r>
+      <w:r>
+        <w:rPr>
+          <w:rStyle w:val="apple-converted-space"/>
+          <w:rFonts w:ascii="Times New Roman" w:hAnsi="Times New Roman" w:cs="Times New Roman"/>
+          <w:color w:val="000000"/>
+          <w:sz w:val="26"/>
+          <w:szCs w:val="26"/>
+          <w:shd w:val="clear" w:color="auto" w:fill="FFFFFF"/>
+        </w:rPr>
+        <w:t> </w:t>
+      </w:r>
+      <w:r>
+        <w:rPr>
+          <w:rFonts w:ascii="Times New Roman" w:hAnsi="Times New Roman" w:cs="Times New Roman"/>
+          <w:color w:val="000000"/>
+          <w:sz w:val="26"/>
+          <w:szCs w:val="26"/>
+        </w:rPr>
+        <w:br/>
+      </w:r>
+      <w:r>
+        <w:rPr>
+          <w:rFonts w:ascii="Times New Roman" w:hAnsi="Times New Roman" w:cs="Times New Roman"/>
+          <w:color w:val="000000"/>
+          <w:sz w:val="26"/>
+          <w:szCs w:val="26"/>
+          <w:shd w:val="clear" w:color="auto" w:fill="FFFFFF"/>
+        </w:rPr>
+        <w:t xml:space="preserve">Теперь чисто техническая часть, те небольшие проблемы, с которыми программист столкнётся </w:t>
+      </w:r>
+      <w:r>
+        <w:rPr>
+          <w:rFonts w:ascii="Times New Roman" w:hAnsi="Times New Roman" w:cs="Times New Roman"/>
+          <w:color w:val="000000"/>
+          <w:sz w:val="26"/>
+          <w:szCs w:val="26"/>
+          <w:shd w:val="clear" w:color="auto" w:fill="FFFFFF"/>
+        </w:rPr>
+        <w:t xml:space="preserve">при разработке на платформе </w:t>
+      </w:r>
+      <w:r>
+        <w:rPr>
+          <w:rFonts w:ascii="Times New Roman" w:hAnsi="Times New Roman" w:cs="Times New Roman"/>
+          <w:color w:val="000000"/>
+          <w:sz w:val="26"/>
+          <w:szCs w:val="26"/>
+          <w:shd w:val="clear" w:color="auto" w:fill="FFFFFF"/>
+          <w:lang w:val="en-US"/>
+        </w:rPr>
+        <w:t>Android</w:t>
+      </w:r>
+      <w:r>
+        <w:rPr>
+          <w:rFonts w:ascii="Times New Roman" w:hAnsi="Times New Roman" w:cs="Times New Roman"/>
+          <w:color w:val="000000"/>
+          <w:sz w:val="26"/>
+          <w:szCs w:val="26"/>
+          <w:shd w:val="clear" w:color="auto" w:fill="FFFFFF"/>
+        </w:rPr>
+        <w:t>.</w:t>
+      </w:r>
+    </w:p>
+    <w:p>
+      <w:pPr>
+        <w:shd w:val="clear" w:color="auto" w:fill="FFFFFF"/>
+        <w:spacing w:line="360" w:lineRule="auto"/>
+        <w:textAlignment w:val="baseline"/>
+        <w:rPr>
+          <w:rFonts w:ascii="Times New Roman" w:hAnsi="Times New Roman" w:cs="Times New Roman"/>
+          <w:color w:val="000000"/>
+          <w:sz w:val="26"/>
+          <w:szCs w:val="26"/>
+        </w:rPr>
+      </w:pPr>
+      <w:proofErr w:type="spellStart"/>
+      <w:r>
+        <w:rPr>
+          <w:rFonts w:ascii="Times New Roman" w:hAnsi="Times New Roman" w:cs="Times New Roman"/>
+          <w:color w:val="000000"/>
+          <w:sz w:val="26"/>
+          <w:szCs w:val="26"/>
+        </w:rPr>
+        <w:t>Превью</w:t>
+      </w:r>
+      <w:proofErr w:type="spellEnd"/>
+      <w:r>
+        <w:rPr>
+          <w:rFonts w:ascii="Times New Roman" w:hAnsi="Times New Roman" w:cs="Times New Roman"/>
+          <w:color w:val="000000"/>
+          <w:sz w:val="26"/>
+          <w:szCs w:val="26"/>
+        </w:rPr>
+        <w:t xml:space="preserve"> камеры, точнее </w:t>
+      </w:r>
+      <w:proofErr w:type="spellStart"/>
+      <w:r>
+        <w:rPr>
+          <w:rFonts w:ascii="Times New Roman" w:hAnsi="Times New Roman" w:cs="Times New Roman"/>
+          <w:color w:val="000000"/>
+          <w:sz w:val="26"/>
+          <w:szCs w:val="26"/>
+        </w:rPr>
+        <w:t>S</w:t>
+      </w:r>
+      <w:r>
+        <w:rPr>
+          <w:rFonts w:ascii="Times New Roman" w:hAnsi="Times New Roman" w:cs="Times New Roman"/>
+          <w:color w:val="000000"/>
+          <w:sz w:val="26"/>
+          <w:szCs w:val="26"/>
+        </w:rPr>
+        <w:t>urfaceView</w:t>
+      </w:r>
+      <w:proofErr w:type="spellEnd"/>
+      <w:r>
+        <w:rPr>
+          <w:rFonts w:ascii="Times New Roman" w:hAnsi="Times New Roman" w:cs="Times New Roman"/>
+          <w:color w:val="000000"/>
+          <w:sz w:val="26"/>
+          <w:szCs w:val="26"/>
+        </w:rPr>
+        <w:t xml:space="preserve">, можно поместить во </w:t>
+      </w:r>
+      <w:r>
+        <w:rPr>
+          <w:rFonts w:ascii="Times New Roman" w:hAnsi="Times New Roman" w:cs="Times New Roman"/>
+          <w:color w:val="000000"/>
+          <w:sz w:val="26"/>
+          <w:szCs w:val="26"/>
+          <w:lang w:val="en-US"/>
+        </w:rPr>
+        <w:t>View</w:t>
+      </w:r>
+      <w:r>
+        <w:rPr>
+          <w:rFonts w:ascii="Times New Roman" w:hAnsi="Times New Roman" w:cs="Times New Roman"/>
+          <w:color w:val="000000"/>
+          <w:sz w:val="26"/>
+          <w:szCs w:val="26"/>
+        </w:rPr>
+        <w:t xml:space="preserve"> любых размеров. </w:t>
+      </w:r>
+      <w:r>
+        <w:rPr>
+          <w:rFonts w:ascii="Times New Roman" w:hAnsi="Times New Roman" w:cs="Times New Roman"/>
+          <w:color w:val="000000"/>
+          <w:sz w:val="26"/>
+          <w:szCs w:val="26"/>
+        </w:rPr>
+        <w:t>Однако</w:t>
+      </w:r>
+      <w:r>
+        <w:rPr>
+          <w:rFonts w:ascii="Times New Roman" w:hAnsi="Times New Roman" w:cs="Times New Roman"/>
+          <w:color w:val="000000"/>
+          <w:sz w:val="26"/>
+          <w:szCs w:val="26"/>
+        </w:rPr>
+        <w:t xml:space="preserve"> мы сами должны найти подходящий размер </w:t>
+      </w:r>
+      <w:proofErr w:type="spellStart"/>
+      <w:r>
+        <w:rPr>
+          <w:rFonts w:ascii="Times New Roman" w:hAnsi="Times New Roman" w:cs="Times New Roman"/>
+          <w:color w:val="000000"/>
+          <w:sz w:val="26"/>
+          <w:szCs w:val="26"/>
+        </w:rPr>
+        <w:t>превью</w:t>
+      </w:r>
+      <w:proofErr w:type="spellEnd"/>
+      <w:r>
+        <w:rPr>
+          <w:rFonts w:ascii="Times New Roman" w:hAnsi="Times New Roman" w:cs="Times New Roman"/>
+          <w:color w:val="000000"/>
+          <w:sz w:val="26"/>
+          <w:szCs w:val="26"/>
+        </w:rPr>
+        <w:t xml:space="preserve"> (список размеров иногда большой, и может различаться на </w:t>
+      </w:r>
+      <w:proofErr w:type="spellStart"/>
+      <w:r>
+        <w:rPr>
+          <w:rFonts w:ascii="Times New Roman" w:hAnsi="Times New Roman" w:cs="Times New Roman"/>
+          <w:color w:val="000000"/>
+          <w:sz w:val="26"/>
+          <w:szCs w:val="26"/>
+        </w:rPr>
+        <w:t>девайсах</w:t>
+      </w:r>
+      <w:proofErr w:type="spellEnd"/>
+      <w:r>
+        <w:rPr>
+          <w:rFonts w:ascii="Times New Roman" w:hAnsi="Times New Roman" w:cs="Times New Roman"/>
+          <w:color w:val="000000"/>
+          <w:sz w:val="26"/>
+          <w:szCs w:val="26"/>
+        </w:rPr>
+        <w:t xml:space="preserve"> от разных производителей, да что там, даже от одного производителя). В поисках оптимального разрешения и пропорции придется перебирать все размеры из возможных вариантов и </w:t>
+      </w:r>
+      <w:r>
+        <w:rPr>
+          <w:rFonts w:ascii="Times New Roman" w:hAnsi="Times New Roman" w:cs="Times New Roman"/>
+          <w:color w:val="000000"/>
+          <w:sz w:val="26"/>
+          <w:szCs w:val="26"/>
+        </w:rPr>
+        <w:lastRenderedPageBreak/>
+        <w:t xml:space="preserve">сравнивать их с размером и пропорцией </w:t>
+      </w:r>
+      <w:r>
+        <w:rPr>
+          <w:rFonts w:ascii="Times New Roman" w:hAnsi="Times New Roman" w:cs="Times New Roman"/>
+          <w:color w:val="000000"/>
+          <w:sz w:val="26"/>
+          <w:szCs w:val="26"/>
+          <w:lang w:val="en-US"/>
+        </w:rPr>
+        <w:t>View</w:t>
+      </w:r>
+      <w:r>
+        <w:rPr>
+          <w:rFonts w:ascii="Times New Roman" w:hAnsi="Times New Roman" w:cs="Times New Roman"/>
+          <w:color w:val="000000"/>
+          <w:sz w:val="26"/>
+          <w:szCs w:val="26"/>
+        </w:rPr>
+        <w:t xml:space="preserve">, куда мы хотим поместить это </w:t>
+      </w:r>
+      <w:proofErr w:type="spellStart"/>
+      <w:r>
+        <w:rPr>
+          <w:rFonts w:ascii="Times New Roman" w:hAnsi="Times New Roman" w:cs="Times New Roman"/>
+          <w:color w:val="000000"/>
+          <w:sz w:val="26"/>
+          <w:szCs w:val="26"/>
+        </w:rPr>
+        <w:t>превью</w:t>
+      </w:r>
+      <w:proofErr w:type="spellEnd"/>
+      <w:r>
+        <w:rPr>
+          <w:rFonts w:ascii="Times New Roman" w:hAnsi="Times New Roman" w:cs="Times New Roman"/>
+          <w:color w:val="000000"/>
+          <w:sz w:val="26"/>
+          <w:szCs w:val="26"/>
+        </w:rPr>
+        <w:t xml:space="preserve"> в </w:t>
+      </w:r>
+      <w:proofErr w:type="spellStart"/>
+      <w:r>
+        <w:rPr>
+          <w:rFonts w:ascii="Times New Roman" w:hAnsi="Times New Roman" w:cs="Times New Roman"/>
+          <w:color w:val="000000"/>
+          <w:sz w:val="26"/>
+          <w:szCs w:val="26"/>
+        </w:rPr>
+        <w:t>рантайме</w:t>
+      </w:r>
+      <w:proofErr w:type="spellEnd"/>
+      <w:r>
+        <w:rPr>
+          <w:rFonts w:ascii="Times New Roman" w:hAnsi="Times New Roman" w:cs="Times New Roman"/>
+          <w:color w:val="000000"/>
+          <w:sz w:val="26"/>
+          <w:szCs w:val="26"/>
+        </w:rPr>
+        <w:t xml:space="preserve">. Размер </w:t>
+      </w:r>
+      <w:proofErr w:type="spellStart"/>
+      <w:r>
+        <w:rPr>
+          <w:rFonts w:ascii="Times New Roman" w:hAnsi="Times New Roman" w:cs="Times New Roman"/>
+          <w:color w:val="000000"/>
+          <w:sz w:val="26"/>
+          <w:szCs w:val="26"/>
+        </w:rPr>
+        <w:t>превью</w:t>
+      </w:r>
+      <w:proofErr w:type="spellEnd"/>
+      <w:r>
+        <w:rPr>
+          <w:rFonts w:ascii="Times New Roman" w:hAnsi="Times New Roman" w:cs="Times New Roman"/>
+          <w:color w:val="000000"/>
+          <w:sz w:val="26"/>
+          <w:szCs w:val="26"/>
+        </w:rPr>
+        <w:t xml:space="preserve"> не всегда будет соответствовать размеру </w:t>
+      </w:r>
+      <w:proofErr w:type="spellStart"/>
+      <w:r>
+        <w:rPr>
+          <w:rFonts w:ascii="Times New Roman" w:hAnsi="Times New Roman" w:cs="Times New Roman"/>
+          <w:color w:val="000000"/>
+          <w:sz w:val="26"/>
+          <w:szCs w:val="26"/>
+        </w:rPr>
+        <w:t>SurfaceView</w:t>
+      </w:r>
+      <w:proofErr w:type="spellEnd"/>
+      <w:r>
+        <w:rPr>
+          <w:rFonts w:ascii="Times New Roman" w:hAnsi="Times New Roman" w:cs="Times New Roman"/>
+          <w:color w:val="000000"/>
+          <w:sz w:val="26"/>
+          <w:szCs w:val="26"/>
+        </w:rPr>
+        <w:t xml:space="preserve">, так что для соблюдения пропорций картинки и получения подходящего размера </w:t>
+      </w:r>
+      <w:proofErr w:type="spellStart"/>
+      <w:r>
+        <w:rPr>
+          <w:rFonts w:ascii="Times New Roman" w:hAnsi="Times New Roman" w:cs="Times New Roman"/>
+          <w:color w:val="000000"/>
+          <w:sz w:val="26"/>
+          <w:szCs w:val="26"/>
+        </w:rPr>
+        <w:t>превью</w:t>
+      </w:r>
+      <w:proofErr w:type="spellEnd"/>
+      <w:r>
+        <w:rPr>
+          <w:rFonts w:ascii="Times New Roman" w:hAnsi="Times New Roman" w:cs="Times New Roman"/>
+          <w:color w:val="000000"/>
+          <w:sz w:val="26"/>
+          <w:szCs w:val="26"/>
+        </w:rPr>
+        <w:t xml:space="preserve"> придется делать свой </w:t>
+      </w:r>
+      <w:proofErr w:type="spellStart"/>
+      <w:r>
+        <w:rPr>
+          <w:rFonts w:ascii="Times New Roman" w:hAnsi="Times New Roman" w:cs="Times New Roman"/>
+          <w:color w:val="000000"/>
+          <w:sz w:val="26"/>
+          <w:szCs w:val="26"/>
+        </w:rPr>
+        <w:t>ViewGroup</w:t>
+      </w:r>
+      <w:proofErr w:type="spellEnd"/>
+      <w:r>
+        <w:rPr>
+          <w:rFonts w:ascii="Times New Roman" w:hAnsi="Times New Roman" w:cs="Times New Roman"/>
+          <w:color w:val="000000"/>
+          <w:sz w:val="26"/>
+          <w:szCs w:val="26"/>
+        </w:rPr>
+        <w:t xml:space="preserve">, размещать там </w:t>
+      </w:r>
+      <w:proofErr w:type="spellStart"/>
+      <w:r>
+        <w:rPr>
+          <w:rFonts w:ascii="Times New Roman" w:hAnsi="Times New Roman" w:cs="Times New Roman"/>
+          <w:color w:val="000000"/>
+          <w:sz w:val="26"/>
+          <w:szCs w:val="26"/>
+        </w:rPr>
+        <w:t>SurfaceView</w:t>
+      </w:r>
+      <w:proofErr w:type="spellEnd"/>
+      <w:r>
+        <w:rPr>
+          <w:rFonts w:ascii="Times New Roman" w:hAnsi="Times New Roman" w:cs="Times New Roman"/>
+          <w:color w:val="000000"/>
+          <w:sz w:val="26"/>
+          <w:szCs w:val="26"/>
+        </w:rPr>
+        <w:t xml:space="preserve">, и делать расчеты, что и как размещать в методе </w:t>
+      </w:r>
+      <w:proofErr w:type="spellStart"/>
+      <w:r>
+        <w:rPr>
+          <w:rFonts w:ascii="Times New Roman" w:hAnsi="Times New Roman" w:cs="Times New Roman"/>
+          <w:color w:val="000000"/>
+          <w:sz w:val="26"/>
+          <w:szCs w:val="26"/>
+        </w:rPr>
+        <w:t>onLayout</w:t>
+      </w:r>
+      <w:proofErr w:type="spellEnd"/>
+      <w:r>
+        <w:rPr>
+          <w:rFonts w:ascii="Times New Roman" w:hAnsi="Times New Roman" w:cs="Times New Roman"/>
+          <w:color w:val="000000"/>
+          <w:sz w:val="26"/>
+          <w:szCs w:val="26"/>
+        </w:rPr>
+        <w:t>.</w:t>
+      </w:r>
+      <w:r>
+        <w:rPr>
+          <w:rStyle w:val="apple-converted-space"/>
+          <w:rFonts w:ascii="Times New Roman" w:hAnsi="Times New Roman" w:cs="Times New Roman"/>
+          <w:color w:val="000000"/>
+          <w:sz w:val="26"/>
+          <w:szCs w:val="26"/>
+        </w:rPr>
+        <w:t> </w:t>
+      </w:r>
+      <w:r>
+        <w:rPr>
+          <w:rFonts w:ascii="Times New Roman" w:hAnsi="Times New Roman" w:cs="Times New Roman"/>
+          <w:color w:val="000000"/>
+          <w:sz w:val="26"/>
+          <w:szCs w:val="26"/>
+        </w:rPr>
+        <w:br/>
+      </w:r>
+      <w:r>
+        <w:rPr>
+          <w:rFonts w:ascii="Times New Roman" w:hAnsi="Times New Roman" w:cs="Times New Roman"/>
+          <w:color w:val="000000"/>
+          <w:sz w:val="26"/>
+          <w:szCs w:val="26"/>
+        </w:rPr>
+        <w:br/>
+      </w:r>
+      <w:r>
+        <w:rPr>
+          <w:rFonts w:ascii="Times New Roman" w:hAnsi="Times New Roman" w:cs="Times New Roman"/>
+          <w:color w:val="000000"/>
+          <w:sz w:val="26"/>
+          <w:szCs w:val="26"/>
+        </w:rPr>
+        <w:t>Также в</w:t>
+      </w:r>
+      <w:r>
+        <w:rPr>
+          <w:rFonts w:ascii="Times New Roman" w:hAnsi="Times New Roman" w:cs="Times New Roman"/>
+          <w:color w:val="000000"/>
+          <w:sz w:val="26"/>
+          <w:szCs w:val="26"/>
+        </w:rPr>
+        <w:t xml:space="preserve"> </w:t>
+      </w:r>
+      <w:proofErr w:type="spellStart"/>
+      <w:r>
+        <w:rPr>
+          <w:rFonts w:ascii="Times New Roman" w:hAnsi="Times New Roman" w:cs="Times New Roman"/>
+          <w:color w:val="000000"/>
+          <w:sz w:val="26"/>
+          <w:szCs w:val="26"/>
+        </w:rPr>
+        <w:t>Android</w:t>
+      </w:r>
+      <w:proofErr w:type="spellEnd"/>
+      <w:r>
+        <w:rPr>
+          <w:rFonts w:ascii="Times New Roman" w:hAnsi="Times New Roman" w:cs="Times New Roman"/>
+          <w:color w:val="000000"/>
+          <w:sz w:val="26"/>
+          <w:szCs w:val="26"/>
+        </w:rPr>
+        <w:t xml:space="preserve"> </w:t>
+      </w:r>
+      <w:r>
+        <w:rPr>
+          <w:rFonts w:ascii="Times New Roman" w:hAnsi="Times New Roman" w:cs="Times New Roman"/>
+          <w:color w:val="000000"/>
+          <w:sz w:val="26"/>
+          <w:szCs w:val="26"/>
+        </w:rPr>
+        <w:t>стандартные UI элементы можно</w:t>
+      </w:r>
+      <w:r>
+        <w:rPr>
+          <w:rFonts w:ascii="Times New Roman" w:hAnsi="Times New Roman" w:cs="Times New Roman"/>
+          <w:color w:val="000000"/>
+          <w:sz w:val="26"/>
+          <w:szCs w:val="26"/>
+        </w:rPr>
+        <w:t xml:space="preserve"> рисовать поверх </w:t>
+      </w:r>
+      <w:proofErr w:type="spellStart"/>
+      <w:r>
+        <w:rPr>
+          <w:rFonts w:ascii="Times New Roman" w:hAnsi="Times New Roman" w:cs="Times New Roman"/>
+          <w:color w:val="000000"/>
+          <w:sz w:val="26"/>
+          <w:szCs w:val="26"/>
+        </w:rPr>
+        <w:t>превью</w:t>
+      </w:r>
+      <w:proofErr w:type="spellEnd"/>
+      <w:r>
+        <w:rPr>
+          <w:rFonts w:ascii="Times New Roman" w:hAnsi="Times New Roman" w:cs="Times New Roman"/>
+          <w:color w:val="000000"/>
+          <w:sz w:val="26"/>
+          <w:szCs w:val="26"/>
+        </w:rPr>
+        <w:t xml:space="preserve"> (</w:t>
+      </w:r>
+      <w:proofErr w:type="spellStart"/>
+      <w:r>
+        <w:rPr>
+          <w:rFonts w:ascii="Times New Roman" w:hAnsi="Times New Roman" w:cs="Times New Roman"/>
+          <w:color w:val="000000"/>
+          <w:sz w:val="26"/>
+          <w:szCs w:val="26"/>
+        </w:rPr>
+        <w:t>SurfaceView</w:t>
+      </w:r>
+      <w:proofErr w:type="spellEnd"/>
+      <w:r>
+        <w:rPr>
+          <w:rFonts w:ascii="Times New Roman" w:hAnsi="Times New Roman" w:cs="Times New Roman"/>
+          <w:color w:val="000000"/>
+          <w:sz w:val="26"/>
+          <w:szCs w:val="26"/>
+        </w:rPr>
+        <w:t>), то 3D модел</w:t>
+      </w:r>
+      <w:r>
+        <w:rPr>
+          <w:rFonts w:ascii="Times New Roman" w:hAnsi="Times New Roman" w:cs="Times New Roman"/>
+          <w:color w:val="000000"/>
+          <w:sz w:val="26"/>
+          <w:szCs w:val="26"/>
+        </w:rPr>
+        <w:t>и</w:t>
+      </w:r>
+      <w:r>
+        <w:rPr>
+          <w:rFonts w:ascii="Times New Roman" w:hAnsi="Times New Roman" w:cs="Times New Roman"/>
+          <w:color w:val="000000"/>
+          <w:sz w:val="26"/>
+          <w:szCs w:val="26"/>
+        </w:rPr>
+        <w:t xml:space="preserve"> в </w:t>
+      </w:r>
+      <w:proofErr w:type="spellStart"/>
+      <w:r>
+        <w:rPr>
+          <w:rFonts w:ascii="Times New Roman" w:hAnsi="Times New Roman" w:cs="Times New Roman"/>
+          <w:color w:val="000000"/>
+          <w:sz w:val="26"/>
+          <w:szCs w:val="26"/>
+        </w:rPr>
+        <w:t>GLSurfaceView</w:t>
+      </w:r>
+      <w:proofErr w:type="spellEnd"/>
+      <w:r>
+        <w:rPr>
+          <w:rFonts w:ascii="Times New Roman" w:hAnsi="Times New Roman" w:cs="Times New Roman"/>
+          <w:color w:val="000000"/>
+          <w:sz w:val="26"/>
+          <w:szCs w:val="26"/>
+        </w:rPr>
+        <w:t xml:space="preserve"> нужно размещать под </w:t>
+      </w:r>
+      <w:proofErr w:type="spellStart"/>
+      <w:r>
+        <w:rPr>
+          <w:rFonts w:ascii="Times New Roman" w:hAnsi="Times New Roman" w:cs="Times New Roman"/>
+          <w:color w:val="000000"/>
+          <w:sz w:val="26"/>
+          <w:szCs w:val="26"/>
+        </w:rPr>
+        <w:t>превью</w:t>
+      </w:r>
+      <w:proofErr w:type="spellEnd"/>
+      <w:r>
+        <w:rPr>
+          <w:rFonts w:ascii="Times New Roman" w:hAnsi="Times New Roman" w:cs="Times New Roman"/>
+          <w:color w:val="000000"/>
+          <w:sz w:val="26"/>
+          <w:szCs w:val="26"/>
+        </w:rPr>
+        <w:t>. При этом н</w:t>
+      </w:r>
+      <w:r>
+        <w:rPr>
+          <w:rFonts w:ascii="Times New Roman" w:hAnsi="Times New Roman" w:cs="Times New Roman"/>
+          <w:color w:val="000000"/>
+          <w:sz w:val="26"/>
+          <w:szCs w:val="26"/>
+        </w:rPr>
+        <w:t>ужно выполнить ряд действий</w:t>
+      </w:r>
+      <w:r>
+        <w:rPr>
+          <w:rFonts w:ascii="Times New Roman" w:hAnsi="Times New Roman" w:cs="Times New Roman"/>
+          <w:color w:val="000000"/>
+          <w:sz w:val="26"/>
+          <w:szCs w:val="26"/>
+        </w:rPr>
+        <w:t>:</w:t>
+      </w:r>
+      <w:r>
+        <w:rPr>
+          <w:rFonts w:ascii="Times New Roman" w:hAnsi="Times New Roman" w:cs="Times New Roman"/>
+          <w:color w:val="000000"/>
+          <w:sz w:val="26"/>
+          <w:szCs w:val="26"/>
+        </w:rPr>
+        <w:br/>
+      </w:r>
+      <w:r>
+        <w:rPr>
+          <w:rFonts w:ascii="Times New Roman" w:hAnsi="Times New Roman" w:cs="Times New Roman"/>
+          <w:color w:val="000000"/>
+          <w:sz w:val="26"/>
+          <w:szCs w:val="26"/>
+        </w:rPr>
+        <w:t xml:space="preserve">- </w:t>
+      </w:r>
+      <w:r>
+        <w:rPr>
+          <w:rFonts w:ascii="Times New Roman" w:hAnsi="Times New Roman" w:cs="Times New Roman"/>
+          <w:color w:val="000000"/>
+          <w:sz w:val="26"/>
+          <w:szCs w:val="26"/>
+        </w:rPr>
+        <w:t xml:space="preserve">для </w:t>
+      </w:r>
+      <w:proofErr w:type="spellStart"/>
+      <w:r>
+        <w:rPr>
+          <w:rFonts w:ascii="Times New Roman" w:hAnsi="Times New Roman" w:cs="Times New Roman"/>
+          <w:color w:val="000000"/>
+          <w:sz w:val="26"/>
+          <w:szCs w:val="26"/>
+        </w:rPr>
+        <w:t>SurfaceView</w:t>
+      </w:r>
+      <w:proofErr w:type="spellEnd"/>
+      <w:r>
+        <w:rPr>
+          <w:rFonts w:ascii="Times New Roman" w:hAnsi="Times New Roman" w:cs="Times New Roman"/>
+          <w:color w:val="000000"/>
+          <w:sz w:val="26"/>
+          <w:szCs w:val="26"/>
+        </w:rPr>
+        <w:t xml:space="preserve"> вызвать метод </w:t>
+      </w:r>
+      <w:proofErr w:type="spellStart"/>
+      <w:r>
+        <w:rPr>
+          <w:rFonts w:ascii="Times New Roman" w:hAnsi="Times New Roman" w:cs="Times New Roman"/>
+          <w:color w:val="000000"/>
+          <w:sz w:val="26"/>
+          <w:szCs w:val="26"/>
+        </w:rPr>
+        <w:t>getHolder</w:t>
+      </w:r>
+      <w:proofErr w:type="spellEnd"/>
+      <w:r>
+        <w:rPr>
+          <w:rFonts w:ascii="Times New Roman" w:hAnsi="Times New Roman" w:cs="Times New Roman"/>
+          <w:color w:val="000000"/>
+          <w:sz w:val="26"/>
+          <w:szCs w:val="26"/>
+        </w:rPr>
+        <w:t>().</w:t>
+      </w:r>
+      <w:proofErr w:type="spellStart"/>
+      <w:r>
+        <w:rPr>
+          <w:rFonts w:ascii="Times New Roman" w:hAnsi="Times New Roman" w:cs="Times New Roman"/>
+          <w:color w:val="000000"/>
+          <w:sz w:val="26"/>
+          <w:szCs w:val="26"/>
+        </w:rPr>
+        <w:t>setType</w:t>
+      </w:r>
+      <w:proofErr w:type="spellEnd"/>
+      <w:r>
+        <w:rPr>
+          <w:rFonts w:ascii="Times New Roman" w:hAnsi="Times New Roman" w:cs="Times New Roman"/>
+          <w:color w:val="000000"/>
+          <w:sz w:val="26"/>
+          <w:szCs w:val="26"/>
+        </w:rPr>
+        <w:t>(</w:t>
+      </w:r>
+      <w:proofErr w:type="spellStart"/>
+      <w:r>
+        <w:rPr>
+          <w:rFonts w:ascii="Times New Roman" w:hAnsi="Times New Roman" w:cs="Times New Roman"/>
+          <w:color w:val="000000"/>
+          <w:sz w:val="26"/>
+          <w:szCs w:val="26"/>
+        </w:rPr>
+        <w:t>SurfaceHol</w:t>
+      </w:r>
+      <w:r>
+        <w:rPr>
+          <w:rFonts w:ascii="Times New Roman" w:hAnsi="Times New Roman" w:cs="Times New Roman"/>
+          <w:color w:val="000000"/>
+          <w:sz w:val="26"/>
+          <w:szCs w:val="26"/>
+        </w:rPr>
+        <w:t>der.SURFACE_TYPE_PUSH_BUFFERS</w:t>
+      </w:r>
+      <w:proofErr w:type="spellEnd"/>
+      <w:r>
+        <w:rPr>
+          <w:rFonts w:ascii="Times New Roman" w:hAnsi="Times New Roman" w:cs="Times New Roman"/>
+          <w:color w:val="000000"/>
+          <w:sz w:val="26"/>
+          <w:szCs w:val="26"/>
+        </w:rPr>
+        <w:t xml:space="preserve">), </w:t>
+      </w:r>
+      <w:r>
+        <w:rPr>
+          <w:rFonts w:ascii="Times New Roman" w:hAnsi="Times New Roman" w:cs="Times New Roman"/>
+          <w:color w:val="000000"/>
+          <w:sz w:val="26"/>
+          <w:szCs w:val="26"/>
+        </w:rPr>
+        <w:t xml:space="preserve">без этого вызова </w:t>
+      </w:r>
+      <w:proofErr w:type="spellStart"/>
+      <w:r>
+        <w:rPr>
+          <w:rFonts w:ascii="Times New Roman" w:hAnsi="Times New Roman" w:cs="Times New Roman"/>
+          <w:color w:val="000000"/>
+          <w:sz w:val="26"/>
+          <w:szCs w:val="26"/>
+        </w:rPr>
+        <w:t>превью</w:t>
+      </w:r>
+      <w:proofErr w:type="spellEnd"/>
+      <w:r>
+        <w:rPr>
+          <w:rFonts w:ascii="Times New Roman" w:hAnsi="Times New Roman" w:cs="Times New Roman"/>
+          <w:color w:val="000000"/>
+          <w:sz w:val="26"/>
+          <w:szCs w:val="26"/>
+        </w:rPr>
+        <w:t xml:space="preserve"> не работает и приложение </w:t>
+      </w:r>
+      <w:r>
+        <w:rPr>
+          <w:rFonts w:ascii="Times New Roman" w:hAnsi="Times New Roman" w:cs="Times New Roman"/>
+          <w:color w:val="000000"/>
+          <w:sz w:val="26"/>
+          <w:szCs w:val="26"/>
+        </w:rPr>
+        <w:t>завершается</w:t>
+      </w:r>
+      <w:r>
+        <w:rPr>
+          <w:rFonts w:ascii="Times New Roman" w:hAnsi="Times New Roman" w:cs="Times New Roman"/>
+          <w:color w:val="000000"/>
+          <w:sz w:val="26"/>
+          <w:szCs w:val="26"/>
+        </w:rPr>
+        <w:t>;</w:t>
+      </w:r>
+    </w:p>
+    <w:p>
+      <w:pPr>
+        <w:shd w:val="clear" w:color="auto" w:fill="FFFFFF"/>
+        <w:spacing w:after="0" w:line="360" w:lineRule="auto"/>
+        <w:textAlignment w:val="baseline"/>
+        <w:rPr>
+          <w:rFonts w:ascii="Times New Roman" w:hAnsi="Times New Roman" w:cs="Times New Roman"/>
+          <w:color w:val="000000"/>
+          <w:sz w:val="26"/>
+          <w:szCs w:val="26"/>
+        </w:rPr>
+      </w:pPr>
+      <w:r>
+        <w:rPr>
+          <w:rFonts w:ascii="Times New Roman" w:hAnsi="Times New Roman" w:cs="Times New Roman"/>
+          <w:color w:val="000000"/>
+          <w:sz w:val="26"/>
+          <w:szCs w:val="26"/>
+        </w:rPr>
+        <w:t>- в</w:t>
+      </w:r>
+      <w:r>
+        <w:rPr>
+          <w:rFonts w:ascii="Times New Roman" w:hAnsi="Times New Roman" w:cs="Times New Roman"/>
+          <w:color w:val="000000"/>
+          <w:sz w:val="26"/>
+          <w:szCs w:val="26"/>
+        </w:rPr>
+        <w:t xml:space="preserve"> </w:t>
+      </w:r>
+      <w:proofErr w:type="spellStart"/>
+      <w:r>
+        <w:rPr>
+          <w:rFonts w:ascii="Times New Roman" w:hAnsi="Times New Roman" w:cs="Times New Roman"/>
+          <w:color w:val="000000"/>
+          <w:sz w:val="26"/>
+          <w:szCs w:val="26"/>
+        </w:rPr>
+        <w:t>GLSurfaceView</w:t>
+      </w:r>
+      <w:proofErr w:type="spellEnd"/>
+      <w:r>
+        <w:rPr>
+          <w:rFonts w:ascii="Times New Roman" w:hAnsi="Times New Roman" w:cs="Times New Roman"/>
+          <w:color w:val="000000"/>
+          <w:sz w:val="26"/>
+          <w:szCs w:val="26"/>
+        </w:rPr>
+        <w:t xml:space="preserve"> нужно указать, чтобы она была прозрачной — </w:t>
+      </w:r>
+      <w:proofErr w:type="spellStart"/>
+      <w:r>
+        <w:rPr>
+          <w:rFonts w:ascii="Times New Roman" w:hAnsi="Times New Roman" w:cs="Times New Roman"/>
+          <w:color w:val="000000"/>
+          <w:sz w:val="26"/>
+          <w:szCs w:val="26"/>
+        </w:rPr>
+        <w:t>getHolder</w:t>
+      </w:r>
+      <w:proofErr w:type="spellEnd"/>
+      <w:r>
+        <w:rPr>
+          <w:rFonts w:ascii="Times New Roman" w:hAnsi="Times New Roman" w:cs="Times New Roman"/>
+          <w:color w:val="000000"/>
+          <w:sz w:val="26"/>
+          <w:szCs w:val="26"/>
+        </w:rPr>
+        <w:t>().</w:t>
+      </w:r>
+      <w:proofErr w:type="spellStart"/>
+      <w:r>
+        <w:rPr>
+          <w:rFonts w:ascii="Times New Roman" w:hAnsi="Times New Roman" w:cs="Times New Roman"/>
+          <w:color w:val="000000"/>
+          <w:sz w:val="26"/>
+          <w:szCs w:val="26"/>
+        </w:rPr>
+        <w:t>setFormat</w:t>
+      </w:r>
+      <w:proofErr w:type="spellEnd"/>
+      <w:r>
+        <w:rPr>
+          <w:rFonts w:ascii="Times New Roman" w:hAnsi="Times New Roman" w:cs="Times New Roman"/>
+          <w:color w:val="000000"/>
+          <w:sz w:val="26"/>
+          <w:szCs w:val="26"/>
+        </w:rPr>
+        <w:t>(</w:t>
+      </w:r>
+      <w:proofErr w:type="spellStart"/>
+      <w:r>
+        <w:rPr>
+          <w:rFonts w:ascii="Times New Roman" w:hAnsi="Times New Roman" w:cs="Times New Roman"/>
+          <w:color w:val="000000"/>
+          <w:sz w:val="26"/>
+          <w:szCs w:val="26"/>
+        </w:rPr>
+        <w:t>PixelFormat.TRANSLUCENT</w:t>
+      </w:r>
+      <w:proofErr w:type="spellEnd"/>
+      <w:r>
+        <w:rPr>
+          <w:rFonts w:ascii="Times New Roman" w:hAnsi="Times New Roman" w:cs="Times New Roman"/>
+          <w:color w:val="000000"/>
+          <w:sz w:val="26"/>
+          <w:szCs w:val="26"/>
+        </w:rPr>
+        <w:t xml:space="preserve">). Без этого вызова на некоторых </w:t>
+      </w:r>
+      <w:r>
+        <w:rPr>
+          <w:rFonts w:ascii="Times New Roman" w:hAnsi="Times New Roman" w:cs="Times New Roman"/>
+          <w:color w:val="000000"/>
+          <w:sz w:val="26"/>
+          <w:szCs w:val="26"/>
+        </w:rPr>
+        <w:t>устройствах</w:t>
+      </w:r>
+      <w:r>
+        <w:rPr>
+          <w:rFonts w:ascii="Times New Roman" w:hAnsi="Times New Roman" w:cs="Times New Roman"/>
+          <w:color w:val="000000"/>
+          <w:sz w:val="26"/>
+          <w:szCs w:val="26"/>
+        </w:rPr>
+        <w:t xml:space="preserve"> может всё работать (работало на HTC </w:t>
+      </w:r>
+      <w:proofErr w:type="spellStart"/>
+      <w:r>
+        <w:rPr>
+          <w:rFonts w:ascii="Times New Roman" w:hAnsi="Times New Roman" w:cs="Times New Roman"/>
+          <w:color w:val="000000"/>
+          <w:sz w:val="26"/>
+          <w:szCs w:val="26"/>
+        </w:rPr>
+        <w:t>Desire</w:t>
+      </w:r>
+      <w:proofErr w:type="spellEnd"/>
+      <w:r>
+        <w:rPr>
+          <w:rFonts w:ascii="Times New Roman" w:hAnsi="Times New Roman" w:cs="Times New Roman"/>
+          <w:color w:val="000000"/>
+          <w:sz w:val="26"/>
+          <w:szCs w:val="26"/>
+        </w:rPr>
+        <w:t xml:space="preserve"> S), а может и не работать (не работало на </w:t>
+      </w:r>
+      <w:proofErr w:type="spellStart"/>
+      <w:r>
+        <w:rPr>
+          <w:rFonts w:ascii="Times New Roman" w:hAnsi="Times New Roman" w:cs="Times New Roman"/>
+          <w:color w:val="000000"/>
+          <w:sz w:val="26"/>
+          <w:szCs w:val="26"/>
+        </w:rPr>
+        <w:t>Google</w:t>
+      </w:r>
+      <w:proofErr w:type="spellEnd"/>
+      <w:r>
+        <w:rPr>
+          <w:rFonts w:ascii="Times New Roman" w:hAnsi="Times New Roman" w:cs="Times New Roman"/>
+          <w:color w:val="000000"/>
+          <w:sz w:val="26"/>
+          <w:szCs w:val="26"/>
+        </w:rPr>
+        <w:t xml:space="preserve"> </w:t>
+      </w:r>
+      <w:proofErr w:type="spellStart"/>
+      <w:r>
+        <w:rPr>
+          <w:rFonts w:ascii="Times New Roman" w:hAnsi="Times New Roman" w:cs="Times New Roman"/>
+          <w:color w:val="000000"/>
+          <w:sz w:val="26"/>
+          <w:szCs w:val="26"/>
+        </w:rPr>
+        <w:t>GalaxyNexus</w:t>
+      </w:r>
+      <w:proofErr w:type="spellEnd"/>
+      <w:r>
+        <w:rPr>
+          <w:rFonts w:ascii="Times New Roman" w:hAnsi="Times New Roman" w:cs="Times New Roman"/>
+          <w:color w:val="000000"/>
+          <w:sz w:val="26"/>
+          <w:szCs w:val="26"/>
+        </w:rPr>
+        <w:t>). Возможно, это из-за различий GPU на разных аппаратах. Так что лучше не пренебрегать данным методом.</w:t>
       </w:r>
     </w:p>
     <w:p>
@@ -14249,34 +15951,19 @@
           <w:sz w:val="26"/>
           <w:szCs w:val="26"/>
         </w:rPr>
-        <w:t xml:space="preserve">7.1.Камера + гироскоп/акселерометр + </w:t>
-      </w:r>
-      <w:proofErr w:type="spellStart"/>
-      <w:r>
-        <w:rPr>
-          <w:rFonts w:ascii="Times New Roman" w:hAnsi="Times New Roman" w:cs="Times New Roman"/>
-          <w:sz w:val="26"/>
-          <w:szCs w:val="26"/>
-        </w:rPr>
-        <w:t>отрисовка</w:t>
-      </w:r>
-      <w:proofErr w:type="spellEnd"/>
-      <w:r>
-        <w:rPr>
-          <w:rFonts w:ascii="Times New Roman" w:hAnsi="Times New Roman" w:cs="Times New Roman"/>
-          <w:sz w:val="26"/>
-          <w:szCs w:val="26"/>
-        </w:rPr>
-        <w:t xml:space="preserve"> объектов</w:t>
-      </w:r>
-      <w:r>
-        <w:rPr>
-          <w:rFonts w:ascii="Times New Roman" w:hAnsi="Times New Roman" w:cs="Times New Roman"/>
-          <w:sz w:val="26"/>
-          <w:szCs w:val="26"/>
-        </w:rPr>
-        <w:t xml:space="preserve"> (визуализация)</w:t>
-      </w:r>
+        <w:t xml:space="preserve">Определение местоположения и положения устройства в пространстве определяется с помощью класса </w:t>
+      </w:r>
+      <w:proofErr w:type="spellStart"/>
+      <w:r>
+        <w:rPr>
+          <w:rFonts w:ascii="Times New Roman" w:hAnsi="Times New Roman" w:cs="Times New Roman"/>
+          <w:sz w:val="26"/>
+          <w:szCs w:val="26"/>
+          <w:lang w:val="en-US"/>
+        </w:rPr>
+        <w:t>LocationManager</w:t>
+      </w:r>
+      <w:proofErr w:type="spellEnd"/>
       <w:r>
         <w:rPr>
           <w:rFonts w:ascii="Times New Roman" w:hAnsi="Times New Roman" w:cs="Times New Roman"/>
@@ -14295,34 +15982,79 @@
           <w:szCs w:val="26"/>
         </w:rPr>
       </w:pPr>
-      <w:r>
-        <w:rPr>
-          <w:rFonts w:ascii="Times New Roman" w:hAnsi="Times New Roman" w:cs="Times New Roman"/>
-          <w:sz w:val="26"/>
-          <w:szCs w:val="26"/>
-        </w:rPr>
-        <w:t>7.2.Возможности</w:t>
-      </w:r>
-      <w:r>
-        <w:rPr>
-          <w:rFonts w:ascii="Times New Roman" w:hAnsi="Times New Roman" w:cs="Times New Roman"/>
-          <w:sz w:val="26"/>
-          <w:szCs w:val="26"/>
-        </w:rPr>
-        <w:t xml:space="preserve"> для визуализации в </w:t>
-      </w:r>
-      <w:r>
-        <w:rPr>
-          <w:rFonts w:ascii="Times New Roman" w:hAnsi="Times New Roman" w:cs="Times New Roman"/>
+    </w:p>
+    <w:p>
+      <w:pPr>
+        <w:spacing w:after="28" w:line="360" w:lineRule="auto"/>
+        <w:rPr>
+          <w:rFonts w:ascii="Times New Roman" w:hAnsi="Times New Roman" w:cs="Times New Roman"/>
+          <w:b/>
+          <w:sz w:val="26"/>
+          <w:szCs w:val="26"/>
+        </w:rPr>
+      </w:pPr>
+      <w:r>
+        <w:rPr>
+          <w:rFonts w:ascii="Times New Roman" w:hAnsi="Times New Roman" w:cs="Times New Roman"/>
+          <w:b/>
+          <w:sz w:val="26"/>
+          <w:szCs w:val="26"/>
+        </w:rPr>
+        <w:t xml:space="preserve">8.Существующие библиотеки и </w:t>
+      </w:r>
+      <w:proofErr w:type="spellStart"/>
+      <w:r>
+        <w:rPr>
+          <w:rFonts w:ascii="Times New Roman" w:hAnsi="Times New Roman" w:cs="Times New Roman"/>
+          <w:b/>
+          <w:sz w:val="26"/>
+          <w:szCs w:val="26"/>
+        </w:rPr>
+        <w:t>фреймворки</w:t>
+      </w:r>
+      <w:proofErr w:type="spellEnd"/>
+      <w:r>
+        <w:rPr>
+          <w:rFonts w:ascii="Times New Roman" w:hAnsi="Times New Roman" w:cs="Times New Roman"/>
+          <w:b/>
+          <w:sz w:val="26"/>
+          <w:szCs w:val="26"/>
+        </w:rPr>
+        <w:t xml:space="preserve"> для создания </w:t>
+      </w:r>
+      <w:r>
+        <w:rPr>
+          <w:rFonts w:ascii="Times New Roman" w:hAnsi="Times New Roman" w:cs="Times New Roman"/>
+          <w:b/>
           <w:sz w:val="26"/>
           <w:szCs w:val="26"/>
           <w:lang w:val="en-US"/>
         </w:rPr>
+        <w:t>AR</w:t>
+      </w:r>
+      <w:r>
+        <w:rPr>
+          <w:rFonts w:ascii="Times New Roman" w:hAnsi="Times New Roman" w:cs="Times New Roman"/>
+          <w:b/>
+          <w:sz w:val="26"/>
+          <w:szCs w:val="26"/>
+        </w:rPr>
+        <w:t xml:space="preserve">-приложений под </w:t>
+      </w:r>
+      <w:r>
+        <w:rPr>
+          <w:rFonts w:ascii="Times New Roman" w:hAnsi="Times New Roman" w:cs="Times New Roman"/>
+          <w:b/>
+          <w:sz w:val="26"/>
+          <w:szCs w:val="26"/>
+          <w:lang w:val="en-US"/>
+        </w:rPr>
         <w:t>Android</w:t>
       </w:r>
       <w:r>
         <w:rPr>
           <w:rFonts w:ascii="Times New Roman" w:hAnsi="Times New Roman" w:cs="Times New Roman"/>
+          <w:b/>
           <w:sz w:val="26"/>
           <w:szCs w:val="26"/>
         </w:rPr>
@@ -14334,86 +16066,40 @@
         <w:spacing w:after="28" w:line="360" w:lineRule="auto"/>
         <w:rPr>
           <w:rFonts w:ascii="Times New Roman" w:hAnsi="Times New Roman" w:cs="Times New Roman"/>
-          <w:sz w:val="26"/>
-          <w:szCs w:val="26"/>
-        </w:rPr>
-      </w:pPr>
-      <w:r>
-        <w:rPr>
-          <w:rFonts w:ascii="Times New Roman" w:hAnsi="Times New Roman" w:cs="Times New Roman"/>
-          <w:sz w:val="26"/>
-          <w:szCs w:val="26"/>
-        </w:rPr>
-        <w:t>7.3.Определение местоположения (</w:t>
-      </w:r>
-      <w:proofErr w:type="spellStart"/>
-      <w:r>
-        <w:rPr>
-          <w:rFonts w:ascii="Times New Roman" w:hAnsi="Times New Roman" w:cs="Times New Roman"/>
+          <w:b/>
+          <w:sz w:val="26"/>
+          <w:szCs w:val="26"/>
+        </w:rPr>
+      </w:pPr>
+      <w:r>
+        <w:rPr>
+          <w:rFonts w:ascii="Times New Roman" w:hAnsi="Times New Roman" w:cs="Times New Roman"/>
+          <w:b/>
+          <w:sz w:val="26"/>
+          <w:szCs w:val="26"/>
+        </w:rPr>
+        <w:t>8.1.</w:t>
+      </w:r>
+      <w:proofErr w:type="spellStart"/>
+      <w:r>
+        <w:rPr>
+          <w:rFonts w:ascii="Times New Roman" w:hAnsi="Times New Roman" w:cs="Times New Roman"/>
+          <w:b/>
           <w:sz w:val="26"/>
           <w:szCs w:val="26"/>
           <w:lang w:val="en-US"/>
         </w:rPr>
-        <w:t>LocationManager</w:t>
-      </w:r>
-      <w:proofErr w:type="spellEnd"/>
-      <w:r>
-        <w:rPr>
-          <w:rFonts w:ascii="Times New Roman" w:hAnsi="Times New Roman" w:cs="Times New Roman"/>
-          <w:sz w:val="26"/>
-          <w:szCs w:val="26"/>
-        </w:rPr>
-        <w:t>).</w:t>
-      </w:r>
-    </w:p>
-    <w:p>
-      <w:pPr>
-        <w:spacing w:after="28" w:line="360" w:lineRule="auto"/>
-        <w:rPr>
-          <w:rFonts w:ascii="Times New Roman" w:hAnsi="Times New Roman" w:cs="Times New Roman"/>
-          <w:sz w:val="26"/>
-          <w:szCs w:val="26"/>
-        </w:rPr>
-      </w:pPr>
-    </w:p>
-    <w:p>
-      <w:pPr>
-        <w:spacing w:after="28" w:line="360" w:lineRule="auto"/>
-        <w:rPr>
-          <w:rFonts w:ascii="Times New Roman" w:hAnsi="Times New Roman" w:cs="Times New Roman"/>
-          <w:b/>
-          <w:sz w:val="26"/>
-          <w:szCs w:val="26"/>
-        </w:rPr>
-      </w:pPr>
-      <w:r>
-        <w:rPr>
-          <w:rFonts w:ascii="Times New Roman" w:hAnsi="Times New Roman" w:cs="Times New Roman"/>
-          <w:b/>
-          <w:sz w:val="26"/>
-          <w:szCs w:val="26"/>
-        </w:rPr>
-        <w:t xml:space="preserve">8.Существующие библиотеки и </w:t>
-      </w:r>
-      <w:proofErr w:type="spellStart"/>
-      <w:r>
-        <w:rPr>
-          <w:rFonts w:ascii="Times New Roman" w:hAnsi="Times New Roman" w:cs="Times New Roman"/>
-          <w:b/>
-          <w:sz w:val="26"/>
-          <w:szCs w:val="26"/>
-        </w:rPr>
-        <w:t>фреймворки</w:t>
-      </w:r>
-      <w:proofErr w:type="spellEnd"/>
-      <w:r>
-        <w:rPr>
-          <w:rFonts w:ascii="Times New Roman" w:hAnsi="Times New Roman" w:cs="Times New Roman"/>
-          <w:b/>
-          <w:sz w:val="26"/>
-          <w:szCs w:val="26"/>
-        </w:rPr>
-        <w:t xml:space="preserve"> для создания </w:t>
+        <w:t>Vuforia</w:t>
+      </w:r>
+      <w:proofErr w:type="spellEnd"/>
+      <w:r>
+        <w:rPr>
+          <w:rFonts w:ascii="Times New Roman" w:hAnsi="Times New Roman" w:cs="Times New Roman"/>
+          <w:b/>
+          <w:sz w:val="26"/>
+          <w:szCs w:val="26"/>
+        </w:rPr>
+        <w:t xml:space="preserve"> </w:t>
       </w:r>
       <w:r>
         <w:rPr>
@@ -14423,135 +16109,12 @@
           <w:szCs w:val="26"/>
           <w:lang w:val="en-US"/>
         </w:rPr>
-        <w:t>AR</w:t>
-      </w:r>
-      <w:r>
-        <w:rPr>
-          <w:rFonts w:ascii="Times New Roman" w:hAnsi="Times New Roman" w:cs="Times New Roman"/>
-          <w:b/>
-          <w:sz w:val="26"/>
-          <w:szCs w:val="26"/>
-        </w:rPr>
-        <w:t xml:space="preserve">-приложений под </w:t>
-      </w:r>
-      <w:proofErr w:type="spellStart"/>
-      <w:r>
-        <w:rPr>
-          <w:rFonts w:ascii="Times New Roman" w:hAnsi="Times New Roman" w:cs="Times New Roman"/>
-          <w:b/>
-          <w:sz w:val="26"/>
-          <w:szCs w:val="26"/>
-        </w:rPr>
-        <w:t>андроид</w:t>
-      </w:r>
-      <w:proofErr w:type="spellEnd"/>
-      <w:r>
-        <w:rPr>
-          <w:rFonts w:ascii="Times New Roman" w:hAnsi="Times New Roman" w:cs="Times New Roman"/>
-          <w:b/>
-          <w:sz w:val="26"/>
-          <w:szCs w:val="26"/>
-        </w:rPr>
-        <w:t xml:space="preserve">, </w:t>
-      </w:r>
-      <w:proofErr w:type="spellStart"/>
-      <w:r>
-        <w:rPr>
-          <w:rFonts w:ascii="Times New Roman" w:hAnsi="Times New Roman" w:cs="Times New Roman"/>
-          <w:b/>
-          <w:sz w:val="26"/>
-          <w:szCs w:val="26"/>
-        </w:rPr>
-        <w:t>приемущества</w:t>
-      </w:r>
-      <w:proofErr w:type="spellEnd"/>
-      <w:r>
-        <w:rPr>
-          <w:rFonts w:ascii="Times New Roman" w:hAnsi="Times New Roman" w:cs="Times New Roman"/>
-          <w:b/>
-          <w:sz w:val="26"/>
-          <w:szCs w:val="26"/>
-        </w:rPr>
-        <w:t xml:space="preserve"> и недостатки</w:t>
-      </w:r>
-      <w:r>
-        <w:rPr>
-          <w:rFonts w:ascii="Times New Roman" w:hAnsi="Times New Roman" w:cs="Times New Roman"/>
-          <w:b/>
-          <w:sz w:val="26"/>
-          <w:szCs w:val="26"/>
-        </w:rPr>
-        <w:t>.</w:t>
-      </w:r>
-    </w:p>
-    <w:p>
-      <w:pPr>
-        <w:spacing w:after="28" w:line="360" w:lineRule="auto"/>
-        <w:rPr>
-          <w:rFonts w:ascii="Times New Roman" w:hAnsi="Times New Roman" w:cs="Times New Roman"/>
-          <w:i/>
-          <w:sz w:val="26"/>
-          <w:szCs w:val="26"/>
-        </w:rPr>
-      </w:pPr>
-      <w:r>
-        <w:rPr>
-          <w:rFonts w:ascii="Times New Roman" w:hAnsi="Times New Roman" w:cs="Times New Roman"/>
-          <w:i/>
-          <w:sz w:val="26"/>
-          <w:szCs w:val="26"/>
-        </w:rPr>
-        <w:t>Объем – 3-5 стр.</w:t>
-      </w:r>
-    </w:p>
-    <w:p>
-      <w:pPr>
-        <w:spacing w:after="28" w:line="360" w:lineRule="auto"/>
-        <w:rPr>
-          <w:rFonts w:ascii="Times New Roman" w:hAnsi="Times New Roman" w:cs="Times New Roman"/>
-          <w:sz w:val="26"/>
-          <w:szCs w:val="26"/>
-        </w:rPr>
-      </w:pPr>
-      <w:r>
-        <w:rPr>
-          <w:rFonts w:ascii="Times New Roman" w:hAnsi="Times New Roman" w:cs="Times New Roman"/>
-          <w:sz w:val="26"/>
-          <w:szCs w:val="26"/>
-        </w:rPr>
-        <w:t>8.1.</w:t>
-      </w:r>
-      <w:proofErr w:type="spellStart"/>
-      <w:r>
-        <w:rPr>
-          <w:rFonts w:ascii="Times New Roman" w:hAnsi="Times New Roman" w:cs="Times New Roman"/>
-          <w:sz w:val="26"/>
-          <w:szCs w:val="26"/>
-          <w:lang w:val="en-US"/>
-        </w:rPr>
-        <w:t>Vuforia</w:t>
-      </w:r>
-      <w:proofErr w:type="spellEnd"/>
-      <w:r>
-        <w:rPr>
-          <w:rFonts w:ascii="Times New Roman" w:hAnsi="Times New Roman" w:cs="Times New Roman"/>
-          <w:sz w:val="26"/>
-          <w:szCs w:val="26"/>
-        </w:rPr>
-        <w:t xml:space="preserve"> </w:t>
-      </w:r>
-      <w:r>
-        <w:rPr>
-          <w:rFonts w:ascii="Times New Roman" w:hAnsi="Times New Roman" w:cs="Times New Roman"/>
-          <w:sz w:val="26"/>
-          <w:szCs w:val="26"/>
-          <w:lang w:val="en-US"/>
-        </w:rPr>
         <w:t>SDK</w:t>
       </w:r>
       <w:r>
         <w:rPr>
           <w:rFonts w:ascii="Times New Roman" w:hAnsi="Times New Roman" w:cs="Times New Roman"/>
+          <w:b/>
           <w:sz w:val="26"/>
           <w:szCs w:val="26"/>
         </w:rPr>
@@ -14661,6 +16224,7 @@
         <w:spacing w:after="28" w:line="360" w:lineRule="auto"/>
         <w:rPr>
           <w:rFonts w:ascii="Times New Roman" w:hAnsi="Times New Roman" w:cs="Times New Roman"/>
+          <w:b/>
           <w:sz w:val="26"/>
           <w:szCs w:val="26"/>
           <w:lang w:val="en-US"/>
@@ -14669,6 +16233,7 @@
       <w:r>
         <w:rPr>
           <w:rFonts w:ascii="Times New Roman" w:hAnsi="Times New Roman" w:cs="Times New Roman"/>
+          <w:b/>
           <w:sz w:val="26"/>
           <w:szCs w:val="26"/>
           <w:lang w:val="en-US"/>
@@ -14679,6 +16244,7 @@
       <w:r>
         <w:rPr>
           <w:rFonts w:ascii="Times New Roman" w:hAnsi="Times New Roman" w:cs="Times New Roman"/>
+          <w:b/>
           <w:sz w:val="26"/>
           <w:szCs w:val="26"/>
           <w:lang w:val="en-US"/>
@@ -14689,6 +16255,7 @@
       <w:r>
         <w:rPr>
           <w:rFonts w:ascii="Times New Roman" w:hAnsi="Times New Roman" w:cs="Times New Roman"/>
+          <w:b/>
           <w:sz w:val="26"/>
           <w:szCs w:val="26"/>
           <w:lang w:val="en-US"/>
@@ -14742,6 +16309,7 @@
         <w:spacing w:after="28" w:line="360" w:lineRule="auto"/>
         <w:rPr>
           <w:rFonts w:ascii="Times New Roman" w:hAnsi="Times New Roman" w:cs="Times New Roman"/>
+          <w:b/>
           <w:sz w:val="26"/>
           <w:szCs w:val="26"/>
           <w:lang w:val="en-US"/>
@@ -14750,6 +16318,7 @@
       <w:r>
         <w:rPr>
           <w:rFonts w:ascii="Times New Roman" w:hAnsi="Times New Roman" w:cs="Times New Roman"/>
+          <w:b/>
           <w:sz w:val="26"/>
           <w:szCs w:val="26"/>
           <w:lang w:val="en-US"/>
@@ -14760,6 +16329,7 @@
       <w:r>
         <w:rPr>
           <w:rFonts w:ascii="Times New Roman" w:hAnsi="Times New Roman" w:cs="Times New Roman"/>
+          <w:b/>
           <w:sz w:val="26"/>
           <w:szCs w:val="26"/>
           <w:lang w:val="en-US"/>
@@ -14770,6 +16340,7 @@
       <w:r>
         <w:rPr>
           <w:rFonts w:ascii="Times New Roman" w:hAnsi="Times New Roman" w:cs="Times New Roman"/>
+          <w:b/>
           <w:sz w:val="26"/>
           <w:szCs w:val="26"/>
           <w:lang w:val="en-US"/>
@@ -14823,6 +16394,7 @@
         <w:spacing w:after="28" w:line="360" w:lineRule="auto"/>
         <w:rPr>
           <w:rFonts w:ascii="Times New Roman" w:hAnsi="Times New Roman" w:cs="Times New Roman"/>
+          <w:b/>
           <w:sz w:val="26"/>
           <w:szCs w:val="26"/>
           <w:lang w:val="en-US"/>
@@ -14831,6 +16403,7 @@
       <w:r>
         <w:rPr>
           <w:rFonts w:ascii="Times New Roman" w:hAnsi="Times New Roman" w:cs="Times New Roman"/>
+          <w:b/>
           <w:sz w:val="26"/>
           <w:szCs w:val="26"/>
           <w:lang w:val="en-US"/>
@@ -14841,6 +16414,7 @@
       <w:r>
         <w:rPr>
           <w:rFonts w:ascii="Times New Roman" w:hAnsi="Times New Roman" w:cs="Times New Roman"/>
+          <w:b/>
           <w:sz w:val="26"/>
           <w:szCs w:val="26"/>
           <w:lang w:val="en-US"/>
@@ -14851,6 +16425,7 @@
       <w:r>
         <w:rPr>
           <w:rFonts w:ascii="Times New Roman" w:hAnsi="Times New Roman" w:cs="Times New Roman"/>
+          <w:b/>
           <w:sz w:val="26"/>
           <w:szCs w:val="26"/>
           <w:lang w:val="en-US"/>
@@ -14895,6 +16470,7 @@
         <w:spacing w:after="28" w:line="360" w:lineRule="auto"/>
         <w:rPr>
           <w:rFonts w:ascii="Times New Roman" w:hAnsi="Times New Roman" w:cs="Times New Roman"/>
+          <w:b/>
           <w:sz w:val="26"/>
           <w:szCs w:val="26"/>
           <w:lang w:val="en-US"/>
@@ -14903,6 +16479,7 @@
       <w:r>
         <w:rPr>
           <w:rFonts w:ascii="Times New Roman" w:hAnsi="Times New Roman" w:cs="Times New Roman"/>
+          <w:b/>
           <w:sz w:val="26"/>
           <w:szCs w:val="26"/>
           <w:lang w:val="en-US"/>
@@ -14913,6 +16490,7 @@
       <w:r>
         <w:rPr>
           <w:rFonts w:ascii="Times New Roman" w:hAnsi="Times New Roman" w:cs="Times New Roman"/>
+          <w:b/>
           <w:sz w:val="26"/>
           <w:szCs w:val="26"/>
           <w:lang w:val="en-US"/>
@@ -14923,6 +16501,7 @@
       <w:r>
         <w:rPr>
           <w:rFonts w:ascii="Times New Roman" w:hAnsi="Times New Roman" w:cs="Times New Roman"/>
+          <w:b/>
           <w:sz w:val="26"/>
           <w:szCs w:val="26"/>
           <w:lang w:val="en-US"/>
@@ -14947,6 +16526,7 @@
           <w:szCs w:val="26"/>
           <w:lang w:val="en-US"/>
         </w:rPr>
+        <w:lastRenderedPageBreak/>
         <w:t xml:space="preserve"> </w:t>
       </w:r>
       <w:hyperlink r:id="rId68" w:history="1">
@@ -14976,6 +16556,7 @@
         <w:spacing w:after="28" w:line="360" w:lineRule="auto"/>
         <w:rPr>
           <w:rFonts w:ascii="Times New Roman" w:hAnsi="Times New Roman" w:cs="Times New Roman"/>
+          <w:b/>
           <w:sz w:val="26"/>
           <w:szCs w:val="26"/>
           <w:lang w:val="en-US"/>
@@ -14984,6 +16565,7 @@
       <w:r>
         <w:rPr>
           <w:rFonts w:ascii="Times New Roman" w:hAnsi="Times New Roman" w:cs="Times New Roman"/>
+          <w:b/>
           <w:sz w:val="26"/>
           <w:szCs w:val="26"/>
           <w:lang w:val="en-US"/>
@@ -14994,6 +16576,7 @@
       <w:r>
         <w:rPr>
           <w:rFonts w:ascii="Times New Roman" w:hAnsi="Times New Roman" w:cs="Times New Roman"/>
+          <w:b/>
           <w:sz w:val="26"/>
           <w:szCs w:val="26"/>
           <w:lang w:val="en-US"/>
@@ -15004,6 +16587,7 @@
       <w:r>
         <w:rPr>
           <w:rFonts w:ascii="Times New Roman" w:hAnsi="Times New Roman" w:cs="Times New Roman"/>
+          <w:b/>
           <w:sz w:val="26"/>
           <w:szCs w:val="26"/>
           <w:lang w:val="en-US"/>
@@ -15057,45 +16641,38 @@
         <w:spacing w:after="28" w:line="360" w:lineRule="auto"/>
         <w:rPr>
           <w:rFonts w:ascii="Times New Roman" w:hAnsi="Times New Roman" w:cs="Times New Roman"/>
+          <w:b/>
           <w:sz w:val="26"/>
           <w:szCs w:val="26"/>
           <w:lang w:val="en-US"/>
         </w:rPr>
       </w:pPr>
-    </w:p>
-    <w:p>
-      <w:pPr>
-        <w:spacing w:after="28" w:line="360" w:lineRule="auto"/>
-        <w:rPr>
-          <w:rFonts w:ascii="Times New Roman" w:hAnsi="Times New Roman" w:cs="Times New Roman"/>
+      <w:r>
+        <w:rPr>
+          <w:rFonts w:ascii="Times New Roman" w:hAnsi="Times New Roman" w:cs="Times New Roman"/>
+          <w:b/>
           <w:sz w:val="26"/>
           <w:szCs w:val="26"/>
           <w:lang w:val="en-US"/>
         </w:rPr>
-      </w:pPr>
-      <w:r>
-        <w:rPr>
-          <w:rFonts w:ascii="Times New Roman" w:hAnsi="Times New Roman" w:cs="Times New Roman"/>
+        <w:t>8.7</w:t>
+      </w:r>
+      <w:proofErr w:type="gramStart"/>
+      <w:r>
+        <w:rPr>
+          <w:rFonts w:ascii="Times New Roman" w:hAnsi="Times New Roman" w:cs="Times New Roman"/>
+          <w:b/>
           <w:sz w:val="26"/>
           <w:szCs w:val="26"/>
           <w:lang w:val="en-US"/>
         </w:rPr>
-        <w:t>8.7</w:t>
-      </w:r>
-      <w:proofErr w:type="gramStart"/>
-      <w:r>
-        <w:rPr>
-          <w:rFonts w:ascii="Times New Roman" w:hAnsi="Times New Roman" w:cs="Times New Roman"/>
-          <w:sz w:val="26"/>
-          <w:szCs w:val="26"/>
-          <w:lang w:val="en-US"/>
-        </w:rPr>
         <w:t>.droidar</w:t>
       </w:r>
       <w:proofErr w:type="gramEnd"/>
       <w:r>
         <w:rPr>
           <w:rFonts w:ascii="Times New Roman" w:hAnsi="Times New Roman" w:cs="Times New Roman"/>
+          <w:b/>
           <w:sz w:val="26"/>
           <w:szCs w:val="26"/>
           <w:lang w:val="en-US"/>
@@ -15149,6 +16726,7 @@
         <w:spacing w:after="28" w:line="360" w:lineRule="auto"/>
         <w:rPr>
           <w:rFonts w:ascii="Times New Roman" w:hAnsi="Times New Roman" w:cs="Times New Roman"/>
+          <w:b/>
           <w:sz w:val="26"/>
           <w:szCs w:val="26"/>
           <w:lang w:val="en-US"/>
@@ -15157,6 +16735,7 @@
       <w:r>
         <w:rPr>
           <w:rFonts w:ascii="Times New Roman" w:hAnsi="Times New Roman" w:cs="Times New Roman"/>
+          <w:b/>
           <w:sz w:val="26"/>
           <w:szCs w:val="26"/>
           <w:lang w:val="en-US"/>
@@ -15167,6 +16746,7 @@
       <w:r>
         <w:rPr>
           <w:rFonts w:ascii="Times New Roman" w:hAnsi="Times New Roman" w:cs="Times New Roman"/>
+          <w:b/>
           <w:sz w:val="26"/>
           <w:szCs w:val="26"/>
           <w:lang w:val="en-US"/>
@@ -15177,6 +16757,7 @@
       <w:r>
         <w:rPr>
           <w:rFonts w:ascii="Times New Roman" w:hAnsi="Times New Roman" w:cs="Times New Roman"/>
+          <w:b/>
           <w:sz w:val="26"/>
           <w:szCs w:val="26"/>
           <w:lang w:val="en-US"/>
@@ -15187,6 +16768,7 @@
       <w:r>
         <w:rPr>
           <w:rFonts w:ascii="Times New Roman" w:hAnsi="Times New Roman" w:cs="Times New Roman"/>
+          <w:b/>
           <w:sz w:val="26"/>
           <w:szCs w:val="26"/>
           <w:lang w:val="en-US"/>
@@ -15197,6 +16779,7 @@
       <w:r>
         <w:rPr>
           <w:rFonts w:ascii="Times New Roman" w:hAnsi="Times New Roman" w:cs="Times New Roman"/>
+          <w:b/>
           <w:sz w:val="26"/>
           <w:szCs w:val="26"/>
           <w:lang w:val="en-US"/>
@@ -15278,18 +16861,131 @@
         <w:spacing w:after="28" w:line="360" w:lineRule="auto"/>
         <w:rPr>
           <w:rFonts w:ascii="Times New Roman" w:hAnsi="Times New Roman" w:cs="Times New Roman"/>
-          <w:b/>
+          <w:sz w:val="26"/>
+          <w:szCs w:val="26"/>
+        </w:rPr>
+      </w:pPr>
+      <w:r>
+        <w:rPr>
+          <w:rFonts w:ascii="Times New Roman" w:hAnsi="Times New Roman" w:cs="Times New Roman"/>
+          <w:sz w:val="26"/>
+          <w:szCs w:val="26"/>
+        </w:rPr>
+        <w:t xml:space="preserve">Для данной работы было решено использовать </w:t>
+      </w:r>
+      <w:proofErr w:type="spellStart"/>
+      <w:r>
+        <w:rPr>
+          <w:rFonts w:ascii="Times New Roman" w:hAnsi="Times New Roman" w:cs="Times New Roman"/>
           <w:sz w:val="26"/>
           <w:szCs w:val="26"/>
           <w:lang w:val="en-US"/>
         </w:rPr>
-      </w:pPr>
+        <w:t>Mixare</w:t>
+      </w:r>
+      <w:proofErr w:type="spellEnd"/>
+      <w:r>
+        <w:rPr>
+          <w:rFonts w:ascii="Times New Roman" w:hAnsi="Times New Roman" w:cs="Times New Roman"/>
+          <w:sz w:val="26"/>
+          <w:szCs w:val="26"/>
+        </w:rPr>
+        <w:t xml:space="preserve">, </w:t>
+      </w:r>
+      <w:r>
+        <w:rPr>
+          <w:rFonts w:ascii="Times New Roman" w:hAnsi="Times New Roman" w:cs="Times New Roman"/>
+          <w:sz w:val="26"/>
+          <w:szCs w:val="26"/>
+        </w:rPr>
+        <w:t xml:space="preserve">который представляет собой </w:t>
+      </w:r>
+      <w:r>
+        <w:rPr>
+          <w:rFonts w:ascii="Times New Roman" w:hAnsi="Times New Roman" w:cs="Times New Roman"/>
+          <w:sz w:val="26"/>
+          <w:szCs w:val="26"/>
+          <w:lang w:val="en-US"/>
+        </w:rPr>
+        <w:t>open</w:t>
+      </w:r>
+      <w:r>
+        <w:rPr>
+          <w:rFonts w:ascii="Times New Roman" w:hAnsi="Times New Roman" w:cs="Times New Roman"/>
+          <w:sz w:val="26"/>
+          <w:szCs w:val="26"/>
+        </w:rPr>
+        <w:t xml:space="preserve"> </w:t>
+      </w:r>
+      <w:r>
+        <w:rPr>
+          <w:rFonts w:ascii="Times New Roman" w:hAnsi="Times New Roman" w:cs="Times New Roman"/>
+          <w:sz w:val="26"/>
+          <w:szCs w:val="26"/>
+          <w:lang w:val="en-US"/>
+        </w:rPr>
+        <w:t>source</w:t>
+      </w:r>
+      <w:r>
+        <w:rPr>
+          <w:rFonts w:ascii="Times New Roman" w:hAnsi="Times New Roman" w:cs="Times New Roman"/>
+          <w:sz w:val="26"/>
+          <w:szCs w:val="26"/>
+        </w:rPr>
+        <w:t xml:space="preserve"> проект, приложение отображает объекты по данным из </w:t>
+      </w:r>
+      <w:proofErr w:type="spellStart"/>
+      <w:r>
+        <w:rPr>
+          <w:rFonts w:ascii="Times New Roman" w:hAnsi="Times New Roman" w:cs="Times New Roman"/>
+          <w:sz w:val="26"/>
+          <w:szCs w:val="26"/>
+        </w:rPr>
+        <w:t>википедии</w:t>
+      </w:r>
+      <w:proofErr w:type="spellEnd"/>
+      <w:r>
+        <w:rPr>
+          <w:rFonts w:ascii="Times New Roman" w:hAnsi="Times New Roman" w:cs="Times New Roman"/>
+          <w:sz w:val="26"/>
+          <w:szCs w:val="26"/>
+        </w:rPr>
+        <w:t xml:space="preserve"> и </w:t>
+      </w:r>
+      <w:proofErr w:type="spellStart"/>
+      <w:r>
+        <w:rPr>
+          <w:rFonts w:ascii="Times New Roman" w:hAnsi="Times New Roman" w:cs="Times New Roman"/>
+          <w:sz w:val="26"/>
+          <w:szCs w:val="26"/>
+        </w:rPr>
+        <w:t>твиттера</w:t>
+      </w:r>
+      <w:proofErr w:type="spellEnd"/>
+      <w:r>
+        <w:rPr>
+          <w:rFonts w:ascii="Times New Roman" w:hAnsi="Times New Roman" w:cs="Times New Roman"/>
+          <w:sz w:val="26"/>
+          <w:szCs w:val="26"/>
+        </w:rPr>
+        <w:t xml:space="preserve">. </w:t>
+      </w:r>
     </w:p>
     <w:p>
       <w:pPr>
         <w:spacing w:after="28" w:line="360" w:lineRule="auto"/>
         <w:rPr>
           <w:rFonts w:ascii="Times New Roman" w:hAnsi="Times New Roman" w:cs="Times New Roman"/>
+          <w:sz w:val="26"/>
+          <w:szCs w:val="26"/>
+        </w:rPr>
+      </w:pPr>
+    </w:p>
+    <w:p>
+      <w:pPr>
+        <w:spacing w:after="28" w:line="360" w:lineRule="auto"/>
+        <w:rPr>
+          <w:rFonts w:ascii="Times New Roman" w:hAnsi="Times New Roman" w:cs="Times New Roman"/>
           <w:b/>
           <w:sz w:val="26"/>
           <w:szCs w:val="26"/>
@@ -15337,20 +17033,35 @@
         <w:spacing w:after="28" w:line="360" w:lineRule="auto"/>
         <w:rPr>
           <w:rFonts w:ascii="Times New Roman" w:hAnsi="Times New Roman" w:cs="Times New Roman"/>
-          <w:i/>
-          <w:sz w:val="26"/>
-          <w:szCs w:val="26"/>
-        </w:rPr>
-      </w:pPr>
-      <w:r>
-        <w:rPr>
-          <w:rFonts w:ascii="Times New Roman" w:hAnsi="Times New Roman" w:cs="Times New Roman"/>
-          <w:i/>
-          <w:sz w:val="26"/>
-          <w:szCs w:val="26"/>
-        </w:rPr>
-        <w:lastRenderedPageBreak/>
-        <w:t>Объем – 10-20 стр.</w:t>
+          <w:sz w:val="26"/>
+          <w:szCs w:val="26"/>
+        </w:rPr>
+      </w:pPr>
+      <w:r>
+        <w:rPr>
+          <w:rFonts w:ascii="Times New Roman" w:hAnsi="Times New Roman" w:cs="Times New Roman"/>
+          <w:sz w:val="26"/>
+          <w:szCs w:val="26"/>
+        </w:rPr>
+        <w:t xml:space="preserve">Описание, </w:t>
+      </w:r>
+      <w:proofErr w:type="spellStart"/>
+      <w:r>
+        <w:rPr>
+          <w:rFonts w:ascii="Times New Roman" w:hAnsi="Times New Roman" w:cs="Times New Roman"/>
+          <w:sz w:val="26"/>
+          <w:szCs w:val="26"/>
+        </w:rPr>
+        <w:t>скриншоты</w:t>
+      </w:r>
+      <w:proofErr w:type="spellEnd"/>
+      <w:r>
+        <w:rPr>
+          <w:rFonts w:ascii="Times New Roman" w:hAnsi="Times New Roman" w:cs="Times New Roman"/>
+          <w:sz w:val="26"/>
+          <w:szCs w:val="26"/>
+        </w:rPr>
+        <w:t>, функционал, возможности.</w:t>
       </w:r>
     </w:p>
     <w:p>
@@ -15362,62 +17073,23 @@
           <w:szCs w:val="26"/>
         </w:rPr>
       </w:pPr>
-      <w:r>
-        <w:rPr>
-          <w:rFonts w:ascii="Times New Roman" w:hAnsi="Times New Roman" w:cs="Times New Roman"/>
-          <w:sz w:val="26"/>
-          <w:szCs w:val="26"/>
-        </w:rPr>
-        <w:t xml:space="preserve">Описание, </w:t>
-      </w:r>
-      <w:proofErr w:type="spellStart"/>
-      <w:r>
-        <w:rPr>
-          <w:rFonts w:ascii="Times New Roman" w:hAnsi="Times New Roman" w:cs="Times New Roman"/>
-          <w:sz w:val="26"/>
-          <w:szCs w:val="26"/>
-        </w:rPr>
-        <w:t>скриншоты</w:t>
-      </w:r>
-      <w:proofErr w:type="spellEnd"/>
-      <w:r>
-        <w:rPr>
-          <w:rFonts w:ascii="Times New Roman" w:hAnsi="Times New Roman" w:cs="Times New Roman"/>
-          <w:sz w:val="26"/>
-          <w:szCs w:val="26"/>
-        </w:rPr>
-        <w:t>, функционал, возможности.</w:t>
-      </w:r>
     </w:p>
     <w:p>
       <w:pPr>
         <w:spacing w:after="28" w:line="360" w:lineRule="auto"/>
         <w:rPr>
           <w:rFonts w:ascii="Times New Roman" w:hAnsi="Times New Roman" w:cs="Times New Roman"/>
-          <w:sz w:val="26"/>
-          <w:szCs w:val="26"/>
-          <w:lang w:val="en-US"/>
-        </w:rPr>
-      </w:pPr>
-    </w:p>
-    <w:p>
-      <w:pPr>
-        <w:spacing w:after="28" w:line="360" w:lineRule="auto"/>
-        <w:rPr>
-          <w:rFonts w:ascii="Times New Roman" w:hAnsi="Times New Roman" w:cs="Times New Roman"/>
-          <w:b/>
-          <w:sz w:val="26"/>
-          <w:szCs w:val="26"/>
-        </w:rPr>
-      </w:pPr>
-      <w:proofErr w:type="gramStart"/>
-      <w:r>
-        <w:rPr>
-          <w:rFonts w:ascii="Times New Roman" w:hAnsi="Times New Roman" w:cs="Times New Roman"/>
-          <w:b/>
-          <w:sz w:val="26"/>
-          <w:szCs w:val="26"/>
-          <w:lang w:val="en-US"/>
+          <w:b/>
+          <w:sz w:val="26"/>
+          <w:szCs w:val="26"/>
+        </w:rPr>
+      </w:pPr>
+      <w:r>
+        <w:rPr>
+          <w:rFonts w:ascii="Times New Roman" w:hAnsi="Times New Roman" w:cs="Times New Roman"/>
+          <w:b/>
+          <w:sz w:val="26"/>
+          <w:szCs w:val="26"/>
         </w:rPr>
         <w:t>10.</w:t>
       </w:r>
@@ -15430,7 +17102,6 @@
         </w:rPr>
         <w:t>Используемая литература.</w:t>
       </w:r>
-      <w:proofErr w:type="gramEnd"/>
     </w:p>
     <w:sectPr>
       <w:pgSz w:w="11906" w:h="16838"/>
@@ -16452,6 +18123,146 @@
     </w:lvl>
   </w:abstractNum>
   <w:abstractNum w:abstractNumId="7">
+    <w:nsid w:val="26EF5159"/>
+    <w:multiLevelType w:val="hybridMultilevel"/>
+    <w:tmpl w:val="28F6DF94"/>
+    <w:lvl w:ilvl="0" w:tplc="E52C758E">
+      <w:start w:val="1"/>
+      <w:numFmt w:val="bullet"/>
+      <w:lvlText w:val="•"/>
+      <w:lvlJc w:val="left"/>
+      <w:pPr>
+        <w:tabs>
+          <w:tab w:val="num" w:pos="720"/>
+        </w:tabs>
+        <w:ind w:left="720" w:hanging="360"/>
+      </w:pPr>
+      <w:rPr>
+        <w:rFonts w:ascii="Arial" w:hAnsi="Arial" w:hint="default"/>
+      </w:rPr>
+    </w:lvl>
+    <w:lvl w:ilvl="1" w:tplc="6AA23408" w:tentative="1">
+      <w:start w:val="1"/>
+      <w:numFmt w:val="bullet"/>
+      <w:lvlText w:val="•"/>
+      <w:lvlJc w:val="left"/>
+      <w:pPr>
+        <w:tabs>
+          <w:tab w:val="num" w:pos="1440"/>
+        </w:tabs>
+        <w:ind w:left="1440" w:hanging="360"/>
+      </w:pPr>
+      <w:rPr>
+        <w:rFonts w:ascii="Arial" w:hAnsi="Arial" w:hint="default"/>
+      </w:rPr>
+    </w:lvl>
+    <w:lvl w:ilvl="2" w:tplc="6734CAD6" w:tentative="1">
+      <w:start w:val="1"/>
+      <w:numFmt w:val="bullet"/>
+      <w:lvlText w:val="•"/>
+      <w:lvlJc w:val="left"/>
+      <w:pPr>
+        <w:tabs>
+          <w:tab w:val="num" w:pos="2160"/>
+        </w:tabs>
+        <w:ind w:left="2160" w:hanging="360"/>
+      </w:pPr>
+      <w:rPr>
+        <w:rFonts w:ascii="Arial" w:hAnsi="Arial" w:hint="default"/>
+      </w:rPr>
+    </w:lvl>
+    <w:lvl w:ilvl="3" w:tplc="F404F8BC" w:tentative="1">
+      <w:start w:val="1"/>
+      <w:numFmt w:val="bullet"/>
+      <w:lvlText w:val="•"/>
+      <w:lvlJc w:val="left"/>
+      <w:pPr>
+        <w:tabs>
+          <w:tab w:val="num" w:pos="2880"/>
+        </w:tabs>
+        <w:ind w:left="2880" w:hanging="360"/>
+      </w:pPr>
+      <w:rPr>
+        <w:rFonts w:ascii="Arial" w:hAnsi="Arial" w:hint="default"/>
+      </w:rPr>
+    </w:lvl>
+    <w:lvl w:ilvl="4" w:tplc="EECC90E4" w:tentative="1">
+      <w:start w:val="1"/>
+      <w:numFmt w:val="bullet"/>
+      <w:lvlText w:val="•"/>
+      <w:lvlJc w:val="left"/>
+      <w:pPr>
+        <w:tabs>
+          <w:tab w:val="num" w:pos="3600"/>
+        </w:tabs>
+        <w:ind w:left="3600" w:hanging="360"/>
+      </w:pPr>
+      <w:rPr>
+        <w:rFonts w:ascii="Arial" w:hAnsi="Arial" w:hint="default"/>
+      </w:rPr>
+    </w:lvl>
+    <w:lvl w:ilvl="5" w:tplc="0912745C" w:tentative="1">
+      <w:start w:val="1"/>
+      <w:numFmt w:val="bullet"/>
+      <w:lvlText w:val="•"/>
+      <w:lvlJc w:val="left"/>
+      <w:pPr>
+        <w:tabs>
+          <w:tab w:val="num" w:pos="4320"/>
+        </w:tabs>
+        <w:ind w:left="4320" w:hanging="360"/>
+      </w:pPr>
+      <w:rPr>
+        <w:rFonts w:ascii="Arial" w:hAnsi="Arial" w:hint="default"/>
+      </w:rPr>
+    </w:lvl>
+    <w:lvl w:ilvl="6" w:tplc="8A881668" w:tentative="1">
+      <w:start w:val="1"/>
+      <w:numFmt w:val="bullet"/>
+      <w:lvlText w:val="•"/>
+      <w:lvlJc w:val="left"/>
+      <w:pPr>
+        <w:tabs>
+          <w:tab w:val="num" w:pos="5040"/>
+        </w:tabs>
+        <w:ind w:left="5040" w:hanging="360"/>
+      </w:pPr>
+      <w:rPr>
+        <w:rFonts w:ascii="Arial" w:hAnsi="Arial" w:hint="default"/>
+      </w:rPr>
+    </w:lvl>
+    <w:lvl w:ilvl="7" w:tplc="18803BFA" w:tentative="1">
+      <w:start w:val="1"/>
+      <w:numFmt w:val="bullet"/>
+      <w:lvlText w:val="•"/>
+      <w:lvlJc w:val="left"/>
+      <w:pPr>
+        <w:tabs>
+          <w:tab w:val="num" w:pos="5760"/>
+        </w:tabs>
+        <w:ind w:left="5760" w:hanging="360"/>
+      </w:pPr>
+      <w:rPr>
+        <w:rFonts w:ascii="Arial" w:hAnsi="Arial" w:hint="default"/>
+      </w:rPr>
+    </w:lvl>
+    <w:lvl w:ilvl="8" w:tplc="52DC3D6E" w:tentative="1">
+      <w:start w:val="1"/>
+      <w:numFmt w:val="bullet"/>
+      <w:lvlText w:val="•"/>
+      <w:lvlJc w:val="left"/>
+      <w:pPr>
+        <w:tabs>
+          <w:tab w:val="num" w:pos="6480"/>
+        </w:tabs>
+        <w:ind w:left="6480" w:hanging="360"/>
+      </w:pPr>
+      <w:rPr>
+        <w:rFonts w:ascii="Arial" w:hAnsi="Arial" w:hint="default"/>
+      </w:rPr>
+    </w:lvl>
+  </w:abstractNum>
+  <w:abstractNum w:abstractNumId="8">
     <w:nsid w:val="3C803D14"/>
     <w:multiLevelType w:val="multilevel"/>
     <w:tmpl w:val="C50CFBF4"/>
@@ -16600,7 +18411,7 @@
       </w:rPr>
     </w:lvl>
   </w:abstractNum>
-  <w:abstractNum w:abstractNumId="8">
+  <w:abstractNum w:abstractNumId="9">
     <w:nsid w:val="3FDB79A6"/>
     <w:multiLevelType w:val="multilevel"/>
     <w:tmpl w:val="6CECF9CE"/>
@@ -16749,7 +18560,7 @@
       </w:rPr>
     </w:lvl>
   </w:abstractNum>
-  <w:abstractNum w:abstractNumId="9">
+  <w:abstractNum w:abstractNumId="10">
     <w:nsid w:val="55C521BE"/>
     <w:multiLevelType w:val="multilevel"/>
     <w:tmpl w:val="75E439A8"/>
@@ -16898,7 +18709,7 @@
       </w:rPr>
     </w:lvl>
   </w:abstractNum>
-  <w:abstractNum w:abstractNumId="10">
+  <w:abstractNum w:abstractNumId="11">
     <w:nsid w:val="5C697A82"/>
     <w:multiLevelType w:val="multilevel"/>
     <w:tmpl w:val="43BA971E"/>
@@ -17047,7 +18858,156 @@
       </w:rPr>
     </w:lvl>
   </w:abstractNum>
-  <w:abstractNum w:abstractNumId="11">
+  <w:abstractNum w:abstractNumId="12">
+    <w:nsid w:val="66800CA2"/>
+    <w:multiLevelType w:val="multilevel"/>
+    <w:tmpl w:val="897CE6D0"/>
+    <w:lvl w:ilvl="0">
+      <w:start w:val="1"/>
+      <w:numFmt w:val="bullet"/>
+      <w:lvlText w:val=""/>
+      <w:lvlJc w:val="left"/>
+      <w:pPr>
+        <w:tabs>
+          <w:tab w:val="num" w:pos="720"/>
+        </w:tabs>
+        <w:ind w:left="720" w:hanging="360"/>
+      </w:pPr>
+      <w:rPr>
+        <w:rFonts w:ascii="Symbol" w:hAnsi="Symbol" w:hint="default"/>
+        <w:sz w:val="20"/>
+      </w:rPr>
+    </w:lvl>
+    <w:lvl w:ilvl="1" w:tentative="1">
+      <w:start w:val="1"/>
+      <w:numFmt w:val="bullet"/>
+      <w:lvlText w:val=""/>
+      <w:lvlJc w:val="left"/>
+      <w:pPr>
+        <w:tabs>
+          <w:tab w:val="num" w:pos="1440"/>
+        </w:tabs>
+        <w:ind w:left="1440" w:hanging="360"/>
+      </w:pPr>
+      <w:rPr>
+        <w:rFonts w:ascii="Symbol" w:hAnsi="Symbol" w:hint="default"/>
+        <w:sz w:val="20"/>
+      </w:rPr>
+    </w:lvl>
+    <w:lvl w:ilvl="2" w:tentative="1">
+      <w:start w:val="1"/>
+      <w:numFmt w:val="bullet"/>
+      <w:lvlText w:val=""/>
+      <w:lvlJc w:val="left"/>
+      <w:pPr>
+        <w:tabs>
+          <w:tab w:val="num" w:pos="2160"/>
+        </w:tabs>
+        <w:ind w:left="2160" w:hanging="360"/>
+      </w:pPr>
+      <w:rPr>
+        <w:rFonts w:ascii="Symbol" w:hAnsi="Symbol" w:hint="default"/>
+        <w:sz w:val="20"/>
+      </w:rPr>
+    </w:lvl>
+    <w:lvl w:ilvl="3" w:tentative="1">
+      <w:start w:val="1"/>
+      <w:numFmt w:val="bullet"/>
+      <w:lvlText w:val=""/>
+      <w:lvlJc w:val="left"/>
+      <w:pPr>
+        <w:tabs>
+          <w:tab w:val="num" w:pos="2880"/>
+        </w:tabs>
+        <w:ind w:left="2880" w:hanging="360"/>
+      </w:pPr>
+      <w:rPr>
+        <w:rFonts w:ascii="Symbol" w:hAnsi="Symbol" w:hint="default"/>
+        <w:sz w:val="20"/>
+      </w:rPr>
+    </w:lvl>
+    <w:lvl w:ilvl="4" w:tentative="1">
+      <w:start w:val="1"/>
+      <w:numFmt w:val="bullet"/>
+      <w:lvlText w:val=""/>
+      <w:lvlJc w:val="left"/>
+      <w:pPr>
+        <w:tabs>
+          <w:tab w:val="num" w:pos="3600"/>
+        </w:tabs>
+        <w:ind w:left="3600" w:hanging="360"/>
+      </w:pPr>
+      <w:rPr>
+        <w:rFonts w:ascii="Symbol" w:hAnsi="Symbol" w:hint="default"/>
+        <w:sz w:val="20"/>
+      </w:rPr>
+    </w:lvl>
+    <w:lvl w:ilvl="5" w:tentative="1">
+      <w:start w:val="1"/>
+      <w:numFmt w:val="bullet"/>
+      <w:lvlText w:val=""/>
+      <w:lvlJc w:val="left"/>
+      <w:pPr>
+        <w:tabs>
+          <w:tab w:val="num" w:pos="4320"/>
+        </w:tabs>
+        <w:ind w:left="4320" w:hanging="360"/>
+      </w:pPr>
+      <w:rPr>
+        <w:rFonts w:ascii="Symbol" w:hAnsi="Symbol" w:hint="default"/>
+        <w:sz w:val="20"/>
+      </w:rPr>
+    </w:lvl>
+    <w:lvl w:ilvl="6" w:tentative="1">
+      <w:start w:val="1"/>
+      <w:numFmt w:val="bullet"/>
+      <w:lvlText w:val=""/>
+      <w:lvlJc w:val="left"/>
+      <w:pPr>
+        <w:tabs>
+          <w:tab w:val="num" w:pos="5040"/>
+        </w:tabs>
+        <w:ind w:left="5040" w:hanging="360"/>
+      </w:pPr>
+      <w:rPr>
+        <w:rFonts w:ascii="Symbol" w:hAnsi="Symbol" w:hint="default"/>
+        <w:sz w:val="20"/>
+      </w:rPr>
+    </w:lvl>
+    <w:lvl w:ilvl="7" w:tentative="1">
+      <w:start w:val="1"/>
+      <w:numFmt w:val="bullet"/>
+      <w:lvlText w:val=""/>
+      <w:lvlJc w:val="left"/>
+      <w:pPr>
+        <w:tabs>
+          <w:tab w:val="num" w:pos="5760"/>
+        </w:tabs>
+        <w:ind w:left="5760" w:hanging="360"/>
+      </w:pPr>
+      <w:rPr>
+        <w:rFonts w:ascii="Symbol" w:hAnsi="Symbol" w:hint="default"/>
+        <w:sz w:val="20"/>
+      </w:rPr>
+    </w:lvl>
+    <w:lvl w:ilvl="8" w:tentative="1">
+      <w:start w:val="1"/>
+      <w:numFmt w:val="bullet"/>
+      <w:lvlText w:val=""/>
+      <w:lvlJc w:val="left"/>
+      <w:pPr>
+        <w:tabs>
+          <w:tab w:val="num" w:pos="6480"/>
+        </w:tabs>
+        <w:ind w:left="6480" w:hanging="360"/>
+      </w:pPr>
+      <w:rPr>
+        <w:rFonts w:ascii="Symbol" w:hAnsi="Symbol" w:hint="default"/>
+        <w:sz w:val="20"/>
+      </w:rPr>
+    </w:lvl>
+  </w:abstractNum>
+  <w:abstractNum w:abstractNumId="13">
     <w:nsid w:val="68A12742"/>
     <w:multiLevelType w:val="hybridMultilevel"/>
     <w:tmpl w:val="1EE0E5AA"/>
@@ -17137,7 +19097,7 @@
       </w:pPr>
     </w:lvl>
   </w:abstractNum>
-  <w:abstractNum w:abstractNumId="12">
+  <w:abstractNum w:abstractNumId="14">
     <w:nsid w:val="6BC521EE"/>
     <w:multiLevelType w:val="multilevel"/>
     <w:tmpl w:val="D30E6690"/>
@@ -17286,7 +19246,7 @@
       </w:rPr>
     </w:lvl>
   </w:abstractNum>
-  <w:abstractNum w:abstractNumId="13">
+  <w:abstractNum w:abstractNumId="15">
     <w:nsid w:val="6F6136E1"/>
     <w:multiLevelType w:val="multilevel"/>
     <w:tmpl w:val="413029B6"/>
@@ -17435,7 +19395,7 @@
       </w:rPr>
     </w:lvl>
   </w:abstractNum>
-  <w:abstractNum w:abstractNumId="14">
+  <w:abstractNum w:abstractNumId="16">
     <w:nsid w:val="74FF2715"/>
     <w:multiLevelType w:val="multilevel"/>
     <w:tmpl w:val="0A9EC514"/>
@@ -17585,7 +19545,7 @@
     </w:lvl>
   </w:abstractNum>
   <w:num w:numId="1">
-    <w:abstractNumId w:val="11"/>
+    <w:abstractNumId w:val="13"/>
   </w:num>
   <w:num w:numId="2">
     <w:abstractNumId w:val="6"/>
@@ -17594,16 +19554,16 @@
     <w:abstractNumId w:val="3"/>
   </w:num>
   <w:num w:numId="4">
-    <w:abstractNumId w:val="7"/>
+    <w:abstractNumId w:val="8"/>
   </w:num>
   <w:num w:numId="5">
     <w:abstractNumId w:val="1"/>
   </w:num>
   <w:num w:numId="6">
-    <w:abstractNumId w:val="9"/>
+    <w:abstractNumId w:val="10"/>
   </w:num>
   <w:num w:numId="7">
-    <w:abstractNumId w:val="12"/>
+    <w:abstractNumId w:val="14"/>
   </w:num>
   <w:num w:numId="8">
     <w:abstractNumId w:val="5"/>
@@ -17612,13 +19572,13 @@
     <w:abstractNumId w:val="2"/>
   </w:num>
   <w:num w:numId="10">
-    <w:abstractNumId w:val="10"/>
+    <w:abstractNumId w:val="11"/>
   </w:num>
   <w:num w:numId="11">
-    <w:abstractNumId w:val="8"/>
+    <w:abstractNumId w:val="9"/>
   </w:num>
   <w:num w:numId="12">
-    <w:abstractNumId w:val="13"/>
+    <w:abstractNumId w:val="15"/>
   </w:num>
   <w:num w:numId="13">
     <w:abstractNumId w:val="4"/>
@@ -17627,7 +19587,13 @@
     <w:abstractNumId w:val="0"/>
   </w:num>
   <w:num w:numId="15">
-    <w:abstractNumId w:val="14"/>
+    <w:abstractNumId w:val="16"/>
+  </w:num>
+  <w:num w:numId="16">
+    <w:abstractNumId w:val="12"/>
+  </w:num>
+  <w:num w:numId="17">
+    <w:abstractNumId w:val="7"/>
   </w:num>
 </w:numbering>
 </file>
@@ -17670,7 +19636,7 @@
     <w:lsdException w:name="toc 8" w:uiPriority="39"/>
     <w:lsdException w:name="toc 9" w:uiPriority="39"/>
     <w:lsdException w:name="caption" w:uiPriority="35" w:qFormat="1"/>
-    <w:lsdException w:name="Title" w:semiHidden="0" w:uiPriority="10" w:unhideWhenUsed="0" w:qFormat="1"/>
+    <w:lsdException w:name="Title" w:semiHidden="0" w:uiPriority="0" w:unhideWhenUsed="0" w:qFormat="1"/>
     <w:lsdException w:name="Default Paragraph Font" w:uiPriority="1"/>
     <w:lsdException w:name="Subtitle" w:semiHidden="0" w:uiPriority="11" w:unhideWhenUsed="0" w:qFormat="1"/>
     <w:lsdException w:name="Strong" w:semiHidden="0" w:uiPriority="22" w:unhideWhenUsed="0" w:qFormat="1"/>
@@ -17792,6 +19758,29 @@
     <w:name w:val="Normal"/>
     <w:qFormat/>
     <w:rsid w:val="007000EA"/>
+  </w:style>
+  <w:style w:type="paragraph" w:styleId="1">
+    <w:name w:val="heading 1"/>
+    <w:basedOn w:val="a"/>
+    <w:next w:val="a"/>
+    <w:link w:val="10"/>
+    <w:uiPriority w:val="9"/>
+    <w:qFormat/>
+    <w:rsid w:val="00023006"/>
+    <w:pPr>
+      <w:keepNext/>
+      <w:keepLines/>
+      <w:spacing w:before="480" w:after="0"/>
+      <w:outlineLvl w:val="0"/>
+    </w:pPr>
+    <w:rPr>
+      <w:rFonts w:asciiTheme="majorHAnsi" w:eastAsiaTheme="majorEastAsia" w:hAnsiTheme="majorHAnsi" w:cstheme="majorBidi"/>
+      <w:b/>
+      <w:bCs/>
+      <w:color w:val="365F91" w:themeColor="accent1" w:themeShade="BF"/>
+      <w:sz w:val="28"/>
+      <w:szCs w:val="28"/>
+    </w:rPr>
   </w:style>
   <w:style w:type="paragraph" w:styleId="2">
     <w:name w:val="heading 2"/>
@@ -18044,6 +20033,108 @@
       <w:sz w:val="24"/>
       <w:szCs w:val="24"/>
       <w:lang w:eastAsia="ru-RU"/>
+    </w:rPr>
+  </w:style>
+  <w:style w:type="character" w:customStyle="1" w:styleId="10">
+    <w:name w:val="Заголовок 1 Знак"/>
+    <w:basedOn w:val="a0"/>
+    <w:link w:val="1"/>
+    <w:uiPriority w:val="9"/>
+    <w:rsid w:val="00023006"/>
+    <w:rPr>
+      <w:rFonts w:asciiTheme="majorHAnsi" w:eastAsiaTheme="majorEastAsia" w:hAnsiTheme="majorHAnsi" w:cstheme="majorBidi"/>
+      <w:b/>
+      <w:bCs/>
+      <w:color w:val="365F91" w:themeColor="accent1" w:themeShade="BF"/>
+      <w:sz w:val="28"/>
+      <w:szCs w:val="28"/>
+    </w:rPr>
+  </w:style>
+  <w:style w:type="character" w:customStyle="1" w:styleId="posttitle">
+    <w:name w:val="post_title"/>
+    <w:basedOn w:val="a0"/>
+    <w:rsid w:val="00023006"/>
+  </w:style>
+  <w:style w:type="paragraph" w:styleId="a8">
+    <w:name w:val="Body Text"/>
+    <w:basedOn w:val="a"/>
+    <w:link w:val="a9"/>
+    <w:uiPriority w:val="99"/>
+    <w:rsid w:val="0088721B"/>
+    <w:pPr>
+      <w:autoSpaceDE w:val="0"/>
+      <w:autoSpaceDN w:val="0"/>
+      <w:spacing w:after="0" w:line="240" w:lineRule="auto"/>
+      <w:jc w:val="center"/>
+    </w:pPr>
+    <w:rPr>
+      <w:rFonts w:ascii="Times New Roman" w:eastAsia="Times New Roman" w:hAnsi="Times New Roman" w:cs="Times New Roman"/>
+      <w:sz w:val="24"/>
+      <w:szCs w:val="24"/>
+      <w:lang w:eastAsia="ru-RU"/>
+    </w:rPr>
+  </w:style>
+  <w:style w:type="character" w:customStyle="1" w:styleId="a9">
+    <w:name w:val="Основной текст Знак"/>
+    <w:basedOn w:val="a0"/>
+    <w:link w:val="a8"/>
+    <w:uiPriority w:val="99"/>
+    <w:rsid w:val="0088721B"/>
+    <w:rPr>
+      <w:rFonts w:ascii="Times New Roman" w:eastAsia="Times New Roman" w:hAnsi="Times New Roman" w:cs="Times New Roman"/>
+      <w:sz w:val="24"/>
+      <w:szCs w:val="24"/>
+      <w:lang w:eastAsia="ru-RU"/>
+    </w:rPr>
+  </w:style>
+  <w:style w:type="paragraph" w:styleId="aa">
+    <w:name w:val="Title"/>
+    <w:basedOn w:val="a"/>
+    <w:next w:val="a"/>
+    <w:link w:val="ab"/>
+    <w:qFormat/>
+    <w:rsid w:val="0088721B"/>
+    <w:pPr>
+      <w:spacing w:before="240" w:after="60" w:line="240" w:lineRule="auto"/>
+      <w:jc w:val="center"/>
+      <w:outlineLvl w:val="0"/>
+    </w:pPr>
+    <w:rPr>
+      <w:rFonts w:ascii="Cambria" w:eastAsia="Times New Roman" w:hAnsi="Cambria" w:cs="Times New Roman"/>
+      <w:b/>
+      <w:bCs/>
+      <w:kern w:val="28"/>
+      <w:sz w:val="32"/>
+      <w:szCs w:val="32"/>
+      <w:lang w:eastAsia="ru-RU"/>
+    </w:rPr>
+  </w:style>
+  <w:style w:type="character" w:customStyle="1" w:styleId="ab">
+    <w:name w:val="Название Знак"/>
+    <w:basedOn w:val="a0"/>
+    <w:link w:val="aa"/>
+    <w:rsid w:val="0088721B"/>
+    <w:rPr>
+      <w:rFonts w:ascii="Cambria" w:eastAsia="Times New Roman" w:hAnsi="Cambria" w:cs="Times New Roman"/>
+      <w:b/>
+      <w:bCs/>
+      <w:kern w:val="28"/>
+      <w:sz w:val="32"/>
+      <w:szCs w:val="32"/>
+      <w:lang w:eastAsia="ru-RU"/>
+    </w:rPr>
+  </w:style>
+  <w:style w:type="character" w:styleId="ac">
+    <w:name w:val="Book Title"/>
+    <w:basedOn w:val="a0"/>
+    <w:uiPriority w:val="33"/>
+    <w:qFormat/>
+    <w:rsid w:val="0088721B"/>
+    <w:rPr>
+      <w:b/>
+      <w:bCs/>
+      <w:smallCaps/>
+      <w:spacing w:val="5"/>
     </w:rPr>
   </w:style>
 </w:styles>

</xml_diff>

<commit_message>
Speech + apk + etc
</commit_message>
<xml_diff>
--- a/Пояснительная записка к дипломной работе.docx
+++ b/Пояснительная записка к дипломной работе.docx
@@ -1818,21 +1818,13 @@
         <w:pStyle w:val="Default"/>
         <w:spacing w:before="100" w:beforeAutospacing="1" w:after="28" w:line="420" w:lineRule="auto"/>
         <w:rPr>
-          <w:color w:val="auto"/>
-          <w:sz w:val="26"/>
-          <w:szCs w:val="26"/>
-        </w:rPr>
-      </w:pPr>
-      <w:r>
-        <w:rPr>
           <w:b/>
           <w:bCs/>
           <w:color w:val="auto"/>
           <w:sz w:val="26"/>
           <w:szCs w:val="26"/>
         </w:rPr>
-        <w:t>1.2.</w:t>
-      </w:r>
+      </w:pPr>
       <w:r>
         <w:rPr>
           <w:b/>
@@ -1841,7 +1833,7 @@
           <w:sz w:val="26"/>
           <w:szCs w:val="26"/>
         </w:rPr>
-        <w:t xml:space="preserve">Цель </w:t>
+        <w:t>1.2.</w:t>
       </w:r>
       <w:r>
         <w:rPr>
@@ -1851,7 +1843,7 @@
           <w:sz w:val="26"/>
           <w:szCs w:val="26"/>
         </w:rPr>
-        <w:t xml:space="preserve">данной </w:t>
+        <w:t xml:space="preserve">Цель </w:t>
       </w:r>
       <w:r>
         <w:rPr>
@@ -1861,12 +1853,108 @@
           <w:sz w:val="26"/>
           <w:szCs w:val="26"/>
         </w:rPr>
+        <w:t xml:space="preserve">данной </w:t>
+      </w:r>
+      <w:r>
+        <w:rPr>
+          <w:b/>
+          <w:bCs/>
+          <w:color w:val="auto"/>
+          <w:sz w:val="26"/>
+          <w:szCs w:val="26"/>
+        </w:rPr>
         <w:t xml:space="preserve">работы: </w:t>
       </w:r>
     </w:p>
     <w:p>
       <w:pPr>
-        <w:spacing w:before="100" w:beforeAutospacing="1" w:after="28" w:line="420" w:lineRule="auto"/>
+        <w:numPr>
+          <w:ilvl w:val="0"/>
+          <w:numId w:val="18"/>
+        </w:numPr>
+        <w:spacing w:line="360" w:lineRule="auto"/>
+        <w:ind w:left="714" w:hanging="357"/>
+        <w:rPr>
+          <w:rFonts w:ascii="Times New Roman" w:hAnsi="Times New Roman" w:cs="Times New Roman"/>
+          <w:sz w:val="26"/>
+          <w:szCs w:val="26"/>
+        </w:rPr>
+      </w:pPr>
+      <w:r>
+        <w:rPr>
+          <w:rFonts w:ascii="Times New Roman" w:hAnsi="Times New Roman" w:cs="Times New Roman"/>
+          <w:sz w:val="26"/>
+          <w:szCs w:val="26"/>
+        </w:rPr>
+        <w:t xml:space="preserve">Изучение возможностей комбинации геолокации, дополненной реальности и полезного применения ее в реальной жизни (в частности, как приложения для смартфонов на платформе </w:t>
+      </w:r>
+      <w:r>
+        <w:rPr>
+          <w:rFonts w:ascii="Times New Roman" w:hAnsi="Times New Roman" w:cs="Times New Roman"/>
+          <w:sz w:val="26"/>
+          <w:szCs w:val="26"/>
+          <w:lang w:val="en-US"/>
+        </w:rPr>
+        <w:t>Android</w:t>
+      </w:r>
+      <w:r>
+        <w:rPr>
+          <w:rFonts w:ascii="Times New Roman" w:hAnsi="Times New Roman" w:cs="Times New Roman"/>
+          <w:sz w:val="26"/>
+          <w:szCs w:val="26"/>
+        </w:rPr>
+        <w:t>)</w:t>
+      </w:r>
+    </w:p>
+    <w:p>
+      <w:pPr>
+        <w:numPr>
+          <w:ilvl w:val="0"/>
+          <w:numId w:val="18"/>
+        </w:numPr>
+        <w:spacing w:line="360" w:lineRule="auto"/>
+        <w:ind w:left="714" w:hanging="357"/>
+        <w:rPr>
+          <w:rFonts w:ascii="Times New Roman" w:hAnsi="Times New Roman" w:cs="Times New Roman"/>
+          <w:sz w:val="26"/>
+          <w:szCs w:val="26"/>
+        </w:rPr>
+      </w:pPr>
+      <w:r>
+        <w:rPr>
+          <w:rFonts w:ascii="Times New Roman" w:hAnsi="Times New Roman" w:cs="Times New Roman"/>
+          <w:sz w:val="26"/>
+          <w:szCs w:val="26"/>
+        </w:rPr>
+        <w:t xml:space="preserve">Исследование возможностей визуализации в </w:t>
+      </w:r>
+      <w:r>
+        <w:rPr>
+          <w:rFonts w:ascii="Times New Roman" w:hAnsi="Times New Roman" w:cs="Times New Roman"/>
+          <w:sz w:val="26"/>
+          <w:szCs w:val="26"/>
+          <w:lang w:val="en-US"/>
+        </w:rPr>
+        <w:t>Android</w:t>
+      </w:r>
+      <w:r>
+        <w:rPr>
+          <w:rFonts w:ascii="Times New Roman" w:hAnsi="Times New Roman" w:cs="Times New Roman"/>
+          <w:sz w:val="26"/>
+          <w:szCs w:val="26"/>
+        </w:rPr>
+        <w:t xml:space="preserve"> </w:t>
+      </w:r>
+    </w:p>
+    <w:p>
+      <w:pPr>
+        <w:pStyle w:val="af1"/>
+        <w:numPr>
+          <w:ilvl w:val="0"/>
+          <w:numId w:val="18"/>
+        </w:numPr>
+        <w:spacing w:before="100" w:beforeAutospacing="1" w:after="28" w:line="360" w:lineRule="auto"/>
+        <w:ind w:left="714" w:hanging="357"/>
         <w:rPr>
           <w:rFonts w:ascii="Times New Roman" w:hAnsi="Times New Roman" w:cs="Times New Roman"/>
           <w:sz w:val="26"/>
@@ -2224,6 +2312,7 @@
           <w:sz w:val="26"/>
           <w:szCs w:val="26"/>
         </w:rPr>
+        <w:lastRenderedPageBreak/>
         <w:t>предоставление хранилища для геотегов;</w:t>
       </w:r>
     </w:p>
@@ -2307,7 +2396,6 @@
         <w:rPr>
           <w:sz w:val="26"/>
           <w:szCs w:val="26"/>
-          <w:lang w:val="en-US"/>
         </w:rPr>
       </w:pPr>
       <w:r>
@@ -2316,7 +2404,6 @@
           <w:sz w:val="26"/>
           <w:szCs w:val="26"/>
         </w:rPr>
-        <w:lastRenderedPageBreak/>
         <w:t>Модель данных</w:t>
       </w:r>
       <w:r>
@@ -2324,7 +2411,6 @@
           <w:rStyle w:val="mw-headline"/>
           <w:sz w:val="26"/>
           <w:szCs w:val="26"/>
-          <w:lang w:val="en-US"/>
         </w:rPr>
         <w:t>.</w:t>
       </w:r>
@@ -2623,7 +2709,6 @@
         <w:rPr>
           <w:sz w:val="26"/>
           <w:szCs w:val="26"/>
-          <w:lang w:val="en-US"/>
         </w:rPr>
       </w:pPr>
       <w:r>
@@ -2639,7 +2724,6 @@
           <w:rStyle w:val="mw-headline"/>
           <w:sz w:val="26"/>
           <w:szCs w:val="26"/>
-          <w:lang w:val="en-US"/>
         </w:rPr>
         <w:t>.</w:t>
       </w:r>
@@ -2659,6 +2743,7 @@
           <w:sz w:val="26"/>
           <w:szCs w:val="26"/>
         </w:rPr>
+        <w:lastRenderedPageBreak/>
         <w:t>Как правило разработка LBS сервиса не составляет труда и подразумевает выполнение следующих несложных шагов:</w:t>
       </w:r>
     </w:p>
@@ -2755,16 +2840,7 @@
           <w:sz w:val="26"/>
           <w:szCs w:val="26"/>
         </w:rPr>
-        <w:t xml:space="preserve">с точки зрения предметной области приложения. (Например, в сервисе контекстной рекламы каждому </w:t>
-      </w:r>
-      <w:r>
-        <w:rPr>
-          <w:rFonts w:ascii="Times New Roman" w:hAnsi="Times New Roman" w:cs="Times New Roman"/>
-          <w:sz w:val="26"/>
-          <w:szCs w:val="26"/>
-        </w:rPr>
-        <w:lastRenderedPageBreak/>
-        <w:t>каналу будет соответсвовать продавец услуг или тип услуг, а геотегам – рекламные объявления)</w:t>
+        <w:t>с точки зрения предметной области приложения. (Например, в сервисе контекстной рекламы каждому каналу будет соответсвовать продавец услуг или тип услуг, а геотегам – рекламные объявления)</w:t>
       </w:r>
     </w:p>
     <w:p>
@@ -3204,7 +3280,15 @@
           <w:sz w:val="26"/>
           <w:szCs w:val="26"/>
         </w:rPr>
-        <w:t>году Пол Милгром и Фумио Кисино описали Континуум Виртуальность-Реальность — пространство между реальностью и виртуальностью, между которыми расположены дополненная реальность (ближе к реальности) и дополненная виртуальность (ближе к виртуальности). Ещё одно определение: Дополненная реальность — добавление к поступающим из реального мира ощущениям мнимых объектов, обычно вспомогательно-информативного свойства.</w:t>
+        <w:t xml:space="preserve">году Пол Милгром и Фумио Кисино описали Континуум Виртуальность-Реальность — пространство между реальностью и виртуальностью, между </w:t>
+      </w:r>
+      <w:r>
+        <w:rPr>
+          <w:sz w:val="26"/>
+          <w:szCs w:val="26"/>
+        </w:rPr>
+        <w:lastRenderedPageBreak/>
+        <w:t>которыми расположены дополненная реальность (ближе к реальности) и дополненная виртуальность (ближе к виртуальности). Ещё одно определение: Дополненная реальность — добавление к поступающим из реального мира ощущениям мнимых объектов, обычно вспомогательно-информативного свойства.</w:t>
       </w:r>
     </w:p>
     <w:p>
@@ -3222,7 +3306,6 @@
           <w:sz w:val="26"/>
           <w:szCs w:val="26"/>
         </w:rPr>
-        <w:lastRenderedPageBreak/>
         <w:t>Иногда используют в качестве синонимов названия «</w:t>
       </w:r>
       <w:hyperlink r:id="rId25" w:tooltip="Расширенная реальность" w:history="1">
@@ -3532,7 +3615,6 @@
           <w:b/>
           <w:sz w:val="26"/>
           <w:szCs w:val="26"/>
-          <w:lang w:val="en-US"/>
         </w:rPr>
       </w:pPr>
     </w:p>
@@ -3580,6 +3662,7 @@
           <w:sz w:val="26"/>
           <w:szCs w:val="26"/>
         </w:rPr>
+        <w:lastRenderedPageBreak/>
         <w:t>Существует множество программных решений для мобильных телефонов, которые позволяют при помощи дополненной реальности получить необходимые сведения об окружении. Это браузеры дополненной реальности</w:t>
       </w:r>
       <w:r>
@@ -3595,15 +3678,7 @@
           <w:sz w:val="26"/>
           <w:szCs w:val="26"/>
         </w:rPr>
-        <w:t xml:space="preserve">и специализированные программы для отдельных сервисов, компаний или даже единственных моделей. </w:t>
-      </w:r>
-      <w:r>
-        <w:rPr>
-          <w:sz w:val="26"/>
-          <w:szCs w:val="26"/>
-        </w:rPr>
-        <w:lastRenderedPageBreak/>
-        <w:t>Само распространение дополненной реальности и нарастающая известность технологии среди потребителей связано с тем, что вычислительная мощность и набор датчиков в аппаратных платформах для смартфонов и планшетов позволяют производить наложение любых цифровых данных на получаемое в реальном времени со встроенных в устройства камер изображение. Новой ступенью во взаимодействии мобильных устройств и дополненной реальности должно стать сотрудничество между разработчиком AR-браузера junaio компанией Metaio и производителем аппаратных платформ для смартфонов ST-Ericsson, направленное на встраивание в платформы разработанного Metaio чипа для дискретной обработки дополненной реальности. В самой Metaio ожидаемые результаты этого сотрудничества сравнивают с появлением дискретных видеоускорителей в персональных компьютерах, выведшее на новый уровень индустрию компьютерных иг</w:t>
+        <w:t>и специализированные программы для отдельных сервисов, компаний или даже единственных моделей. Само распространение дополненной реальности и нарастающая известность технологии среди потребителей связано с тем, что вычислительная мощность и набор датчиков в аппаратных платформах для смартфонов и планшетов позволяют производить наложение любых цифровых данных на получаемое в реальном времени со встроенных в устройства камер изображение. Новой ступенью во взаимодействии мобильных устройств и дополненной реальности должно стать сотрудничество между разработчиком AR-браузера junaio компанией Metaio и производителем аппаратных платформ для смартфонов ST-Ericsson, направленное на встраивание в платформы разработанного Metaio чипа для дискретной обработки дополненной реальности. В самой Metaio ожидаемые результаты этого сотрудничества сравнивают с появлением дискретных видеоускорителей в персональных компьютерах, выведшее на новый уровень индустрию компьютерных иг</w:t>
       </w:r>
       <w:r>
         <w:rPr>
@@ -4370,7 +4445,6 @@
         <w:rPr>
           <w:sz w:val="26"/>
           <w:szCs w:val="26"/>
-          <w:lang w:val="en-US"/>
         </w:rPr>
       </w:pPr>
       <w:r>
@@ -4432,7 +4506,6 @@
         <w:rPr>
           <w:sz w:val="26"/>
           <w:szCs w:val="26"/>
-          <w:lang w:val="en-US"/>
         </w:rPr>
       </w:pPr>
     </w:p>
@@ -7823,7 +7896,6 @@
           <w:rFonts w:ascii="Times New Roman" w:hAnsi="Times New Roman" w:cs="Times New Roman"/>
           <w:sz w:val="26"/>
           <w:szCs w:val="26"/>
-          <w:lang w:val="en-US"/>
         </w:rPr>
       </w:pPr>
       <w:r>
@@ -7851,7 +7923,6 @@
           <w:rFonts w:ascii="Times New Roman" w:hAnsi="Times New Roman" w:cs="Times New Roman"/>
           <w:sz w:val="26"/>
           <w:szCs w:val="26"/>
-          <w:lang w:val="en-US"/>
         </w:rPr>
       </w:pPr>
     </w:p>
@@ -7862,7 +7933,6 @@
           <w:rFonts w:ascii="Times New Roman" w:hAnsi="Times New Roman" w:cs="Times New Roman"/>
           <w:sz w:val="26"/>
           <w:szCs w:val="26"/>
-          <w:lang w:val="en-US"/>
         </w:rPr>
       </w:pPr>
     </w:p>
@@ -8069,7 +8139,6 @@
           <w:color w:val="auto"/>
           <w:sz w:val="26"/>
           <w:szCs w:val="26"/>
-          <w:lang w:val="en-US"/>
         </w:rPr>
       </w:pPr>
       <w:r>
@@ -8091,7 +8160,6 @@
           <w:color w:val="auto"/>
           <w:sz w:val="26"/>
           <w:szCs w:val="26"/>
-          <w:lang w:val="en-US"/>
         </w:rPr>
         <w:t>.</w:t>
       </w:r>
@@ -8903,7 +8971,6 @@
           <w:b/>
           <w:sz w:val="26"/>
           <w:szCs w:val="26"/>
-          <w:lang w:val="en-US"/>
         </w:rPr>
       </w:pPr>
     </w:p>
@@ -9466,7 +9533,6 @@
           <w:b/>
           <w:sz w:val="26"/>
           <w:szCs w:val="26"/>
-          <w:lang w:val="en-US"/>
         </w:rPr>
       </w:pPr>
     </w:p>
@@ -15109,6 +15175,146 @@
       </w:rPr>
     </w:lvl>
   </w:abstractNum>
+  <w:abstractNum w:abstractNumId="17">
+    <w:nsid w:val="7E763A77"/>
+    <w:multiLevelType w:val="hybridMultilevel"/>
+    <w:tmpl w:val="66EE4D3A"/>
+    <w:lvl w:ilvl="0" w:tplc="2B109480">
+      <w:start w:val="1"/>
+      <w:numFmt w:val="bullet"/>
+      <w:lvlText w:val="•"/>
+      <w:lvlJc w:val="left"/>
+      <w:pPr>
+        <w:tabs>
+          <w:tab w:val="num" w:pos="720"/>
+        </w:tabs>
+        <w:ind w:left="720" w:hanging="360"/>
+      </w:pPr>
+      <w:rPr>
+        <w:rFonts w:ascii="Arial" w:hAnsi="Arial" w:hint="default"/>
+      </w:rPr>
+    </w:lvl>
+    <w:lvl w:ilvl="1" w:tplc="98545046" w:tentative="1">
+      <w:start w:val="1"/>
+      <w:numFmt w:val="bullet"/>
+      <w:lvlText w:val="•"/>
+      <w:lvlJc w:val="left"/>
+      <w:pPr>
+        <w:tabs>
+          <w:tab w:val="num" w:pos="1440"/>
+        </w:tabs>
+        <w:ind w:left="1440" w:hanging="360"/>
+      </w:pPr>
+      <w:rPr>
+        <w:rFonts w:ascii="Arial" w:hAnsi="Arial" w:hint="default"/>
+      </w:rPr>
+    </w:lvl>
+    <w:lvl w:ilvl="2" w:tplc="E63288CC" w:tentative="1">
+      <w:start w:val="1"/>
+      <w:numFmt w:val="bullet"/>
+      <w:lvlText w:val="•"/>
+      <w:lvlJc w:val="left"/>
+      <w:pPr>
+        <w:tabs>
+          <w:tab w:val="num" w:pos="2160"/>
+        </w:tabs>
+        <w:ind w:left="2160" w:hanging="360"/>
+      </w:pPr>
+      <w:rPr>
+        <w:rFonts w:ascii="Arial" w:hAnsi="Arial" w:hint="default"/>
+      </w:rPr>
+    </w:lvl>
+    <w:lvl w:ilvl="3" w:tplc="59405E1A" w:tentative="1">
+      <w:start w:val="1"/>
+      <w:numFmt w:val="bullet"/>
+      <w:lvlText w:val="•"/>
+      <w:lvlJc w:val="left"/>
+      <w:pPr>
+        <w:tabs>
+          <w:tab w:val="num" w:pos="2880"/>
+        </w:tabs>
+        <w:ind w:left="2880" w:hanging="360"/>
+      </w:pPr>
+      <w:rPr>
+        <w:rFonts w:ascii="Arial" w:hAnsi="Arial" w:hint="default"/>
+      </w:rPr>
+    </w:lvl>
+    <w:lvl w:ilvl="4" w:tplc="971A6206" w:tentative="1">
+      <w:start w:val="1"/>
+      <w:numFmt w:val="bullet"/>
+      <w:lvlText w:val="•"/>
+      <w:lvlJc w:val="left"/>
+      <w:pPr>
+        <w:tabs>
+          <w:tab w:val="num" w:pos="3600"/>
+        </w:tabs>
+        <w:ind w:left="3600" w:hanging="360"/>
+      </w:pPr>
+      <w:rPr>
+        <w:rFonts w:ascii="Arial" w:hAnsi="Arial" w:hint="default"/>
+      </w:rPr>
+    </w:lvl>
+    <w:lvl w:ilvl="5" w:tplc="08667098" w:tentative="1">
+      <w:start w:val="1"/>
+      <w:numFmt w:val="bullet"/>
+      <w:lvlText w:val="•"/>
+      <w:lvlJc w:val="left"/>
+      <w:pPr>
+        <w:tabs>
+          <w:tab w:val="num" w:pos="4320"/>
+        </w:tabs>
+        <w:ind w:left="4320" w:hanging="360"/>
+      </w:pPr>
+      <w:rPr>
+        <w:rFonts w:ascii="Arial" w:hAnsi="Arial" w:hint="default"/>
+      </w:rPr>
+    </w:lvl>
+    <w:lvl w:ilvl="6" w:tplc="D0E45F0A" w:tentative="1">
+      <w:start w:val="1"/>
+      <w:numFmt w:val="bullet"/>
+      <w:lvlText w:val="•"/>
+      <w:lvlJc w:val="left"/>
+      <w:pPr>
+        <w:tabs>
+          <w:tab w:val="num" w:pos="5040"/>
+        </w:tabs>
+        <w:ind w:left="5040" w:hanging="360"/>
+      </w:pPr>
+      <w:rPr>
+        <w:rFonts w:ascii="Arial" w:hAnsi="Arial" w:hint="default"/>
+      </w:rPr>
+    </w:lvl>
+    <w:lvl w:ilvl="7" w:tplc="59A80A28" w:tentative="1">
+      <w:start w:val="1"/>
+      <w:numFmt w:val="bullet"/>
+      <w:lvlText w:val="•"/>
+      <w:lvlJc w:val="left"/>
+      <w:pPr>
+        <w:tabs>
+          <w:tab w:val="num" w:pos="5760"/>
+        </w:tabs>
+        <w:ind w:left="5760" w:hanging="360"/>
+      </w:pPr>
+      <w:rPr>
+        <w:rFonts w:ascii="Arial" w:hAnsi="Arial" w:hint="default"/>
+      </w:rPr>
+    </w:lvl>
+    <w:lvl w:ilvl="8" w:tplc="1D78013C" w:tentative="1">
+      <w:start w:val="1"/>
+      <w:numFmt w:val="bullet"/>
+      <w:lvlText w:val="•"/>
+      <w:lvlJc w:val="left"/>
+      <w:pPr>
+        <w:tabs>
+          <w:tab w:val="num" w:pos="6480"/>
+        </w:tabs>
+        <w:ind w:left="6480" w:hanging="360"/>
+      </w:pPr>
+      <w:rPr>
+        <w:rFonts w:ascii="Arial" w:hAnsi="Arial" w:hint="default"/>
+      </w:rPr>
+    </w:lvl>
+  </w:abstractNum>
   <w:num w:numId="1">
     <w:abstractNumId w:val="13"/>
   </w:num>
@@ -15159,6 +15365,9 @@
   </w:num>
   <w:num w:numId="17">
     <w:abstractNumId w:val="7"/>
+  </w:num>
+  <w:num w:numId="18">
+    <w:abstractNumId w:val="17"/>
   </w:num>
 </w:numbering>
 </file>
@@ -15750,6 +15959,17 @@
     <w:semiHidden/>
     <w:rsid w:val="002B44E1"/>
   </w:style>
+  <w:style w:type="paragraph" w:styleId="af1">
+    <w:name w:val="List Paragraph"/>
+    <w:basedOn w:val="a"/>
+    <w:uiPriority w:val="34"/>
+    <w:qFormat/>
+    <w:rsid w:val="003F4B00"/>
+    <w:pPr>
+      <w:ind w:left="720"/>
+      <w:contextualSpacing/>
+    </w:pPr>
+  </w:style>
 </w:styles>
 </file>
 

</xml_diff>